<commit_message>
Small editorial changes to chads revision.
</commit_message>
<xml_diff>
--- a/Manuscripts/Wcarter edits to trophic paper/GH Trophic Project Ecology report References v2.docx
+++ b/Manuscripts/Wcarter edits to trophic paper/GH Trophic Project Ecology report References v2.docx
@@ -52,7 +52,25 @@
           <w:sz w:val="24"/>
           <w:szCs w:val="24"/>
         </w:rPr>
-        <w:t>Abbas, M., A.-M. Klein, A. Ebeling, Y. Oelmann, R. Ptacnik, W. W. Weisser, and H. Hillebrand. 2014. Plant diversity effects on pollinating and herbivorous insects can be linked to plant stoichiometry. Basic and Applied Ecology 15:169–178.</w:t>
+        <w:t xml:space="preserve">Abbas, M., A.-M. Klein, A. Ebeling, Y. Oelmann, R. </w:t>
+      </w:r>
+      <w:proofErr w:type="spellStart"/>
+      <w:r>
+        <w:rPr>
+          <w:rFonts w:ascii="Times New Roman" w:eastAsia="Times New Roman" w:hAnsi="Times New Roman" w:cs="Times New Roman"/>
+          <w:sz w:val="24"/>
+          <w:szCs w:val="24"/>
+        </w:rPr>
+        <w:t>Ptacnik</w:t>
+      </w:r>
+      <w:proofErr w:type="spellEnd"/>
+      <w:r>
+        <w:rPr>
+          <w:rFonts w:ascii="Times New Roman" w:eastAsia="Times New Roman" w:hAnsi="Times New Roman" w:cs="Times New Roman"/>
+          <w:sz w:val="24"/>
+          <w:szCs w:val="24"/>
+        </w:rPr>
+        <w:t>, W. W. Weisser, and H. Hillebrand. 2014. Plant diversity effects on pollinating and herbivorous insects can be linked to plant stoichiometry. Basic and Applied Ecology 15:169–178.</w:t>
       </w:r>
     </w:p>
     <w:p>
@@ -84,13 +102,41 @@
           <w:szCs w:val="24"/>
         </w:rPr>
       </w:pPr>
-      <w:r>
-        <w:rPr>
-          <w:rFonts w:ascii="Times New Roman" w:eastAsia="Times New Roman" w:hAnsi="Times New Roman" w:cs="Times New Roman"/>
-          <w:sz w:val="24"/>
-          <w:szCs w:val="24"/>
-        </w:rPr>
-        <w:t xml:space="preserve">Bairlein, F. 1998. The Effect of Diet Composition on Migratory Fuelling in Garden Warblers </w:t>
+      <w:proofErr w:type="spellStart"/>
+      <w:r>
+        <w:rPr>
+          <w:rFonts w:ascii="Times New Roman" w:eastAsia="Times New Roman" w:hAnsi="Times New Roman" w:cs="Times New Roman"/>
+          <w:sz w:val="24"/>
+          <w:szCs w:val="24"/>
+        </w:rPr>
+        <w:t>Bairlein</w:t>
+      </w:r>
+      <w:proofErr w:type="spellEnd"/>
+      <w:r>
+        <w:rPr>
+          <w:rFonts w:ascii="Times New Roman" w:eastAsia="Times New Roman" w:hAnsi="Times New Roman" w:cs="Times New Roman"/>
+          <w:sz w:val="24"/>
+          <w:szCs w:val="24"/>
+        </w:rPr>
+        <w:t xml:space="preserve">, F. 1998. The Effect of Diet Composition on Migratory </w:t>
+      </w:r>
+      <w:proofErr w:type="spellStart"/>
+      <w:r>
+        <w:rPr>
+          <w:rFonts w:ascii="Times New Roman" w:eastAsia="Times New Roman" w:hAnsi="Times New Roman" w:cs="Times New Roman"/>
+          <w:sz w:val="24"/>
+          <w:szCs w:val="24"/>
+        </w:rPr>
+        <w:t>Fuelling</w:t>
+      </w:r>
+      <w:proofErr w:type="spellEnd"/>
+      <w:r>
+        <w:rPr>
+          <w:rFonts w:ascii="Times New Roman" w:eastAsia="Times New Roman" w:hAnsi="Times New Roman" w:cs="Times New Roman"/>
+          <w:sz w:val="24"/>
+          <w:szCs w:val="24"/>
+        </w:rPr>
+        <w:t xml:space="preserve"> in Garden Warblers </w:t>
       </w:r>
       <w:r>
         <w:rPr>
@@ -100,8 +146,20 @@
           <w:sz w:val="24"/>
           <w:szCs w:val="24"/>
         </w:rPr>
-        <w:t>Sylvia borin</w:t>
-      </w:r>
+        <w:t xml:space="preserve">Sylvia </w:t>
+      </w:r>
+      <w:proofErr w:type="spellStart"/>
+      <w:r>
+        <w:rPr>
+          <w:rFonts w:ascii="Times New Roman" w:eastAsia="Times New Roman" w:hAnsi="Times New Roman" w:cs="Times New Roman"/>
+          <w:i/>
+          <w:iCs/>
+          <w:sz w:val="24"/>
+          <w:szCs w:val="24"/>
+        </w:rPr>
+        <w:t>borin</w:t>
+      </w:r>
+      <w:proofErr w:type="spellEnd"/>
       <w:r>
         <w:rPr>
           <w:rFonts w:ascii="Times New Roman" w:eastAsia="Times New Roman" w:hAnsi="Times New Roman" w:cs="Times New Roman"/>
@@ -127,26 +185,80 @@
           <w:sz w:val="24"/>
           <w:szCs w:val="24"/>
         </w:rPr>
-        <w:t>Bates, D., M. Mächler, B. Bolker, and S. Walker. 2015. Fitting Linear Mixed-Effects Models Using lme4. Journal of Statistical Software 67:1–48.</w:t>
-      </w:r>
-    </w:p>
-    <w:p>
-      <w:pPr>
-        <w:spacing w:after="0" w:line="480" w:lineRule="auto"/>
-        <w:ind w:hanging="480"/>
-        <w:rPr>
-          <w:rFonts w:ascii="Times New Roman" w:eastAsia="Times New Roman" w:hAnsi="Times New Roman" w:cs="Times New Roman"/>
-          <w:sz w:val="24"/>
-          <w:szCs w:val="24"/>
-        </w:rPr>
-      </w:pPr>
-      <w:r>
-        <w:rPr>
-          <w:rFonts w:ascii="Times New Roman" w:eastAsia="Times New Roman" w:hAnsi="Times New Roman" w:cs="Times New Roman"/>
-          <w:sz w:val="24"/>
-          <w:szCs w:val="24"/>
-        </w:rPr>
-        <w:t>Barbour, M. A., M. A. Rodriguez‐Cabal, E. T. Wu, R. Julkunen‐Tiitto, C. E. Ritland, A. E. Miscampbell, E. S. Jules, and G. M. Crutsinger. 2015. Multiple plant traits shape the genetic basis of herbivore community assembly. Functional Ecology 29:995–1006.</w:t>
+        <w:t xml:space="preserve">Bates, D., M. </w:t>
+      </w:r>
+      <w:proofErr w:type="spellStart"/>
+      <w:r>
+        <w:rPr>
+          <w:rFonts w:ascii="Times New Roman" w:eastAsia="Times New Roman" w:hAnsi="Times New Roman" w:cs="Times New Roman"/>
+          <w:sz w:val="24"/>
+          <w:szCs w:val="24"/>
+        </w:rPr>
+        <w:t>Mächler</w:t>
+      </w:r>
+      <w:proofErr w:type="spellEnd"/>
+      <w:r>
+        <w:rPr>
+          <w:rFonts w:ascii="Times New Roman" w:eastAsia="Times New Roman" w:hAnsi="Times New Roman" w:cs="Times New Roman"/>
+          <w:sz w:val="24"/>
+          <w:szCs w:val="24"/>
+        </w:rPr>
+        <w:t>, B. Bolker, and S. Walker. 2015. Fitting Linear Mixed-Effects Models Using lme4. Journal of Statistical Software 67:1–48.</w:t>
+      </w:r>
+    </w:p>
+    <w:p>
+      <w:pPr>
+        <w:spacing w:after="0" w:line="480" w:lineRule="auto"/>
+        <w:ind w:hanging="480"/>
+        <w:rPr>
+          <w:rFonts w:ascii="Times New Roman" w:eastAsia="Times New Roman" w:hAnsi="Times New Roman" w:cs="Times New Roman"/>
+          <w:sz w:val="24"/>
+          <w:szCs w:val="24"/>
+        </w:rPr>
+      </w:pPr>
+      <w:r>
+        <w:rPr>
+          <w:rFonts w:ascii="Times New Roman" w:eastAsia="Times New Roman" w:hAnsi="Times New Roman" w:cs="Times New Roman"/>
+          <w:sz w:val="24"/>
+          <w:szCs w:val="24"/>
+        </w:rPr>
+        <w:t>Barbour, M. A., M. A. Rodriguez‐Cabal, E. T. Wu, R. Julkunen‐</w:t>
+      </w:r>
+      <w:proofErr w:type="spellStart"/>
+      <w:r>
+        <w:rPr>
+          <w:rFonts w:ascii="Times New Roman" w:eastAsia="Times New Roman" w:hAnsi="Times New Roman" w:cs="Times New Roman"/>
+          <w:sz w:val="24"/>
+          <w:szCs w:val="24"/>
+        </w:rPr>
+        <w:t>Tiitto</w:t>
+      </w:r>
+      <w:proofErr w:type="spellEnd"/>
+      <w:r>
+        <w:rPr>
+          <w:rFonts w:ascii="Times New Roman" w:eastAsia="Times New Roman" w:hAnsi="Times New Roman" w:cs="Times New Roman"/>
+          <w:sz w:val="24"/>
+          <w:szCs w:val="24"/>
+        </w:rPr>
+        <w:t xml:space="preserve">, C. E. Ritland, A. E. </w:t>
+      </w:r>
+      <w:proofErr w:type="spellStart"/>
+      <w:r>
+        <w:rPr>
+          <w:rFonts w:ascii="Times New Roman" w:eastAsia="Times New Roman" w:hAnsi="Times New Roman" w:cs="Times New Roman"/>
+          <w:sz w:val="24"/>
+          <w:szCs w:val="24"/>
+        </w:rPr>
+        <w:t>Miscampbell</w:t>
+      </w:r>
+      <w:proofErr w:type="spellEnd"/>
+      <w:r>
+        <w:rPr>
+          <w:rFonts w:ascii="Times New Roman" w:eastAsia="Times New Roman" w:hAnsi="Times New Roman" w:cs="Times New Roman"/>
+          <w:sz w:val="24"/>
+          <w:szCs w:val="24"/>
+        </w:rPr>
+        <w:t>, E. S. Jules, and G. M. Crutsinger. 2015. Multiple plant traits shape the genetic basis of herbivore community assembly. Functional Ecology 29:995–1006.</w:t>
       </w:r>
     </w:p>
     <w:p>
@@ -203,7 +315,59 @@
           <w:sz w:val="24"/>
           <w:szCs w:val="24"/>
         </w:rPr>
-        <w:t>Chaguaceda, F., K. Scharnweber, E. Dalman, L. J. Tranvik, and P. Eklöv. 2021. Short-term apparent mutualism drives responses of aquatic prey to increasing productivity. Journal of Animal Ecology 90:834–845.</w:t>
+        <w:t xml:space="preserve">Chaguaceda, F., K. Scharnweber, E. Dalman, L. J. </w:t>
+      </w:r>
+      <w:proofErr w:type="spellStart"/>
+      <w:r>
+        <w:rPr>
+          <w:rFonts w:ascii="Times New Roman" w:eastAsia="Times New Roman" w:hAnsi="Times New Roman" w:cs="Times New Roman"/>
+          <w:sz w:val="24"/>
+          <w:szCs w:val="24"/>
+        </w:rPr>
+        <w:t>Tranvik</w:t>
+      </w:r>
+      <w:proofErr w:type="spellEnd"/>
+      <w:r>
+        <w:rPr>
+          <w:rFonts w:ascii="Times New Roman" w:eastAsia="Times New Roman" w:hAnsi="Times New Roman" w:cs="Times New Roman"/>
+          <w:sz w:val="24"/>
+          <w:szCs w:val="24"/>
+        </w:rPr>
+        <w:t xml:space="preserve">, and P. </w:t>
+      </w:r>
+      <w:proofErr w:type="spellStart"/>
+      <w:r>
+        <w:rPr>
+          <w:rFonts w:ascii="Times New Roman" w:eastAsia="Times New Roman" w:hAnsi="Times New Roman" w:cs="Times New Roman"/>
+          <w:sz w:val="24"/>
+          <w:szCs w:val="24"/>
+        </w:rPr>
+        <w:t>Eklöv</w:t>
+      </w:r>
+      <w:proofErr w:type="spellEnd"/>
+      <w:r>
+        <w:rPr>
+          <w:rFonts w:ascii="Times New Roman" w:eastAsia="Times New Roman" w:hAnsi="Times New Roman" w:cs="Times New Roman"/>
+          <w:sz w:val="24"/>
+          <w:szCs w:val="24"/>
+        </w:rPr>
+        <w:t>. 202</w:t>
+      </w:r>
+      <w:r>
+        <w:rPr>
+          <w:rFonts w:ascii="Times New Roman" w:eastAsia="Times New Roman" w:hAnsi="Times New Roman" w:cs="Times New Roman"/>
+          <w:sz w:val="24"/>
+          <w:szCs w:val="24"/>
+        </w:rPr>
+        <w:t>1</w:t>
+      </w:r>
+      <w:r>
+        <w:rPr>
+          <w:rFonts w:ascii="Times New Roman" w:eastAsia="Times New Roman" w:hAnsi="Times New Roman" w:cs="Times New Roman"/>
+          <w:sz w:val="24"/>
+          <w:szCs w:val="24"/>
+        </w:rPr>
+        <w:t>. Short-term apparent mutualism drives responses of aquatic prey to increasing productivity. Journal of Animal Ecology 90:834–845.</w:t>
       </w:r>
     </w:p>
     <w:p>
@@ -242,7 +406,43 @@
           <w:szCs w:val="24"/>
         </w:rPr>
         <w:lastRenderedPageBreak/>
-        <w:t xml:space="preserve">Clark, R. E., and C. L. Seewagen. 2019. Invasive Japanese Barberry, Berberis thunbergii (Ranunculales: Berberidaceae) Is Associated </w:t>
+        <w:t>Clark, R. E., and C. L. Seewagen. 2019. Invasive Japanese Barberry, Berberis thunbergii (</w:t>
+      </w:r>
+      <w:proofErr w:type="spellStart"/>
+      <w:r>
+        <w:rPr>
+          <w:rFonts w:ascii="Times New Roman" w:eastAsia="Times New Roman" w:hAnsi="Times New Roman" w:cs="Times New Roman"/>
+          <w:sz w:val="24"/>
+          <w:szCs w:val="24"/>
+        </w:rPr>
+        <w:t>Ranunculales</w:t>
+      </w:r>
+      <w:proofErr w:type="spellEnd"/>
+      <w:r>
+        <w:rPr>
+          <w:rFonts w:ascii="Times New Roman" w:eastAsia="Times New Roman" w:hAnsi="Times New Roman" w:cs="Times New Roman"/>
+          <w:sz w:val="24"/>
+          <w:szCs w:val="24"/>
+        </w:rPr>
+        <w:t xml:space="preserve">: </w:t>
+      </w:r>
+      <w:proofErr w:type="spellStart"/>
+      <w:r>
+        <w:rPr>
+          <w:rFonts w:ascii="Times New Roman" w:eastAsia="Times New Roman" w:hAnsi="Times New Roman" w:cs="Times New Roman"/>
+          <w:sz w:val="24"/>
+          <w:szCs w:val="24"/>
+        </w:rPr>
+        <w:t>Berberidaceae</w:t>
+      </w:r>
+      <w:proofErr w:type="spellEnd"/>
+      <w:r>
+        <w:rPr>
+          <w:rFonts w:ascii="Times New Roman" w:eastAsia="Times New Roman" w:hAnsi="Times New Roman" w:cs="Times New Roman"/>
+          <w:sz w:val="24"/>
+          <w:szCs w:val="24"/>
+        </w:rPr>
+        <w:t xml:space="preserve">) Is Associated </w:t>
       </w:r>
       <w:r>
         <w:rPr>
@@ -277,26 +477,116 @@
           <w:sz w:val="24"/>
           <w:szCs w:val="24"/>
         </w:rPr>
-        <w:t>Courtois, P., C. Figuieres, C. Mulier, and J. Weill. 2018. A Cost–Benefit Approach for Prioritizing Invasive Species. Ecological Economics 146:607–620.</w:t>
-      </w:r>
-    </w:p>
-    <w:p>
-      <w:pPr>
-        <w:spacing w:after="0" w:line="480" w:lineRule="auto"/>
-        <w:ind w:hanging="480"/>
-        <w:rPr>
-          <w:rFonts w:ascii="Times New Roman" w:eastAsia="Times New Roman" w:hAnsi="Times New Roman" w:cs="Times New Roman"/>
-          <w:sz w:val="24"/>
-          <w:szCs w:val="24"/>
-        </w:rPr>
-      </w:pPr>
-      <w:r>
-        <w:rPr>
-          <w:rFonts w:ascii="Times New Roman" w:eastAsia="Times New Roman" w:hAnsi="Times New Roman" w:cs="Times New Roman"/>
-          <w:sz w:val="24"/>
-          <w:szCs w:val="24"/>
-        </w:rPr>
-        <w:t>Crystal-Ornelas, R., E. J. Hudgins, R. N. Cuthbert, P. J. Haubrock, J. Fantle-Lepczyk, E. Angulo, A. M. Kramer, L. Ballesteros-Mejia, B. Leroy, B. Leung, E. López-López, C. Diagne, and F. Courchamp. 2021. Economic costs of biological invasions within North America. NeoBiota 67:485–510.</w:t>
+        <w:t xml:space="preserve">Courtois, P., C. </w:t>
+      </w:r>
+      <w:proofErr w:type="spellStart"/>
+      <w:r>
+        <w:rPr>
+          <w:rFonts w:ascii="Times New Roman" w:eastAsia="Times New Roman" w:hAnsi="Times New Roman" w:cs="Times New Roman"/>
+          <w:sz w:val="24"/>
+          <w:szCs w:val="24"/>
+        </w:rPr>
+        <w:t>Figuieres</w:t>
+      </w:r>
+      <w:proofErr w:type="spellEnd"/>
+      <w:r>
+        <w:rPr>
+          <w:rFonts w:ascii="Times New Roman" w:eastAsia="Times New Roman" w:hAnsi="Times New Roman" w:cs="Times New Roman"/>
+          <w:sz w:val="24"/>
+          <w:szCs w:val="24"/>
+        </w:rPr>
+        <w:t>, C. Mulier, and J. Weill. 2018. A Cost–Benefit Approach for Prioritizing Invasive Species. Ecological Economics 146:607–620.</w:t>
+      </w:r>
+    </w:p>
+    <w:p>
+      <w:pPr>
+        <w:spacing w:after="0" w:line="480" w:lineRule="auto"/>
+        <w:ind w:hanging="480"/>
+        <w:rPr>
+          <w:rFonts w:ascii="Times New Roman" w:eastAsia="Times New Roman" w:hAnsi="Times New Roman" w:cs="Times New Roman"/>
+          <w:sz w:val="24"/>
+          <w:szCs w:val="24"/>
+        </w:rPr>
+      </w:pPr>
+      <w:r>
+        <w:rPr>
+          <w:rFonts w:ascii="Times New Roman" w:eastAsia="Times New Roman" w:hAnsi="Times New Roman" w:cs="Times New Roman"/>
+          <w:sz w:val="24"/>
+          <w:szCs w:val="24"/>
+        </w:rPr>
+        <w:t xml:space="preserve">Crystal-Ornelas, R., E. J. Hudgins, R. N. Cuthbert, P. J. </w:t>
+      </w:r>
+      <w:proofErr w:type="spellStart"/>
+      <w:r>
+        <w:rPr>
+          <w:rFonts w:ascii="Times New Roman" w:eastAsia="Times New Roman" w:hAnsi="Times New Roman" w:cs="Times New Roman"/>
+          <w:sz w:val="24"/>
+          <w:szCs w:val="24"/>
+        </w:rPr>
+        <w:t>Haubrock</w:t>
+      </w:r>
+      <w:proofErr w:type="spellEnd"/>
+      <w:r>
+        <w:rPr>
+          <w:rFonts w:ascii="Times New Roman" w:eastAsia="Times New Roman" w:hAnsi="Times New Roman" w:cs="Times New Roman"/>
+          <w:sz w:val="24"/>
+          <w:szCs w:val="24"/>
+        </w:rPr>
+        <w:t xml:space="preserve">, J. </w:t>
+      </w:r>
+      <w:proofErr w:type="spellStart"/>
+      <w:r>
+        <w:rPr>
+          <w:rFonts w:ascii="Times New Roman" w:eastAsia="Times New Roman" w:hAnsi="Times New Roman" w:cs="Times New Roman"/>
+          <w:sz w:val="24"/>
+          <w:szCs w:val="24"/>
+        </w:rPr>
+        <w:t>Fantle</w:t>
+      </w:r>
+      <w:proofErr w:type="spellEnd"/>
+      <w:r>
+        <w:rPr>
+          <w:rFonts w:ascii="Times New Roman" w:eastAsia="Times New Roman" w:hAnsi="Times New Roman" w:cs="Times New Roman"/>
+          <w:sz w:val="24"/>
+          <w:szCs w:val="24"/>
+        </w:rPr>
+        <w:t xml:space="preserve">-Lepczyk, E. Angulo, A. M. Kramer, L. Ballesteros-Mejia, B. Leroy, B. Leung, E. López-López, C. Diagne, and F. </w:t>
+      </w:r>
+      <w:proofErr w:type="spellStart"/>
+      <w:r>
+        <w:rPr>
+          <w:rFonts w:ascii="Times New Roman" w:eastAsia="Times New Roman" w:hAnsi="Times New Roman" w:cs="Times New Roman"/>
+          <w:sz w:val="24"/>
+          <w:szCs w:val="24"/>
+        </w:rPr>
+        <w:t>Courchamp</w:t>
+      </w:r>
+      <w:proofErr w:type="spellEnd"/>
+      <w:r>
+        <w:rPr>
+          <w:rFonts w:ascii="Times New Roman" w:eastAsia="Times New Roman" w:hAnsi="Times New Roman" w:cs="Times New Roman"/>
+          <w:sz w:val="24"/>
+          <w:szCs w:val="24"/>
+        </w:rPr>
+        <w:t xml:space="preserve">. 2021. Economic costs of biological invasions within North America. </w:t>
+      </w:r>
+      <w:proofErr w:type="spellStart"/>
+      <w:r>
+        <w:rPr>
+          <w:rFonts w:ascii="Times New Roman" w:eastAsia="Times New Roman" w:hAnsi="Times New Roman" w:cs="Times New Roman"/>
+          <w:sz w:val="24"/>
+          <w:szCs w:val="24"/>
+        </w:rPr>
+        <w:t>NeoBiota</w:t>
+      </w:r>
+      <w:proofErr w:type="spellEnd"/>
+      <w:r>
+        <w:rPr>
+          <w:rFonts w:ascii="Times New Roman" w:eastAsia="Times New Roman" w:hAnsi="Times New Roman" w:cs="Times New Roman"/>
+          <w:sz w:val="24"/>
+          <w:szCs w:val="24"/>
+        </w:rPr>
+        <w:t xml:space="preserve"> 67:485–510.</w:t>
       </w:r>
     </w:p>
     <w:p>
@@ -353,26 +643,126 @@
           <w:sz w:val="24"/>
           <w:szCs w:val="24"/>
         </w:rPr>
-        <w:t>Eppinga, M. B., M. Baudena, E. A. Haber, M. Rietkerk, M. J. Wassen, and M. J. Santos. 2021. Spatially explicit removal strategies increase the efficiency of invasive plant species control. Ecological Applications 31:1–13.</w:t>
-      </w:r>
-    </w:p>
-    <w:p>
-      <w:pPr>
-        <w:spacing w:after="0" w:line="480" w:lineRule="auto"/>
-        <w:ind w:hanging="480"/>
-        <w:rPr>
-          <w:rFonts w:ascii="Times New Roman" w:eastAsia="Times New Roman" w:hAnsi="Times New Roman" w:cs="Times New Roman"/>
-          <w:sz w:val="24"/>
-          <w:szCs w:val="24"/>
-        </w:rPr>
-      </w:pPr>
-      <w:r>
-        <w:rPr>
-          <w:rFonts w:ascii="Times New Roman" w:eastAsia="Times New Roman" w:hAnsi="Times New Roman" w:cs="Times New Roman"/>
-          <w:sz w:val="24"/>
-          <w:szCs w:val="24"/>
-        </w:rPr>
-        <w:t>Fantle-Lepczyk, J. E., P. J. Haubrock, A. M. Kramer, R. N. Cuthbert, A. J. Turbelin, R. Crystal-Ornelas, C. Diagne, and F. Courchamp. 2022. Economic costs of biological invasions in the United States. Science of The Total Environment 806:151318.</w:t>
+        <w:t xml:space="preserve">Eppinga, M. B., M. </w:t>
+      </w:r>
+      <w:proofErr w:type="spellStart"/>
+      <w:r>
+        <w:rPr>
+          <w:rFonts w:ascii="Times New Roman" w:eastAsia="Times New Roman" w:hAnsi="Times New Roman" w:cs="Times New Roman"/>
+          <w:sz w:val="24"/>
+          <w:szCs w:val="24"/>
+        </w:rPr>
+        <w:t>Baudena</w:t>
+      </w:r>
+      <w:proofErr w:type="spellEnd"/>
+      <w:r>
+        <w:rPr>
+          <w:rFonts w:ascii="Times New Roman" w:eastAsia="Times New Roman" w:hAnsi="Times New Roman" w:cs="Times New Roman"/>
+          <w:sz w:val="24"/>
+          <w:szCs w:val="24"/>
+        </w:rPr>
+        <w:t xml:space="preserve">, E. A. Haber, M. Rietkerk, M. J. </w:t>
+      </w:r>
+      <w:proofErr w:type="spellStart"/>
+      <w:r>
+        <w:rPr>
+          <w:rFonts w:ascii="Times New Roman" w:eastAsia="Times New Roman" w:hAnsi="Times New Roman" w:cs="Times New Roman"/>
+          <w:sz w:val="24"/>
+          <w:szCs w:val="24"/>
+        </w:rPr>
+        <w:t>Wassen</w:t>
+      </w:r>
+      <w:proofErr w:type="spellEnd"/>
+      <w:r>
+        <w:rPr>
+          <w:rFonts w:ascii="Times New Roman" w:eastAsia="Times New Roman" w:hAnsi="Times New Roman" w:cs="Times New Roman"/>
+          <w:sz w:val="24"/>
+          <w:szCs w:val="24"/>
+        </w:rPr>
+        <w:t>, and M. J. Santos. 2021. Spatially explicit removal strategies increase the efficiency of invasive plant species control. Ecological Applications 31:1–13.</w:t>
+      </w:r>
+    </w:p>
+    <w:p>
+      <w:pPr>
+        <w:spacing w:after="0" w:line="480" w:lineRule="auto"/>
+        <w:ind w:hanging="480"/>
+        <w:rPr>
+          <w:rFonts w:ascii="Times New Roman" w:eastAsia="Times New Roman" w:hAnsi="Times New Roman" w:cs="Times New Roman"/>
+          <w:sz w:val="24"/>
+          <w:szCs w:val="24"/>
+        </w:rPr>
+      </w:pPr>
+      <w:proofErr w:type="spellStart"/>
+      <w:r>
+        <w:rPr>
+          <w:rFonts w:ascii="Times New Roman" w:eastAsia="Times New Roman" w:hAnsi="Times New Roman" w:cs="Times New Roman"/>
+          <w:sz w:val="24"/>
+          <w:szCs w:val="24"/>
+        </w:rPr>
+        <w:t>Fantle</w:t>
+      </w:r>
+      <w:proofErr w:type="spellEnd"/>
+      <w:r>
+        <w:rPr>
+          <w:rFonts w:ascii="Times New Roman" w:eastAsia="Times New Roman" w:hAnsi="Times New Roman" w:cs="Times New Roman"/>
+          <w:sz w:val="24"/>
+          <w:szCs w:val="24"/>
+        </w:rPr>
+        <w:t xml:space="preserve">-Lepczyk, J. E., P. J. </w:t>
+      </w:r>
+      <w:proofErr w:type="spellStart"/>
+      <w:r>
+        <w:rPr>
+          <w:rFonts w:ascii="Times New Roman" w:eastAsia="Times New Roman" w:hAnsi="Times New Roman" w:cs="Times New Roman"/>
+          <w:sz w:val="24"/>
+          <w:szCs w:val="24"/>
+        </w:rPr>
+        <w:t>Haubrock</w:t>
+      </w:r>
+      <w:proofErr w:type="spellEnd"/>
+      <w:r>
+        <w:rPr>
+          <w:rFonts w:ascii="Times New Roman" w:eastAsia="Times New Roman" w:hAnsi="Times New Roman" w:cs="Times New Roman"/>
+          <w:sz w:val="24"/>
+          <w:szCs w:val="24"/>
+        </w:rPr>
+        <w:t xml:space="preserve">, A. M. Kramer, R. N. Cuthbert, A. J. </w:t>
+      </w:r>
+      <w:proofErr w:type="spellStart"/>
+      <w:r>
+        <w:rPr>
+          <w:rFonts w:ascii="Times New Roman" w:eastAsia="Times New Roman" w:hAnsi="Times New Roman" w:cs="Times New Roman"/>
+          <w:sz w:val="24"/>
+          <w:szCs w:val="24"/>
+        </w:rPr>
+        <w:t>Turbelin</w:t>
+      </w:r>
+      <w:proofErr w:type="spellEnd"/>
+      <w:r>
+        <w:rPr>
+          <w:rFonts w:ascii="Times New Roman" w:eastAsia="Times New Roman" w:hAnsi="Times New Roman" w:cs="Times New Roman"/>
+          <w:sz w:val="24"/>
+          <w:szCs w:val="24"/>
+        </w:rPr>
+        <w:t xml:space="preserve">, R. Crystal-Ornelas, C. Diagne, and F. </w:t>
+      </w:r>
+      <w:proofErr w:type="spellStart"/>
+      <w:r>
+        <w:rPr>
+          <w:rFonts w:ascii="Times New Roman" w:eastAsia="Times New Roman" w:hAnsi="Times New Roman" w:cs="Times New Roman"/>
+          <w:sz w:val="24"/>
+          <w:szCs w:val="24"/>
+        </w:rPr>
+        <w:t>Courchamp</w:t>
+      </w:r>
+      <w:proofErr w:type="spellEnd"/>
+      <w:r>
+        <w:rPr>
+          <w:rFonts w:ascii="Times New Roman" w:eastAsia="Times New Roman" w:hAnsi="Times New Roman" w:cs="Times New Roman"/>
+          <w:sz w:val="24"/>
+          <w:szCs w:val="24"/>
+        </w:rPr>
+        <w:t>. 2022. Economic costs of biological invasions in the United States. Science of The Total Environment 806:151318.</w:t>
       </w:r>
     </w:p>
     <w:p>
@@ -449,26 +839,98 @@
           <w:sz w:val="24"/>
           <w:szCs w:val="24"/>
         </w:rPr>
-        <w:t>Fox, J., S. Weisberg, D. Adler, D. Bates, G. Baud-Bovy, S. Ellison, D. Firth, M. Friendly, G. Gorjanc, S. Graves, R. Heiberger, R. Laboissiere, G. Monette, D. Murdoch, H. Nilsson, D. Ogle, B. Ripley, W. Venables, D. Winsemius, A. Zeileis, and R-Core. 2015. car: Companion to Applied Regression.</w:t>
-      </w:r>
-    </w:p>
-    <w:p>
-      <w:pPr>
-        <w:spacing w:after="0" w:line="480" w:lineRule="auto"/>
-        <w:ind w:hanging="480"/>
-        <w:rPr>
-          <w:rFonts w:ascii="Times New Roman" w:eastAsia="Times New Roman" w:hAnsi="Times New Roman" w:cs="Times New Roman"/>
-          <w:sz w:val="24"/>
-          <w:szCs w:val="24"/>
-        </w:rPr>
-      </w:pPr>
-      <w:r>
-        <w:rPr>
-          <w:rFonts w:ascii="Times New Roman" w:eastAsia="Times New Roman" w:hAnsi="Times New Roman" w:cs="Times New Roman"/>
-          <w:sz w:val="24"/>
-          <w:szCs w:val="24"/>
-        </w:rPr>
-        <w:t>Gerber, E., C. Krebs, C. Murrell, M. Moretti, R. Rocklin, and U. Schaffner. 2008. Exotic invasive knotweeds (Fallopia spp.) negatively affect native plant and invertebrate assemblages in European riparian habitats. Biological Conservation 141:646–654.</w:t>
+        <w:t xml:space="preserve">Fox, J., S. Weisberg, D. Adler, D. Bates, G. Baud-Bovy, S. Ellison, D. Firth, M. Friendly, G. Gorjanc, S. Graves, R. Heiberger, R. </w:t>
+      </w:r>
+      <w:proofErr w:type="spellStart"/>
+      <w:r>
+        <w:rPr>
+          <w:rFonts w:ascii="Times New Roman" w:eastAsia="Times New Roman" w:hAnsi="Times New Roman" w:cs="Times New Roman"/>
+          <w:sz w:val="24"/>
+          <w:szCs w:val="24"/>
+        </w:rPr>
+        <w:t>Laboissiere</w:t>
+      </w:r>
+      <w:proofErr w:type="spellEnd"/>
+      <w:r>
+        <w:rPr>
+          <w:rFonts w:ascii="Times New Roman" w:eastAsia="Times New Roman" w:hAnsi="Times New Roman" w:cs="Times New Roman"/>
+          <w:sz w:val="24"/>
+          <w:szCs w:val="24"/>
+        </w:rPr>
+        <w:t xml:space="preserve">, G. Monette, D. Murdoch, H. Nilsson, D. Ogle, B. Ripley, W. Venables, D. </w:t>
+      </w:r>
+      <w:proofErr w:type="spellStart"/>
+      <w:r>
+        <w:rPr>
+          <w:rFonts w:ascii="Times New Roman" w:eastAsia="Times New Roman" w:hAnsi="Times New Roman" w:cs="Times New Roman"/>
+          <w:sz w:val="24"/>
+          <w:szCs w:val="24"/>
+        </w:rPr>
+        <w:t>Winsemius</w:t>
+      </w:r>
+      <w:proofErr w:type="spellEnd"/>
+      <w:r>
+        <w:rPr>
+          <w:rFonts w:ascii="Times New Roman" w:eastAsia="Times New Roman" w:hAnsi="Times New Roman" w:cs="Times New Roman"/>
+          <w:sz w:val="24"/>
+          <w:szCs w:val="24"/>
+        </w:rPr>
+        <w:t xml:space="preserve">, A. </w:t>
+      </w:r>
+      <w:proofErr w:type="spellStart"/>
+      <w:r>
+        <w:rPr>
+          <w:rFonts w:ascii="Times New Roman" w:eastAsia="Times New Roman" w:hAnsi="Times New Roman" w:cs="Times New Roman"/>
+          <w:sz w:val="24"/>
+          <w:szCs w:val="24"/>
+        </w:rPr>
+        <w:t>Zeileis</w:t>
+      </w:r>
+      <w:proofErr w:type="spellEnd"/>
+      <w:r>
+        <w:rPr>
+          <w:rFonts w:ascii="Times New Roman" w:eastAsia="Times New Roman" w:hAnsi="Times New Roman" w:cs="Times New Roman"/>
+          <w:sz w:val="24"/>
+          <w:szCs w:val="24"/>
+        </w:rPr>
+        <w:t>, and R-Core. 2015. car: Companion to Applied Regression.</w:t>
+      </w:r>
+    </w:p>
+    <w:p>
+      <w:pPr>
+        <w:spacing w:after="0" w:line="480" w:lineRule="auto"/>
+        <w:ind w:hanging="480"/>
+        <w:rPr>
+          <w:rFonts w:ascii="Times New Roman" w:eastAsia="Times New Roman" w:hAnsi="Times New Roman" w:cs="Times New Roman"/>
+          <w:sz w:val="24"/>
+          <w:szCs w:val="24"/>
+        </w:rPr>
+      </w:pPr>
+      <w:r>
+        <w:rPr>
+          <w:rFonts w:ascii="Times New Roman" w:eastAsia="Times New Roman" w:hAnsi="Times New Roman" w:cs="Times New Roman"/>
+          <w:sz w:val="24"/>
+          <w:szCs w:val="24"/>
+        </w:rPr>
+        <w:t>Gerber, E., C. Krebs, C. Murrell, M. Moretti, R. Rocklin, and U. Schaffner. 2008. Exotic invasive knotweeds (</w:t>
+      </w:r>
+      <w:proofErr w:type="spellStart"/>
+      <w:r>
+        <w:rPr>
+          <w:rFonts w:ascii="Times New Roman" w:eastAsia="Times New Roman" w:hAnsi="Times New Roman" w:cs="Times New Roman"/>
+          <w:sz w:val="24"/>
+          <w:szCs w:val="24"/>
+        </w:rPr>
+        <w:t>Fallopia</w:t>
+      </w:r>
+      <w:proofErr w:type="spellEnd"/>
+      <w:r>
+        <w:rPr>
+          <w:rFonts w:ascii="Times New Roman" w:eastAsia="Times New Roman" w:hAnsi="Times New Roman" w:cs="Times New Roman"/>
+          <w:sz w:val="24"/>
+          <w:szCs w:val="24"/>
+        </w:rPr>
+        <w:t xml:space="preserve"> spp.) negatively affect native plant and invertebrate assemblages in European riparian habitats. Biological Conservation 141:646–654.</w:t>
       </w:r>
     </w:p>
     <w:p>
@@ -525,26 +987,116 @@
           <w:sz w:val="24"/>
           <w:szCs w:val="24"/>
         </w:rPr>
-        <w:t>Hartman, K. M., and B. C. McCarthy. 2004. Restoration of a Forest Understory After the Removal of an Invasive Shrub, Amur Honeysuckle (Lonicera maackii). Restoration Ecology 12:154–165.</w:t>
-      </w:r>
-    </w:p>
-    <w:p>
-      <w:pPr>
-        <w:spacing w:after="0" w:line="480" w:lineRule="auto"/>
-        <w:ind w:hanging="480"/>
-        <w:rPr>
-          <w:rFonts w:ascii="Times New Roman" w:eastAsia="Times New Roman" w:hAnsi="Times New Roman" w:cs="Times New Roman"/>
-          <w:sz w:val="24"/>
-          <w:szCs w:val="24"/>
-        </w:rPr>
-      </w:pPr>
-      <w:r>
-        <w:rPr>
-          <w:rFonts w:ascii="Times New Roman" w:eastAsia="Times New Roman" w:hAnsi="Times New Roman" w:cs="Times New Roman"/>
-          <w:sz w:val="24"/>
-          <w:szCs w:val="24"/>
-        </w:rPr>
-        <w:t>van Hengstum, T., D. A. P. Hooftman, J. G. B. Oostermeijer, and P. H. van Tienderen. 2014. Impact of plant invasions on local arthropod communities: a meta-analysis. Journal of Ecology 102:4–11.</w:t>
+        <w:t xml:space="preserve">Hartman, K. M., and B. C. McCarthy. 2004. Restoration of a Forest Understory After the Removal of an Invasive Shrub, Amur Honeysuckle (Lonicera </w:t>
+      </w:r>
+      <w:proofErr w:type="spellStart"/>
+      <w:r>
+        <w:rPr>
+          <w:rFonts w:ascii="Times New Roman" w:eastAsia="Times New Roman" w:hAnsi="Times New Roman" w:cs="Times New Roman"/>
+          <w:sz w:val="24"/>
+          <w:szCs w:val="24"/>
+        </w:rPr>
+        <w:t>maackii</w:t>
+      </w:r>
+      <w:proofErr w:type="spellEnd"/>
+      <w:r>
+        <w:rPr>
+          <w:rFonts w:ascii="Times New Roman" w:eastAsia="Times New Roman" w:hAnsi="Times New Roman" w:cs="Times New Roman"/>
+          <w:sz w:val="24"/>
+          <w:szCs w:val="24"/>
+        </w:rPr>
+        <w:t>). Restoration Ecology 12:154–165.</w:t>
+      </w:r>
+    </w:p>
+    <w:p>
+      <w:pPr>
+        <w:spacing w:after="0" w:line="480" w:lineRule="auto"/>
+        <w:ind w:hanging="480"/>
+        <w:rPr>
+          <w:rFonts w:ascii="Times New Roman" w:eastAsia="Times New Roman" w:hAnsi="Times New Roman" w:cs="Times New Roman"/>
+          <w:sz w:val="24"/>
+          <w:szCs w:val="24"/>
+        </w:rPr>
+      </w:pPr>
+      <w:r>
+        <w:rPr>
+          <w:rFonts w:ascii="Times New Roman" w:eastAsia="Times New Roman" w:hAnsi="Times New Roman" w:cs="Times New Roman"/>
+          <w:sz w:val="24"/>
+          <w:szCs w:val="24"/>
+        </w:rPr>
+        <w:t xml:space="preserve">van </w:t>
+      </w:r>
+      <w:proofErr w:type="spellStart"/>
+      <w:r>
+        <w:rPr>
+          <w:rFonts w:ascii="Times New Roman" w:eastAsia="Times New Roman" w:hAnsi="Times New Roman" w:cs="Times New Roman"/>
+          <w:sz w:val="24"/>
+          <w:szCs w:val="24"/>
+        </w:rPr>
+        <w:t>Hengstum</w:t>
+      </w:r>
+      <w:proofErr w:type="spellEnd"/>
+      <w:r>
+        <w:rPr>
+          <w:rFonts w:ascii="Times New Roman" w:eastAsia="Times New Roman" w:hAnsi="Times New Roman" w:cs="Times New Roman"/>
+          <w:sz w:val="24"/>
+          <w:szCs w:val="24"/>
+        </w:rPr>
+        <w:t xml:space="preserve">, T., D. A. P. </w:t>
+      </w:r>
+      <w:proofErr w:type="spellStart"/>
+      <w:r>
+        <w:rPr>
+          <w:rFonts w:ascii="Times New Roman" w:eastAsia="Times New Roman" w:hAnsi="Times New Roman" w:cs="Times New Roman"/>
+          <w:sz w:val="24"/>
+          <w:szCs w:val="24"/>
+        </w:rPr>
+        <w:t>Hooftman</w:t>
+      </w:r>
+      <w:proofErr w:type="spellEnd"/>
+      <w:r>
+        <w:rPr>
+          <w:rFonts w:ascii="Times New Roman" w:eastAsia="Times New Roman" w:hAnsi="Times New Roman" w:cs="Times New Roman"/>
+          <w:sz w:val="24"/>
+          <w:szCs w:val="24"/>
+        </w:rPr>
+        <w:t xml:space="preserve">, J. G. B. </w:t>
+      </w:r>
+      <w:proofErr w:type="spellStart"/>
+      <w:r>
+        <w:rPr>
+          <w:rFonts w:ascii="Times New Roman" w:eastAsia="Times New Roman" w:hAnsi="Times New Roman" w:cs="Times New Roman"/>
+          <w:sz w:val="24"/>
+          <w:szCs w:val="24"/>
+        </w:rPr>
+        <w:t>Oostermeijer</w:t>
+      </w:r>
+      <w:proofErr w:type="spellEnd"/>
+      <w:r>
+        <w:rPr>
+          <w:rFonts w:ascii="Times New Roman" w:eastAsia="Times New Roman" w:hAnsi="Times New Roman" w:cs="Times New Roman"/>
+          <w:sz w:val="24"/>
+          <w:szCs w:val="24"/>
+        </w:rPr>
+        <w:t xml:space="preserve">, and P. H. van </w:t>
+      </w:r>
+      <w:proofErr w:type="spellStart"/>
+      <w:r>
+        <w:rPr>
+          <w:rFonts w:ascii="Times New Roman" w:eastAsia="Times New Roman" w:hAnsi="Times New Roman" w:cs="Times New Roman"/>
+          <w:sz w:val="24"/>
+          <w:szCs w:val="24"/>
+        </w:rPr>
+        <w:t>Tienderen</w:t>
+      </w:r>
+      <w:proofErr w:type="spellEnd"/>
+      <w:r>
+        <w:rPr>
+          <w:rFonts w:ascii="Times New Roman" w:eastAsia="Times New Roman" w:hAnsi="Times New Roman" w:cs="Times New Roman"/>
+          <w:sz w:val="24"/>
+          <w:szCs w:val="24"/>
+        </w:rPr>
+        <w:t>. 2014. Impact of plant invasions on local arthropod communities: a meta-analysis. Journal of Ecology 102:4–11.</w:t>
       </w:r>
     </w:p>
     <w:p>
@@ -583,26 +1135,62 @@
           <w:szCs w:val="24"/>
         </w:rPr>
         <w:lastRenderedPageBreak/>
-        <w:t>Hiatt, D., K. Serbesoff‐King, D. Lieurance, D. R. Gordon, and S. L. Flory. 2019. Allocation of invasive plant management expenditures for conservation: Lessons from Florida, USA. Conservation Science and Practice 1:1–10.</w:t>
-      </w:r>
-    </w:p>
-    <w:p>
-      <w:pPr>
-        <w:spacing w:after="0" w:line="480" w:lineRule="auto"/>
-        <w:ind w:hanging="480"/>
-        <w:rPr>
-          <w:rFonts w:ascii="Times New Roman" w:eastAsia="Times New Roman" w:hAnsi="Times New Roman" w:cs="Times New Roman"/>
-          <w:sz w:val="24"/>
-          <w:szCs w:val="24"/>
-        </w:rPr>
-      </w:pPr>
-      <w:r>
-        <w:rPr>
-          <w:rFonts w:ascii="Times New Roman" w:eastAsia="Times New Roman" w:hAnsi="Times New Roman" w:cs="Times New Roman"/>
-          <w:sz w:val="24"/>
-          <w:szCs w:val="24"/>
-        </w:rPr>
-        <w:t>Holmes, M. A., J. V. Whitacre, L. D. Bennion, J. Poteet, and S. E. Kuebbing. 2021. Land-use history and abiotic gradients drive abundance of non-native shrubs in Appalachian second-growth forests with histories of mining, agriculture, and logging. Forest Ecology and Management 494:119296.</w:t>
+        <w:t xml:space="preserve">Hiatt, D., K. </w:t>
+      </w:r>
+      <w:proofErr w:type="spellStart"/>
+      <w:r>
+        <w:rPr>
+          <w:rFonts w:ascii="Times New Roman" w:eastAsia="Times New Roman" w:hAnsi="Times New Roman" w:cs="Times New Roman"/>
+          <w:sz w:val="24"/>
+          <w:szCs w:val="24"/>
+        </w:rPr>
+        <w:t>Serbesoff</w:t>
+      </w:r>
+      <w:proofErr w:type="spellEnd"/>
+      <w:r>
+        <w:rPr>
+          <w:rFonts w:ascii="Times New Roman" w:eastAsia="Times New Roman" w:hAnsi="Times New Roman" w:cs="Times New Roman"/>
+          <w:sz w:val="24"/>
+          <w:szCs w:val="24"/>
+        </w:rPr>
+        <w:t>‐King, D. Lieurance, D. R. Gordon, and S. L. Flory. 2019. Allocation of invasive plant management expenditures for conservation: Lessons from Florida, USA. Conservation Science and Practice 1:1–10.</w:t>
+      </w:r>
+    </w:p>
+    <w:p>
+      <w:pPr>
+        <w:spacing w:after="0" w:line="480" w:lineRule="auto"/>
+        <w:ind w:hanging="480"/>
+        <w:rPr>
+          <w:rFonts w:ascii="Times New Roman" w:eastAsia="Times New Roman" w:hAnsi="Times New Roman" w:cs="Times New Roman"/>
+          <w:sz w:val="24"/>
+          <w:szCs w:val="24"/>
+        </w:rPr>
+      </w:pPr>
+      <w:r>
+        <w:rPr>
+          <w:rFonts w:ascii="Times New Roman" w:eastAsia="Times New Roman" w:hAnsi="Times New Roman" w:cs="Times New Roman"/>
+          <w:sz w:val="24"/>
+          <w:szCs w:val="24"/>
+        </w:rPr>
+        <w:t xml:space="preserve">Holmes, M. A., J. V. Whitacre, L. D. Bennion, J. Poteet, and S. E. </w:t>
+      </w:r>
+      <w:proofErr w:type="spellStart"/>
+      <w:r>
+        <w:rPr>
+          <w:rFonts w:ascii="Times New Roman" w:eastAsia="Times New Roman" w:hAnsi="Times New Roman" w:cs="Times New Roman"/>
+          <w:sz w:val="24"/>
+          <w:szCs w:val="24"/>
+        </w:rPr>
+        <w:t>Kuebbing</w:t>
+      </w:r>
+      <w:proofErr w:type="spellEnd"/>
+      <w:r>
+        <w:rPr>
+          <w:rFonts w:ascii="Times New Roman" w:eastAsia="Times New Roman" w:hAnsi="Times New Roman" w:cs="Times New Roman"/>
+          <w:sz w:val="24"/>
+          <w:szCs w:val="24"/>
+        </w:rPr>
+        <w:t>. 2021. Land-use history and abiotic gradients drive abundance of non-native shrubs in Appalachian second-growth forests with histories of mining, agriculture, and logging. Forest Ecology and Management 494:119296.</w:t>
       </w:r>
     </w:p>
     <w:p>
@@ -716,19 +1304,56 @@
           <w:sz w:val="24"/>
           <w:szCs w:val="24"/>
         </w:rPr>
-        <w:t>Landsman, A. P., K. T. Burghardt, and J. L. Bowman. 2020. Invasive grass (Microstegium vimineum) indirectly benefits spider community by subsidizing available prey. Ecology and Evolution 10:11133–11143.</w:t>
-      </w:r>
-    </w:p>
-    <w:p>
-      <w:pPr>
-        <w:spacing w:after="0" w:line="480" w:lineRule="auto"/>
-        <w:ind w:hanging="480"/>
-        <w:rPr>
-          <w:rFonts w:ascii="Times New Roman" w:eastAsia="Times New Roman" w:hAnsi="Times New Roman" w:cs="Times New Roman"/>
-          <w:sz w:val="24"/>
-          <w:szCs w:val="24"/>
-        </w:rPr>
-      </w:pPr>
+        <w:t>Landsman, A. P., K. T. Burghardt, and J. L. Bowman. 2020. Invasive grass (</w:t>
+      </w:r>
+      <w:proofErr w:type="spellStart"/>
+      <w:r>
+        <w:rPr>
+          <w:rFonts w:ascii="Times New Roman" w:eastAsia="Times New Roman" w:hAnsi="Times New Roman" w:cs="Times New Roman"/>
+          <w:sz w:val="24"/>
+          <w:szCs w:val="24"/>
+        </w:rPr>
+        <w:t>Microstegium</w:t>
+      </w:r>
+      <w:proofErr w:type="spellEnd"/>
+      <w:r>
+        <w:rPr>
+          <w:rFonts w:ascii="Times New Roman" w:eastAsia="Times New Roman" w:hAnsi="Times New Roman" w:cs="Times New Roman"/>
+          <w:sz w:val="24"/>
+          <w:szCs w:val="24"/>
+        </w:rPr>
+        <w:t xml:space="preserve"> </w:t>
+      </w:r>
+      <w:proofErr w:type="spellStart"/>
+      <w:r>
+        <w:rPr>
+          <w:rFonts w:ascii="Times New Roman" w:eastAsia="Times New Roman" w:hAnsi="Times New Roman" w:cs="Times New Roman"/>
+          <w:sz w:val="24"/>
+          <w:szCs w:val="24"/>
+        </w:rPr>
+        <w:t>vimineum</w:t>
+      </w:r>
+      <w:proofErr w:type="spellEnd"/>
+      <w:r>
+        <w:rPr>
+          <w:rFonts w:ascii="Times New Roman" w:eastAsia="Times New Roman" w:hAnsi="Times New Roman" w:cs="Times New Roman"/>
+          <w:sz w:val="24"/>
+          <w:szCs w:val="24"/>
+        </w:rPr>
+        <w:t>) indirectly benefits spider community by subsidizing available prey. Ecology and Evolution 10:11133–11143.</w:t>
+      </w:r>
+    </w:p>
+    <w:p>
+      <w:pPr>
+        <w:spacing w:after="0" w:line="480" w:lineRule="auto"/>
+        <w:ind w:hanging="480"/>
+        <w:rPr>
+          <w:rFonts w:ascii="Times New Roman" w:eastAsia="Times New Roman" w:hAnsi="Times New Roman" w:cs="Times New Roman"/>
+          <w:sz w:val="24"/>
+          <w:szCs w:val="24"/>
+        </w:rPr>
+      </w:pPr>
+      <w:proofErr w:type="spellStart"/>
       <w:r>
         <w:rPr>
           <w:rFonts w:ascii="Times New Roman" w:eastAsia="Times New Roman" w:hAnsi="Times New Roman" w:cs="Times New Roman"/>
@@ -736,26 +1361,71 @@
           <w:szCs w:val="24"/>
         </w:rPr>
         <w:lastRenderedPageBreak/>
-        <w:t>Lenth, R. V. 2016. Least-squares means: The R package lsmeans. Journal of Statistical Software 69:1–33.</w:t>
-      </w:r>
-    </w:p>
-    <w:p>
-      <w:pPr>
-        <w:spacing w:after="0" w:line="480" w:lineRule="auto"/>
-        <w:ind w:hanging="480"/>
-        <w:rPr>
-          <w:rFonts w:ascii="Times New Roman" w:eastAsia="Times New Roman" w:hAnsi="Times New Roman" w:cs="Times New Roman"/>
-          <w:sz w:val="24"/>
-          <w:szCs w:val="24"/>
-        </w:rPr>
-      </w:pPr>
-      <w:r>
-        <w:rPr>
-          <w:rFonts w:ascii="Times New Roman" w:eastAsia="Times New Roman" w:hAnsi="Times New Roman" w:cs="Times New Roman"/>
-          <w:sz w:val="24"/>
-          <w:szCs w:val="24"/>
-        </w:rPr>
-        <w:t>Leishman, M. R., T. Haslehurst, A. Ares, and Z. Baruch. 2007. Leaf trait relationships of native and invasive plants: community‐ and global‐scale comparisons. New Phytologist 176:635–643.</w:t>
+        <w:t>Lenth</w:t>
+      </w:r>
+      <w:proofErr w:type="spellEnd"/>
+      <w:r>
+        <w:rPr>
+          <w:rFonts w:ascii="Times New Roman" w:eastAsia="Times New Roman" w:hAnsi="Times New Roman" w:cs="Times New Roman"/>
+          <w:sz w:val="24"/>
+          <w:szCs w:val="24"/>
+        </w:rPr>
+        <w:t xml:space="preserve">, R. V. 2016. Least-squares means: The R package </w:t>
+      </w:r>
+      <w:proofErr w:type="spellStart"/>
+      <w:r>
+        <w:rPr>
+          <w:rFonts w:ascii="Times New Roman" w:eastAsia="Times New Roman" w:hAnsi="Times New Roman" w:cs="Times New Roman"/>
+          <w:sz w:val="24"/>
+          <w:szCs w:val="24"/>
+        </w:rPr>
+        <w:t>lsmeans</w:t>
+      </w:r>
+      <w:proofErr w:type="spellEnd"/>
+      <w:r>
+        <w:rPr>
+          <w:rFonts w:ascii="Times New Roman" w:eastAsia="Times New Roman" w:hAnsi="Times New Roman" w:cs="Times New Roman"/>
+          <w:sz w:val="24"/>
+          <w:szCs w:val="24"/>
+        </w:rPr>
+        <w:t>. Journal of Statistical Software 69:1–33.</w:t>
+      </w:r>
+    </w:p>
+    <w:p>
+      <w:pPr>
+        <w:spacing w:after="0" w:line="480" w:lineRule="auto"/>
+        <w:ind w:hanging="480"/>
+        <w:rPr>
+          <w:rFonts w:ascii="Times New Roman" w:eastAsia="Times New Roman" w:hAnsi="Times New Roman" w:cs="Times New Roman"/>
+          <w:sz w:val="24"/>
+          <w:szCs w:val="24"/>
+        </w:rPr>
+      </w:pPr>
+      <w:r>
+        <w:rPr>
+          <w:rFonts w:ascii="Times New Roman" w:eastAsia="Times New Roman" w:hAnsi="Times New Roman" w:cs="Times New Roman"/>
+          <w:sz w:val="24"/>
+          <w:szCs w:val="24"/>
+        </w:rPr>
+        <w:t xml:space="preserve">Leishman, M. R., T. </w:t>
+      </w:r>
+      <w:proofErr w:type="spellStart"/>
+      <w:r>
+        <w:rPr>
+          <w:rFonts w:ascii="Times New Roman" w:eastAsia="Times New Roman" w:hAnsi="Times New Roman" w:cs="Times New Roman"/>
+          <w:sz w:val="24"/>
+          <w:szCs w:val="24"/>
+        </w:rPr>
+        <w:t>Haslehurst</w:t>
+      </w:r>
+      <w:proofErr w:type="spellEnd"/>
+      <w:r>
+        <w:rPr>
+          <w:rFonts w:ascii="Times New Roman" w:eastAsia="Times New Roman" w:hAnsi="Times New Roman" w:cs="Times New Roman"/>
+          <w:sz w:val="24"/>
+          <w:szCs w:val="24"/>
+        </w:rPr>
+        <w:t>, A. Ares, and Z. Baruch. 2007. Leaf trait relationships of native and invasive plants: community‐ and global‐scale comparisons. New Phytologist 176:635–643.</w:t>
       </w:r>
     </w:p>
     <w:p>
@@ -793,7 +1463,25 @@
           <w:sz w:val="24"/>
           <w:szCs w:val="24"/>
         </w:rPr>
-        <w:t>Lind, E. M., and J. D. Parker. 2010. Novel Weapons Testing: Are Invasive Plants More Chemically Defended than Native Plants? PLOS ONE 5:e10429.</w:t>
+        <w:t xml:space="preserve">Lind, E. M., and J. D. Parker. 2010. Novel Weapons Testing: Are Invasive Plants More Chemically Defended than Native Plants? PLOS ONE </w:t>
+      </w:r>
+      <w:proofErr w:type="gramStart"/>
+      <w:r>
+        <w:rPr>
+          <w:rFonts w:ascii="Times New Roman" w:eastAsia="Times New Roman" w:hAnsi="Times New Roman" w:cs="Times New Roman"/>
+          <w:sz w:val="24"/>
+          <w:szCs w:val="24"/>
+        </w:rPr>
+        <w:t>5:e</w:t>
+      </w:r>
+      <w:proofErr w:type="gramEnd"/>
+      <w:r>
+        <w:rPr>
+          <w:rFonts w:ascii="Times New Roman" w:eastAsia="Times New Roman" w:hAnsi="Times New Roman" w:cs="Times New Roman"/>
+          <w:sz w:val="24"/>
+          <w:szCs w:val="24"/>
+        </w:rPr>
+        <w:t>10429.</w:t>
       </w:r>
     </w:p>
     <w:p>
@@ -861,7 +1549,43 @@
           <w:sz w:val="24"/>
           <w:szCs w:val="24"/>
         </w:rPr>
-        <w:t>Midway, S., M. Robertson, S. Flinn, and M. Kaller. 2020. Comparing multiple comparisons: practical guidance for choosing the best multiple comparisons test. PeerJ 8:e10387.</w:t>
+        <w:t xml:space="preserve">Midway, S., M. Robertson, S. Flinn, and M. Kaller. 2020. Comparing multiple comparisons: practical guidance for choosing the best multiple comparisons test. </w:t>
+      </w:r>
+      <w:proofErr w:type="spellStart"/>
+      <w:r>
+        <w:rPr>
+          <w:rFonts w:ascii="Times New Roman" w:eastAsia="Times New Roman" w:hAnsi="Times New Roman" w:cs="Times New Roman"/>
+          <w:sz w:val="24"/>
+          <w:szCs w:val="24"/>
+        </w:rPr>
+        <w:t>PeerJ</w:t>
+      </w:r>
+      <w:proofErr w:type="spellEnd"/>
+      <w:r>
+        <w:rPr>
+          <w:rFonts w:ascii="Times New Roman" w:eastAsia="Times New Roman" w:hAnsi="Times New Roman" w:cs="Times New Roman"/>
+          <w:sz w:val="24"/>
+          <w:szCs w:val="24"/>
+        </w:rPr>
+        <w:t xml:space="preserve"> </w:t>
+      </w:r>
+      <w:proofErr w:type="gramStart"/>
+      <w:r>
+        <w:rPr>
+          <w:rFonts w:ascii="Times New Roman" w:eastAsia="Times New Roman" w:hAnsi="Times New Roman" w:cs="Times New Roman"/>
+          <w:sz w:val="24"/>
+          <w:szCs w:val="24"/>
+        </w:rPr>
+        <w:t>8:e</w:t>
+      </w:r>
+      <w:proofErr w:type="gramEnd"/>
+      <w:r>
+        <w:rPr>
+          <w:rFonts w:ascii="Times New Roman" w:eastAsia="Times New Roman" w:hAnsi="Times New Roman" w:cs="Times New Roman"/>
+          <w:sz w:val="24"/>
+          <w:szCs w:val="24"/>
+        </w:rPr>
+        <w:t>10387.</w:t>
       </w:r>
     </w:p>
     <w:p>
@@ -919,7 +1643,25 @@
           <w:szCs w:val="24"/>
         </w:rPr>
         <w:lastRenderedPageBreak/>
-        <w:t>Pearson, D. E. 2009. Invasive plant architecture alters trophic interactions by changing predator abundance and behavior. Oecologia 159:549–558.</w:t>
+        <w:t xml:space="preserve">Pearson, D. E. 2009. Invasive plant architecture alters trophic interactions by changing predator abundance and behavior. </w:t>
+      </w:r>
+      <w:proofErr w:type="spellStart"/>
+      <w:r>
+        <w:rPr>
+          <w:rFonts w:ascii="Times New Roman" w:eastAsia="Times New Roman" w:hAnsi="Times New Roman" w:cs="Times New Roman"/>
+          <w:sz w:val="24"/>
+          <w:szCs w:val="24"/>
+        </w:rPr>
+        <w:t>Oecologia</w:t>
+      </w:r>
+      <w:proofErr w:type="spellEnd"/>
+      <w:r>
+        <w:rPr>
+          <w:rFonts w:ascii="Times New Roman" w:eastAsia="Times New Roman" w:hAnsi="Times New Roman" w:cs="Times New Roman"/>
+          <w:sz w:val="24"/>
+          <w:szCs w:val="24"/>
+        </w:rPr>
+        <w:t xml:space="preserve"> 159:549–558.</w:t>
       </w:r>
     </w:p>
     <w:p>
@@ -1095,51 +1837,169 @@
           <w:szCs w:val="24"/>
         </w:rPr>
       </w:pPr>
-      <w:r>
-        <w:rPr>
-          <w:rFonts w:ascii="Times New Roman" w:eastAsia="Times New Roman" w:hAnsi="Times New Roman" w:cs="Times New Roman"/>
-          <w:sz w:val="24"/>
-          <w:szCs w:val="24"/>
-        </w:rPr>
-        <w:t>Razeng, E., and D. M. Watson. 2015. Nutritional composition of the preferred prey of insectivorous birds: Popularity reflects quality. Journal of Avian Biology 46:89–96.</w:t>
-      </w:r>
-    </w:p>
-    <w:p>
-      <w:pPr>
-        <w:spacing w:after="0" w:line="480" w:lineRule="auto"/>
-        <w:ind w:hanging="480"/>
-        <w:rPr>
-          <w:rFonts w:ascii="Times New Roman" w:eastAsia="Times New Roman" w:hAnsi="Times New Roman" w:cs="Times New Roman"/>
-          <w:sz w:val="24"/>
-          <w:szCs w:val="24"/>
-        </w:rPr>
-      </w:pPr>
-      <w:r>
-        <w:rPr>
-          <w:rFonts w:ascii="Times New Roman" w:eastAsia="Times New Roman" w:hAnsi="Times New Roman" w:cs="Times New Roman"/>
-          <w:sz w:val="24"/>
-          <w:szCs w:val="24"/>
-        </w:rPr>
-        <w:t>Reeves, J. T., S. D. Fuhlendorf, C. A. Davis, and S. M. Wilder. 2021. Arthropod prey vary among orders in their nutrient and exoskeleton content. Ecology and Evolution 11:17774–17785.</w:t>
-      </w:r>
-    </w:p>
-    <w:p>
-      <w:pPr>
-        <w:spacing w:after="0" w:line="480" w:lineRule="auto"/>
-        <w:ind w:hanging="480"/>
-        <w:rPr>
-          <w:rFonts w:ascii="Times New Roman" w:eastAsia="Times New Roman" w:hAnsi="Times New Roman" w:cs="Times New Roman"/>
-          <w:sz w:val="24"/>
-          <w:szCs w:val="24"/>
-        </w:rPr>
-      </w:pPr>
-      <w:r>
-        <w:rPr>
-          <w:rFonts w:ascii="Times New Roman" w:eastAsia="Times New Roman" w:hAnsi="Times New Roman" w:cs="Times New Roman"/>
-          <w:sz w:val="24"/>
-          <w:szCs w:val="24"/>
-        </w:rPr>
-        <w:t>Ricciardi, A., J. C. Iacarella, D. C. Aldridge, T. M. Blackburn, J. T. Carlton, J. A. Catford, J. T. A. Dick, P. E. Hulme, J. M. Jeschke, A. M. Liebhold, J. L. Lockwood, H. J. MacIsaac, L. A. Meyerson, P. Pyšek, D. M. Richardson, G. M. Ruiz, D. Simberloff, M. Vilà, and D. A. Wardle. 2021. Four priority areas to advance invasion science in the face of rapid environmental change. Environmental Reviews 29:119–141.</w:t>
+      <w:proofErr w:type="spellStart"/>
+      <w:r>
+        <w:rPr>
+          <w:rFonts w:ascii="Times New Roman" w:eastAsia="Times New Roman" w:hAnsi="Times New Roman" w:cs="Times New Roman"/>
+          <w:sz w:val="24"/>
+          <w:szCs w:val="24"/>
+        </w:rPr>
+        <w:t>Razeng</w:t>
+      </w:r>
+      <w:proofErr w:type="spellEnd"/>
+      <w:r>
+        <w:rPr>
+          <w:rFonts w:ascii="Times New Roman" w:eastAsia="Times New Roman" w:hAnsi="Times New Roman" w:cs="Times New Roman"/>
+          <w:sz w:val="24"/>
+          <w:szCs w:val="24"/>
+        </w:rPr>
+        <w:t>, E., and D. M. Watson. 2015. Nutritional composition of the preferred prey of insectivorous birds: Popularity reflects quality. Journal of Avian Biology 46:89–96.</w:t>
+      </w:r>
+    </w:p>
+    <w:p>
+      <w:pPr>
+        <w:spacing w:after="0" w:line="480" w:lineRule="auto"/>
+        <w:ind w:hanging="480"/>
+        <w:rPr>
+          <w:rFonts w:ascii="Times New Roman" w:eastAsia="Times New Roman" w:hAnsi="Times New Roman" w:cs="Times New Roman"/>
+          <w:sz w:val="24"/>
+          <w:szCs w:val="24"/>
+        </w:rPr>
+      </w:pPr>
+      <w:r>
+        <w:rPr>
+          <w:rFonts w:ascii="Times New Roman" w:eastAsia="Times New Roman" w:hAnsi="Times New Roman" w:cs="Times New Roman"/>
+          <w:sz w:val="24"/>
+          <w:szCs w:val="24"/>
+        </w:rPr>
+        <w:t xml:space="preserve">Reeves, J. T., S. D. </w:t>
+      </w:r>
+      <w:proofErr w:type="spellStart"/>
+      <w:r>
+        <w:rPr>
+          <w:rFonts w:ascii="Times New Roman" w:eastAsia="Times New Roman" w:hAnsi="Times New Roman" w:cs="Times New Roman"/>
+          <w:sz w:val="24"/>
+          <w:szCs w:val="24"/>
+        </w:rPr>
+        <w:t>Fuhlendorf</w:t>
+      </w:r>
+      <w:proofErr w:type="spellEnd"/>
+      <w:r>
+        <w:rPr>
+          <w:rFonts w:ascii="Times New Roman" w:eastAsia="Times New Roman" w:hAnsi="Times New Roman" w:cs="Times New Roman"/>
+          <w:sz w:val="24"/>
+          <w:szCs w:val="24"/>
+        </w:rPr>
+        <w:t>, C. A. Davis, and S. M. Wilder. 2021. Arthropod prey vary among orders in their nutrient and exoskeleton content. Ecology and Evolution 11:17774–17785.</w:t>
+      </w:r>
+    </w:p>
+    <w:p>
+      <w:pPr>
+        <w:spacing w:after="0" w:line="480" w:lineRule="auto"/>
+        <w:ind w:hanging="480"/>
+        <w:rPr>
+          <w:rFonts w:ascii="Times New Roman" w:eastAsia="Times New Roman" w:hAnsi="Times New Roman" w:cs="Times New Roman"/>
+          <w:sz w:val="24"/>
+          <w:szCs w:val="24"/>
+        </w:rPr>
+      </w:pPr>
+      <w:r>
+        <w:rPr>
+          <w:rFonts w:ascii="Times New Roman" w:eastAsia="Times New Roman" w:hAnsi="Times New Roman" w:cs="Times New Roman"/>
+          <w:sz w:val="24"/>
+          <w:szCs w:val="24"/>
+        </w:rPr>
+        <w:t xml:space="preserve">Ricciardi, A., J. C. </w:t>
+      </w:r>
+      <w:proofErr w:type="spellStart"/>
+      <w:r>
+        <w:rPr>
+          <w:rFonts w:ascii="Times New Roman" w:eastAsia="Times New Roman" w:hAnsi="Times New Roman" w:cs="Times New Roman"/>
+          <w:sz w:val="24"/>
+          <w:szCs w:val="24"/>
+        </w:rPr>
+        <w:t>Iacarella</w:t>
+      </w:r>
+      <w:proofErr w:type="spellEnd"/>
+      <w:r>
+        <w:rPr>
+          <w:rFonts w:ascii="Times New Roman" w:eastAsia="Times New Roman" w:hAnsi="Times New Roman" w:cs="Times New Roman"/>
+          <w:sz w:val="24"/>
+          <w:szCs w:val="24"/>
+        </w:rPr>
+        <w:t xml:space="preserve">, D. C. Aldridge, T. M. Blackburn, J. T. Carlton, J. A. Catford, J. T. A. Dick, P. E. Hulme, J. M. Jeschke, A. M. </w:t>
+      </w:r>
+      <w:proofErr w:type="spellStart"/>
+      <w:r>
+        <w:rPr>
+          <w:rFonts w:ascii="Times New Roman" w:eastAsia="Times New Roman" w:hAnsi="Times New Roman" w:cs="Times New Roman"/>
+          <w:sz w:val="24"/>
+          <w:szCs w:val="24"/>
+        </w:rPr>
+        <w:t>Liebhold</w:t>
+      </w:r>
+      <w:proofErr w:type="spellEnd"/>
+      <w:r>
+        <w:rPr>
+          <w:rFonts w:ascii="Times New Roman" w:eastAsia="Times New Roman" w:hAnsi="Times New Roman" w:cs="Times New Roman"/>
+          <w:sz w:val="24"/>
+          <w:szCs w:val="24"/>
+        </w:rPr>
+        <w:t xml:space="preserve">, J. L. Lockwood, H. J. MacIsaac, L. A. Meyerson, P. </w:t>
+      </w:r>
+      <w:proofErr w:type="spellStart"/>
+      <w:r>
+        <w:rPr>
+          <w:rFonts w:ascii="Times New Roman" w:eastAsia="Times New Roman" w:hAnsi="Times New Roman" w:cs="Times New Roman"/>
+          <w:sz w:val="24"/>
+          <w:szCs w:val="24"/>
+        </w:rPr>
+        <w:t>Pyšek</w:t>
+      </w:r>
+      <w:proofErr w:type="spellEnd"/>
+      <w:r>
+        <w:rPr>
+          <w:rFonts w:ascii="Times New Roman" w:eastAsia="Times New Roman" w:hAnsi="Times New Roman" w:cs="Times New Roman"/>
+          <w:sz w:val="24"/>
+          <w:szCs w:val="24"/>
+        </w:rPr>
+        <w:t xml:space="preserve">, D. M. Richardson, G. M. Ruiz, D. </w:t>
+      </w:r>
+      <w:proofErr w:type="spellStart"/>
+      <w:r>
+        <w:rPr>
+          <w:rFonts w:ascii="Times New Roman" w:eastAsia="Times New Roman" w:hAnsi="Times New Roman" w:cs="Times New Roman"/>
+          <w:sz w:val="24"/>
+          <w:szCs w:val="24"/>
+        </w:rPr>
+        <w:t>Simberloff</w:t>
+      </w:r>
+      <w:proofErr w:type="spellEnd"/>
+      <w:r>
+        <w:rPr>
+          <w:rFonts w:ascii="Times New Roman" w:eastAsia="Times New Roman" w:hAnsi="Times New Roman" w:cs="Times New Roman"/>
+          <w:sz w:val="24"/>
+          <w:szCs w:val="24"/>
+        </w:rPr>
+        <w:t xml:space="preserve">, M. </w:t>
+      </w:r>
+      <w:proofErr w:type="spellStart"/>
+      <w:r>
+        <w:rPr>
+          <w:rFonts w:ascii="Times New Roman" w:eastAsia="Times New Roman" w:hAnsi="Times New Roman" w:cs="Times New Roman"/>
+          <w:sz w:val="24"/>
+          <w:szCs w:val="24"/>
+        </w:rPr>
+        <w:t>Vilà</w:t>
+      </w:r>
+      <w:proofErr w:type="spellEnd"/>
+      <w:r>
+        <w:rPr>
+          <w:rFonts w:ascii="Times New Roman" w:eastAsia="Times New Roman" w:hAnsi="Times New Roman" w:cs="Times New Roman"/>
+          <w:sz w:val="24"/>
+          <w:szCs w:val="24"/>
+        </w:rPr>
+        <w:t>, and D. A. Wardle. 2021. Four priority areas to advance invasion science in the face of rapid environmental change. Environmental Reviews 29:119–141.</w:t>
       </w:r>
     </w:p>
     <w:p>
@@ -1177,7 +2037,43 @@
           <w:sz w:val="24"/>
           <w:szCs w:val="24"/>
         </w:rPr>
-        <w:t>Riedl, H. L., L. Stinson, L. Pejchar, and W. H. Clements. 2018. An introduced plant affects aquatic-derived carbon in the diets of riparian birds. PLOS ONE 13:e0207389.</w:t>
+        <w:t xml:space="preserve">Riedl, H. L., L. Stinson, L. </w:t>
+      </w:r>
+      <w:proofErr w:type="spellStart"/>
+      <w:r>
+        <w:rPr>
+          <w:rFonts w:ascii="Times New Roman" w:eastAsia="Times New Roman" w:hAnsi="Times New Roman" w:cs="Times New Roman"/>
+          <w:sz w:val="24"/>
+          <w:szCs w:val="24"/>
+        </w:rPr>
+        <w:t>Pejchar</w:t>
+      </w:r>
+      <w:proofErr w:type="spellEnd"/>
+      <w:r>
+        <w:rPr>
+          <w:rFonts w:ascii="Times New Roman" w:eastAsia="Times New Roman" w:hAnsi="Times New Roman" w:cs="Times New Roman"/>
+          <w:sz w:val="24"/>
+          <w:szCs w:val="24"/>
+        </w:rPr>
+        <w:t xml:space="preserve">, and W. H. Clements. 2018. An introduced plant affects aquatic-derived carbon in the diets of riparian birds. PLOS ONE </w:t>
+      </w:r>
+      <w:proofErr w:type="gramStart"/>
+      <w:r>
+        <w:rPr>
+          <w:rFonts w:ascii="Times New Roman" w:eastAsia="Times New Roman" w:hAnsi="Times New Roman" w:cs="Times New Roman"/>
+          <w:sz w:val="24"/>
+          <w:szCs w:val="24"/>
+        </w:rPr>
+        <w:t>13:e</w:t>
+      </w:r>
+      <w:proofErr w:type="gramEnd"/>
+      <w:r>
+        <w:rPr>
+          <w:rFonts w:ascii="Times New Roman" w:eastAsia="Times New Roman" w:hAnsi="Times New Roman" w:cs="Times New Roman"/>
+          <w:sz w:val="24"/>
+          <w:szCs w:val="24"/>
+        </w:rPr>
+        <w:t>0207389.</w:t>
       </w:r>
     </w:p>
     <w:p>
@@ -1244,7 +2140,25 @@
           <w:sz w:val="24"/>
           <w:szCs w:val="24"/>
         </w:rPr>
-        <w:t xml:space="preserve">Robison, A. L., J. L. Berta, C. L. Mott, and K. J. Regester. 2021. Impacts of invasive Amur honeysuckle, </w:t>
+        <w:t xml:space="preserve">Robison, A. L., J. L. Berta, C. L. Mott, and K. J. </w:t>
+      </w:r>
+      <w:proofErr w:type="spellStart"/>
+      <w:r>
+        <w:rPr>
+          <w:rFonts w:ascii="Times New Roman" w:eastAsia="Times New Roman" w:hAnsi="Times New Roman" w:cs="Times New Roman"/>
+          <w:sz w:val="24"/>
+          <w:szCs w:val="24"/>
+        </w:rPr>
+        <w:t>Regester</w:t>
+      </w:r>
+      <w:proofErr w:type="spellEnd"/>
+      <w:r>
+        <w:rPr>
+          <w:rFonts w:ascii="Times New Roman" w:eastAsia="Times New Roman" w:hAnsi="Times New Roman" w:cs="Times New Roman"/>
+          <w:sz w:val="24"/>
+          <w:szCs w:val="24"/>
+        </w:rPr>
+        <w:t xml:space="preserve">. 2021. Impacts of invasive Amur honeysuckle, </w:t>
       </w:r>
       <w:r>
         <w:rPr>
@@ -1254,8 +2168,20 @@
           <w:sz w:val="24"/>
           <w:szCs w:val="24"/>
         </w:rPr>
-        <w:t>Lonicera maackii</w:t>
-      </w:r>
+        <w:t xml:space="preserve">Lonicera </w:t>
+      </w:r>
+      <w:proofErr w:type="spellStart"/>
+      <w:r>
+        <w:rPr>
+          <w:rFonts w:ascii="Times New Roman" w:eastAsia="Times New Roman" w:hAnsi="Times New Roman" w:cs="Times New Roman"/>
+          <w:i/>
+          <w:iCs/>
+          <w:sz w:val="24"/>
+          <w:szCs w:val="24"/>
+        </w:rPr>
+        <w:t>maackii</w:t>
+      </w:r>
+      <w:proofErr w:type="spellEnd"/>
       <w:r>
         <w:rPr>
           <w:rFonts w:ascii="Times New Roman" w:eastAsia="Times New Roman" w:hAnsi="Times New Roman" w:cs="Times New Roman"/>
@@ -1281,7 +2207,25 @@
           <w:sz w:val="24"/>
           <w:szCs w:val="24"/>
         </w:rPr>
-        <w:t>Robbins, C. T., L. A. Felicetti, and M. Sponheimer. 2005. The effect of dietary protein quality on nitrogen isotope discrimination in mammals and birds. Oecologia 144:534–540.</w:t>
+        <w:t xml:space="preserve">Robbins, C. T., L. A. Felicetti, and M. Sponheimer. 2005. The effect of dietary protein quality on nitrogen isotope discrimination in mammals and birds. </w:t>
+      </w:r>
+      <w:proofErr w:type="spellStart"/>
+      <w:r>
+        <w:rPr>
+          <w:rFonts w:ascii="Times New Roman" w:eastAsia="Times New Roman" w:hAnsi="Times New Roman" w:cs="Times New Roman"/>
+          <w:sz w:val="24"/>
+          <w:szCs w:val="24"/>
+        </w:rPr>
+        <w:t>Oecologia</w:t>
+      </w:r>
+      <w:proofErr w:type="spellEnd"/>
+      <w:r>
+        <w:rPr>
+          <w:rFonts w:ascii="Times New Roman" w:eastAsia="Times New Roman" w:hAnsi="Times New Roman" w:cs="Times New Roman"/>
+          <w:sz w:val="24"/>
+          <w:szCs w:val="24"/>
+        </w:rPr>
+        <w:t xml:space="preserve"> 144:534–540.</w:t>
       </w:r>
     </w:p>
     <w:p>
@@ -1313,13 +2257,257 @@
           <w:szCs w:val="24"/>
         </w:rPr>
       </w:pPr>
-      <w:r>
-        <w:rPr>
-          <w:rFonts w:ascii="Times New Roman" w:eastAsia="Times New Roman" w:hAnsi="Times New Roman" w:cs="Times New Roman"/>
-          <w:sz w:val="24"/>
-          <w:szCs w:val="24"/>
-        </w:rPr>
-        <w:t>Seebens, H., T. M. Blackburn, E. E. Dyer, P. Genovesi, P. E. Hulme, J. M. Jeschke, S. Pagad, P. Pyšek, M. Winter, M. Arianoutsou, S. Bacher, B. Blasius, G. Brundu, C. Capinha, L. Celesti-Grapow, W. Dawson, S. Dullinger, N. Fuentes, H. Jäger, J. Kartesz, M. Kenis, H. Kreft, I. Kühn, B. Lenzner, A. Liebhold, A. Mosena, D. Moser, M. Nishino, D. Pearman, J. Pergl, W. Rabitsch, J. Rojas-Sandoval, A. Roques, S. Rorke, S. Rossinelli, H. E. Roy, R. Scalera, S. Schindler, K. Štajerová, B. Tokarska-Guzik, M. van Kleunen, K. Walker, P. Weigelt, T. Yamanaka, and F. Essl. 2017. No saturation in the accumulation of alien species worldwide. Nature Communications 8:14435.</w:t>
+      <w:proofErr w:type="spellStart"/>
+      <w:r>
+        <w:rPr>
+          <w:rFonts w:ascii="Times New Roman" w:eastAsia="Times New Roman" w:hAnsi="Times New Roman" w:cs="Times New Roman"/>
+          <w:sz w:val="24"/>
+          <w:szCs w:val="24"/>
+        </w:rPr>
+        <w:t>Seebens</w:t>
+      </w:r>
+      <w:proofErr w:type="spellEnd"/>
+      <w:r>
+        <w:rPr>
+          <w:rFonts w:ascii="Times New Roman" w:eastAsia="Times New Roman" w:hAnsi="Times New Roman" w:cs="Times New Roman"/>
+          <w:sz w:val="24"/>
+          <w:szCs w:val="24"/>
+        </w:rPr>
+        <w:t xml:space="preserve">, H., T. M. Blackburn, E. E. Dyer, P. Genovesi, P. E. Hulme, J. M. Jeschke, S. </w:t>
+      </w:r>
+      <w:proofErr w:type="spellStart"/>
+      <w:r>
+        <w:rPr>
+          <w:rFonts w:ascii="Times New Roman" w:eastAsia="Times New Roman" w:hAnsi="Times New Roman" w:cs="Times New Roman"/>
+          <w:sz w:val="24"/>
+          <w:szCs w:val="24"/>
+        </w:rPr>
+        <w:t>Pagad</w:t>
+      </w:r>
+      <w:proofErr w:type="spellEnd"/>
+      <w:r>
+        <w:rPr>
+          <w:rFonts w:ascii="Times New Roman" w:eastAsia="Times New Roman" w:hAnsi="Times New Roman" w:cs="Times New Roman"/>
+          <w:sz w:val="24"/>
+          <w:szCs w:val="24"/>
+        </w:rPr>
+        <w:t xml:space="preserve">, P. </w:t>
+      </w:r>
+      <w:proofErr w:type="spellStart"/>
+      <w:r>
+        <w:rPr>
+          <w:rFonts w:ascii="Times New Roman" w:eastAsia="Times New Roman" w:hAnsi="Times New Roman" w:cs="Times New Roman"/>
+          <w:sz w:val="24"/>
+          <w:szCs w:val="24"/>
+        </w:rPr>
+        <w:t>Pyšek</w:t>
+      </w:r>
+      <w:proofErr w:type="spellEnd"/>
+      <w:r>
+        <w:rPr>
+          <w:rFonts w:ascii="Times New Roman" w:eastAsia="Times New Roman" w:hAnsi="Times New Roman" w:cs="Times New Roman"/>
+          <w:sz w:val="24"/>
+          <w:szCs w:val="24"/>
+        </w:rPr>
+        <w:t xml:space="preserve">, M. Winter, M. </w:t>
+      </w:r>
+      <w:proofErr w:type="spellStart"/>
+      <w:r>
+        <w:rPr>
+          <w:rFonts w:ascii="Times New Roman" w:eastAsia="Times New Roman" w:hAnsi="Times New Roman" w:cs="Times New Roman"/>
+          <w:sz w:val="24"/>
+          <w:szCs w:val="24"/>
+        </w:rPr>
+        <w:t>Arianoutsou</w:t>
+      </w:r>
+      <w:proofErr w:type="spellEnd"/>
+      <w:r>
+        <w:rPr>
+          <w:rFonts w:ascii="Times New Roman" w:eastAsia="Times New Roman" w:hAnsi="Times New Roman" w:cs="Times New Roman"/>
+          <w:sz w:val="24"/>
+          <w:szCs w:val="24"/>
+        </w:rPr>
+        <w:t xml:space="preserve">, S. Bacher, B. Blasius, G. </w:t>
+      </w:r>
+      <w:proofErr w:type="spellStart"/>
+      <w:r>
+        <w:rPr>
+          <w:rFonts w:ascii="Times New Roman" w:eastAsia="Times New Roman" w:hAnsi="Times New Roman" w:cs="Times New Roman"/>
+          <w:sz w:val="24"/>
+          <w:szCs w:val="24"/>
+        </w:rPr>
+        <w:t>Brundu</w:t>
+      </w:r>
+      <w:proofErr w:type="spellEnd"/>
+      <w:r>
+        <w:rPr>
+          <w:rFonts w:ascii="Times New Roman" w:eastAsia="Times New Roman" w:hAnsi="Times New Roman" w:cs="Times New Roman"/>
+          <w:sz w:val="24"/>
+          <w:szCs w:val="24"/>
+        </w:rPr>
+        <w:t xml:space="preserve">, C. </w:t>
+      </w:r>
+      <w:proofErr w:type="spellStart"/>
+      <w:r>
+        <w:rPr>
+          <w:rFonts w:ascii="Times New Roman" w:eastAsia="Times New Roman" w:hAnsi="Times New Roman" w:cs="Times New Roman"/>
+          <w:sz w:val="24"/>
+          <w:szCs w:val="24"/>
+        </w:rPr>
+        <w:t>Capinha</w:t>
+      </w:r>
+      <w:proofErr w:type="spellEnd"/>
+      <w:r>
+        <w:rPr>
+          <w:rFonts w:ascii="Times New Roman" w:eastAsia="Times New Roman" w:hAnsi="Times New Roman" w:cs="Times New Roman"/>
+          <w:sz w:val="24"/>
+          <w:szCs w:val="24"/>
+        </w:rPr>
+        <w:t xml:space="preserve">, L. </w:t>
+      </w:r>
+      <w:proofErr w:type="spellStart"/>
+      <w:r>
+        <w:rPr>
+          <w:rFonts w:ascii="Times New Roman" w:eastAsia="Times New Roman" w:hAnsi="Times New Roman" w:cs="Times New Roman"/>
+          <w:sz w:val="24"/>
+          <w:szCs w:val="24"/>
+        </w:rPr>
+        <w:t>Celesti-Grapow</w:t>
+      </w:r>
+      <w:proofErr w:type="spellEnd"/>
+      <w:r>
+        <w:rPr>
+          <w:rFonts w:ascii="Times New Roman" w:eastAsia="Times New Roman" w:hAnsi="Times New Roman" w:cs="Times New Roman"/>
+          <w:sz w:val="24"/>
+          <w:szCs w:val="24"/>
+        </w:rPr>
+        <w:t xml:space="preserve">, W. Dawson, S. Dullinger, N. Fuentes, H. Jäger, J. </w:t>
+      </w:r>
+      <w:proofErr w:type="spellStart"/>
+      <w:r>
+        <w:rPr>
+          <w:rFonts w:ascii="Times New Roman" w:eastAsia="Times New Roman" w:hAnsi="Times New Roman" w:cs="Times New Roman"/>
+          <w:sz w:val="24"/>
+          <w:szCs w:val="24"/>
+        </w:rPr>
+        <w:t>Kartesz</w:t>
+      </w:r>
+      <w:proofErr w:type="spellEnd"/>
+      <w:r>
+        <w:rPr>
+          <w:rFonts w:ascii="Times New Roman" w:eastAsia="Times New Roman" w:hAnsi="Times New Roman" w:cs="Times New Roman"/>
+          <w:sz w:val="24"/>
+          <w:szCs w:val="24"/>
+        </w:rPr>
+        <w:t xml:space="preserve">, M. Kenis, H. Kreft, I. Kühn, B. Lenzner, A. </w:t>
+      </w:r>
+      <w:proofErr w:type="spellStart"/>
+      <w:r>
+        <w:rPr>
+          <w:rFonts w:ascii="Times New Roman" w:eastAsia="Times New Roman" w:hAnsi="Times New Roman" w:cs="Times New Roman"/>
+          <w:sz w:val="24"/>
+          <w:szCs w:val="24"/>
+        </w:rPr>
+        <w:t>Liebhold</w:t>
+      </w:r>
+      <w:proofErr w:type="spellEnd"/>
+      <w:r>
+        <w:rPr>
+          <w:rFonts w:ascii="Times New Roman" w:eastAsia="Times New Roman" w:hAnsi="Times New Roman" w:cs="Times New Roman"/>
+          <w:sz w:val="24"/>
+          <w:szCs w:val="24"/>
+        </w:rPr>
+        <w:t xml:space="preserve">, A. Mosena, D. Moser, M. Nishino, D. Pearman, J. </w:t>
+      </w:r>
+      <w:proofErr w:type="spellStart"/>
+      <w:r>
+        <w:rPr>
+          <w:rFonts w:ascii="Times New Roman" w:eastAsia="Times New Roman" w:hAnsi="Times New Roman" w:cs="Times New Roman"/>
+          <w:sz w:val="24"/>
+          <w:szCs w:val="24"/>
+        </w:rPr>
+        <w:t>Pergl</w:t>
+      </w:r>
+      <w:proofErr w:type="spellEnd"/>
+      <w:r>
+        <w:rPr>
+          <w:rFonts w:ascii="Times New Roman" w:eastAsia="Times New Roman" w:hAnsi="Times New Roman" w:cs="Times New Roman"/>
+          <w:sz w:val="24"/>
+          <w:szCs w:val="24"/>
+        </w:rPr>
+        <w:t xml:space="preserve">, W. </w:t>
+      </w:r>
+      <w:proofErr w:type="spellStart"/>
+      <w:r>
+        <w:rPr>
+          <w:rFonts w:ascii="Times New Roman" w:eastAsia="Times New Roman" w:hAnsi="Times New Roman" w:cs="Times New Roman"/>
+          <w:sz w:val="24"/>
+          <w:szCs w:val="24"/>
+        </w:rPr>
+        <w:t>Rabitsch</w:t>
+      </w:r>
+      <w:proofErr w:type="spellEnd"/>
+      <w:r>
+        <w:rPr>
+          <w:rFonts w:ascii="Times New Roman" w:eastAsia="Times New Roman" w:hAnsi="Times New Roman" w:cs="Times New Roman"/>
+          <w:sz w:val="24"/>
+          <w:szCs w:val="24"/>
+        </w:rPr>
+        <w:t xml:space="preserve">, J. Rojas-Sandoval, A. Roques, S. Rorke, S. </w:t>
+      </w:r>
+      <w:proofErr w:type="spellStart"/>
+      <w:r>
+        <w:rPr>
+          <w:rFonts w:ascii="Times New Roman" w:eastAsia="Times New Roman" w:hAnsi="Times New Roman" w:cs="Times New Roman"/>
+          <w:sz w:val="24"/>
+          <w:szCs w:val="24"/>
+        </w:rPr>
+        <w:t>Rossinelli</w:t>
+      </w:r>
+      <w:proofErr w:type="spellEnd"/>
+      <w:r>
+        <w:rPr>
+          <w:rFonts w:ascii="Times New Roman" w:eastAsia="Times New Roman" w:hAnsi="Times New Roman" w:cs="Times New Roman"/>
+          <w:sz w:val="24"/>
+          <w:szCs w:val="24"/>
+        </w:rPr>
+        <w:t xml:space="preserve">, H. E. Roy, R. Scalera, S. Schindler, K. </w:t>
+      </w:r>
+      <w:proofErr w:type="spellStart"/>
+      <w:r>
+        <w:rPr>
+          <w:rFonts w:ascii="Times New Roman" w:eastAsia="Times New Roman" w:hAnsi="Times New Roman" w:cs="Times New Roman"/>
+          <w:sz w:val="24"/>
+          <w:szCs w:val="24"/>
+        </w:rPr>
+        <w:t>Štajerová</w:t>
+      </w:r>
+      <w:proofErr w:type="spellEnd"/>
+      <w:r>
+        <w:rPr>
+          <w:rFonts w:ascii="Times New Roman" w:eastAsia="Times New Roman" w:hAnsi="Times New Roman" w:cs="Times New Roman"/>
+          <w:sz w:val="24"/>
+          <w:szCs w:val="24"/>
+        </w:rPr>
+        <w:t xml:space="preserve">, B. Tokarska-Guzik, M. van </w:t>
+      </w:r>
+      <w:proofErr w:type="spellStart"/>
+      <w:r>
+        <w:rPr>
+          <w:rFonts w:ascii="Times New Roman" w:eastAsia="Times New Roman" w:hAnsi="Times New Roman" w:cs="Times New Roman"/>
+          <w:sz w:val="24"/>
+          <w:szCs w:val="24"/>
+        </w:rPr>
+        <w:t>Kleunen</w:t>
+      </w:r>
+      <w:proofErr w:type="spellEnd"/>
+      <w:r>
+        <w:rPr>
+          <w:rFonts w:ascii="Times New Roman" w:eastAsia="Times New Roman" w:hAnsi="Times New Roman" w:cs="Times New Roman"/>
+          <w:sz w:val="24"/>
+          <w:szCs w:val="24"/>
+        </w:rPr>
+        <w:t>, K. Walker, P. Weigelt, T. Yamanaka, and F. Essl. 2017. No saturation in the accumulation of alien species worldwide. Nature Communications 8:14435.</w:t>
       </w:r>
     </w:p>
     <w:p>
@@ -1357,7 +2545,25 @@
           <w:sz w:val="24"/>
           <w:szCs w:val="24"/>
         </w:rPr>
-        <w:t xml:space="preserve">Singer, M. S., T. E. Farkas, Skorik Christian M., and K. A. Mooney. 2012. Tritrophic </w:t>
+        <w:t xml:space="preserve">Singer, M. S., T. E. Farkas, Skorik Christian M., and K. A. Mooney. 2012. </w:t>
+      </w:r>
+      <w:proofErr w:type="spellStart"/>
+      <w:r>
+        <w:rPr>
+          <w:rFonts w:ascii="Times New Roman" w:eastAsia="Times New Roman" w:hAnsi="Times New Roman" w:cs="Times New Roman"/>
+          <w:sz w:val="24"/>
+          <w:szCs w:val="24"/>
+        </w:rPr>
+        <w:t>Tritrophic</w:t>
+      </w:r>
+      <w:proofErr w:type="spellEnd"/>
+      <w:r>
+        <w:rPr>
+          <w:rFonts w:ascii="Times New Roman" w:eastAsia="Times New Roman" w:hAnsi="Times New Roman" w:cs="Times New Roman"/>
+          <w:sz w:val="24"/>
+          <w:szCs w:val="24"/>
+        </w:rPr>
+        <w:t xml:space="preserve"> </w:t>
       </w:r>
       <w:r>
         <w:rPr>
@@ -1553,7 +2759,79 @@
           <w:szCs w:val="24"/>
         </w:rPr>
         <w:lastRenderedPageBreak/>
-        <w:t>Smets, R., J. Claes, and M. Van Der Borght. 2021. On the nitrogen content and a robust nitrogen-to-protein conversion factor of black soldier fly larvae (Hermetia illucens). Analytical and Bioanalytical Chemistry 413:6365–6377.</w:t>
+        <w:t xml:space="preserve">Smets, R., J. Claes, and M. </w:t>
+      </w:r>
+      <w:proofErr w:type="gramStart"/>
+      <w:r>
+        <w:rPr>
+          <w:rFonts w:ascii="Times New Roman" w:eastAsia="Times New Roman" w:hAnsi="Times New Roman" w:cs="Times New Roman"/>
+          <w:sz w:val="24"/>
+          <w:szCs w:val="24"/>
+        </w:rPr>
+        <w:t>Van</w:t>
+      </w:r>
+      <w:proofErr w:type="gramEnd"/>
+      <w:r>
+        <w:rPr>
+          <w:rFonts w:ascii="Times New Roman" w:eastAsia="Times New Roman" w:hAnsi="Times New Roman" w:cs="Times New Roman"/>
+          <w:sz w:val="24"/>
+          <w:szCs w:val="24"/>
+        </w:rPr>
+        <w:t xml:space="preserve"> Der </w:t>
+      </w:r>
+      <w:proofErr w:type="spellStart"/>
+      <w:r>
+        <w:rPr>
+          <w:rFonts w:ascii="Times New Roman" w:eastAsia="Times New Roman" w:hAnsi="Times New Roman" w:cs="Times New Roman"/>
+          <w:sz w:val="24"/>
+          <w:szCs w:val="24"/>
+        </w:rPr>
+        <w:t>Borght</w:t>
+      </w:r>
+      <w:proofErr w:type="spellEnd"/>
+      <w:r>
+        <w:rPr>
+          <w:rFonts w:ascii="Times New Roman" w:eastAsia="Times New Roman" w:hAnsi="Times New Roman" w:cs="Times New Roman"/>
+          <w:sz w:val="24"/>
+          <w:szCs w:val="24"/>
+        </w:rPr>
+        <w:t>. 2021. On the nitrogen content and a robust nitrogen-to-protein conversion factor of black soldier fly larvae (</w:t>
+      </w:r>
+      <w:proofErr w:type="spellStart"/>
+      <w:r>
+        <w:rPr>
+          <w:rFonts w:ascii="Times New Roman" w:eastAsia="Times New Roman" w:hAnsi="Times New Roman" w:cs="Times New Roman"/>
+          <w:sz w:val="24"/>
+          <w:szCs w:val="24"/>
+        </w:rPr>
+        <w:t>Hermetia</w:t>
+      </w:r>
+      <w:proofErr w:type="spellEnd"/>
+      <w:r>
+        <w:rPr>
+          <w:rFonts w:ascii="Times New Roman" w:eastAsia="Times New Roman" w:hAnsi="Times New Roman" w:cs="Times New Roman"/>
+          <w:sz w:val="24"/>
+          <w:szCs w:val="24"/>
+        </w:rPr>
+        <w:t xml:space="preserve"> </w:t>
+      </w:r>
+      <w:proofErr w:type="spellStart"/>
+      <w:r>
+        <w:rPr>
+          <w:rFonts w:ascii="Times New Roman" w:eastAsia="Times New Roman" w:hAnsi="Times New Roman" w:cs="Times New Roman"/>
+          <w:sz w:val="24"/>
+          <w:szCs w:val="24"/>
+        </w:rPr>
+        <w:t>illucens</w:t>
+      </w:r>
+      <w:proofErr w:type="spellEnd"/>
+      <w:r>
+        <w:rPr>
+          <w:rFonts w:ascii="Times New Roman" w:eastAsia="Times New Roman" w:hAnsi="Times New Roman" w:cs="Times New Roman"/>
+          <w:sz w:val="24"/>
+          <w:szCs w:val="24"/>
+        </w:rPr>
+        <w:t>). Analytical and Bioanalytical Chemistry 413:6365–6377.</w:t>
       </w:r>
     </w:p>
     <w:p>
@@ -1610,7 +2888,43 @@
           <w:sz w:val="24"/>
           <w:szCs w:val="24"/>
         </w:rPr>
-        <w:t>Traylor, C., M. Ulyshen, D. Wallace, L. Loudermilk, C. Ross, C. Hawley, R. A. Atchison, J. L. Williams, and J. McHugh. 2022. Compositional Attributes of Invaded Forests Drive the Diversity of Insect Functional Groups. Global Ecology and Conservation 35:e02092.</w:t>
+        <w:t xml:space="preserve">Traylor, C., M. </w:t>
+      </w:r>
+      <w:proofErr w:type="spellStart"/>
+      <w:r>
+        <w:rPr>
+          <w:rFonts w:ascii="Times New Roman" w:eastAsia="Times New Roman" w:hAnsi="Times New Roman" w:cs="Times New Roman"/>
+          <w:sz w:val="24"/>
+          <w:szCs w:val="24"/>
+        </w:rPr>
+        <w:t>Ulyshen</w:t>
+      </w:r>
+      <w:proofErr w:type="spellEnd"/>
+      <w:r>
+        <w:rPr>
+          <w:rFonts w:ascii="Times New Roman" w:eastAsia="Times New Roman" w:hAnsi="Times New Roman" w:cs="Times New Roman"/>
+          <w:sz w:val="24"/>
+          <w:szCs w:val="24"/>
+        </w:rPr>
+        <w:t xml:space="preserve">, D. Wallace, L. Loudermilk, C. Ross, C. Hawley, R. A. Atchison, J. L. Williams, and J. McHugh. 2022. Compositional Attributes of Invaded Forests Drive the Diversity of Insect Functional Groups. Global Ecology and Conservation </w:t>
+      </w:r>
+      <w:proofErr w:type="gramStart"/>
+      <w:r>
+        <w:rPr>
+          <w:rFonts w:ascii="Times New Roman" w:eastAsia="Times New Roman" w:hAnsi="Times New Roman" w:cs="Times New Roman"/>
+          <w:sz w:val="24"/>
+          <w:szCs w:val="24"/>
+        </w:rPr>
+        <w:t>35:e</w:t>
+      </w:r>
+      <w:proofErr w:type="gramEnd"/>
+      <w:r>
+        <w:rPr>
+          <w:rFonts w:ascii="Times New Roman" w:eastAsia="Times New Roman" w:hAnsi="Times New Roman" w:cs="Times New Roman"/>
+          <w:sz w:val="24"/>
+          <w:szCs w:val="24"/>
+        </w:rPr>
+        <w:t>02092.</w:t>
       </w:r>
     </w:p>
     <w:p>
@@ -1648,7 +2962,25 @@
           <w:sz w:val="24"/>
           <w:szCs w:val="24"/>
         </w:rPr>
-        <w:t>Wagner, D. L., E. M. Grames, M. L. Forister, M. R. Berenbaum, and D. Stopak. 2021. Insect decline in the Anthropocene: Death by a thousand cuts. Proceedings of the National Academy of Sciences 118:e2023989118.</w:t>
+        <w:t xml:space="preserve">Wagner, D. L., E. M. Grames, M. L. Forister, M. R. Berenbaum, and D. Stopak. 2021. Insect decline in the Anthropocene: Death by a thousand cuts. Proceedings of the National Academy of Sciences </w:t>
+      </w:r>
+      <w:proofErr w:type="gramStart"/>
+      <w:r>
+        <w:rPr>
+          <w:rFonts w:ascii="Times New Roman" w:eastAsia="Times New Roman" w:hAnsi="Times New Roman" w:cs="Times New Roman"/>
+          <w:sz w:val="24"/>
+          <w:szCs w:val="24"/>
+        </w:rPr>
+        <w:t>118:e</w:t>
+      </w:r>
+      <w:proofErr w:type="gramEnd"/>
+      <w:r>
+        <w:rPr>
+          <w:rFonts w:ascii="Times New Roman" w:eastAsia="Times New Roman" w:hAnsi="Times New Roman" w:cs="Times New Roman"/>
+          <w:sz w:val="24"/>
+          <w:szCs w:val="24"/>
+        </w:rPr>
+        <w:t>2023989118.</w:t>
       </w:r>
     </w:p>
     <w:p>
@@ -1686,7 +3018,61 @@
           <w:sz w:val="24"/>
           <w:szCs w:val="24"/>
         </w:rPr>
-        <w:t>Weidlich, E. W. A., F. G. Flórido, T. B. Sorrini, and P. H. S. Brancalion. 2020. Controlling invasive plant species in ecological restoration: A global review. Journal of Applied Ecology 57:1806–1817.</w:t>
+        <w:t xml:space="preserve">Weidlich, E. W. A., F. G. </w:t>
+      </w:r>
+      <w:proofErr w:type="spellStart"/>
+      <w:r>
+        <w:rPr>
+          <w:rFonts w:ascii="Times New Roman" w:eastAsia="Times New Roman" w:hAnsi="Times New Roman" w:cs="Times New Roman"/>
+          <w:sz w:val="24"/>
+          <w:szCs w:val="24"/>
+        </w:rPr>
+        <w:t>Flórido</w:t>
+      </w:r>
+      <w:proofErr w:type="spellEnd"/>
+      <w:r>
+        <w:rPr>
+          <w:rFonts w:ascii="Times New Roman" w:eastAsia="Times New Roman" w:hAnsi="Times New Roman" w:cs="Times New Roman"/>
+          <w:sz w:val="24"/>
+          <w:szCs w:val="24"/>
+        </w:rPr>
+        <w:t xml:space="preserve">, T. B. </w:t>
+      </w:r>
+      <w:proofErr w:type="spellStart"/>
+      <w:r>
+        <w:rPr>
+          <w:rFonts w:ascii="Times New Roman" w:eastAsia="Times New Roman" w:hAnsi="Times New Roman" w:cs="Times New Roman"/>
+          <w:sz w:val="24"/>
+          <w:szCs w:val="24"/>
+        </w:rPr>
+        <w:t>Sorrini</w:t>
+      </w:r>
+      <w:proofErr w:type="spellEnd"/>
+      <w:r>
+        <w:rPr>
+          <w:rFonts w:ascii="Times New Roman" w:eastAsia="Times New Roman" w:hAnsi="Times New Roman" w:cs="Times New Roman"/>
+          <w:sz w:val="24"/>
+          <w:szCs w:val="24"/>
+        </w:rPr>
+        <w:t xml:space="preserve">, and P. H. S. </w:t>
+      </w:r>
+      <w:proofErr w:type="spellStart"/>
+      <w:r>
+        <w:rPr>
+          <w:rFonts w:ascii="Times New Roman" w:eastAsia="Times New Roman" w:hAnsi="Times New Roman" w:cs="Times New Roman"/>
+          <w:sz w:val="24"/>
+          <w:szCs w:val="24"/>
+        </w:rPr>
+        <w:t>Brancalion</w:t>
+      </w:r>
+      <w:proofErr w:type="spellEnd"/>
+      <w:r>
+        <w:rPr>
+          <w:rFonts w:ascii="Times New Roman" w:eastAsia="Times New Roman" w:hAnsi="Times New Roman" w:cs="Times New Roman"/>
+          <w:sz w:val="24"/>
+          <w:szCs w:val="24"/>
+        </w:rPr>
+        <w:t>. 2020. Controlling invasive plant species in ecological restoration: A global review. Journal of Applied Ecology 57:1806–1817.</w:t>
       </w:r>
     </w:p>
     <w:p>

</xml_diff>

<commit_message>
Write two example cover letters.
</commit_message>
<xml_diff>
--- a/Manuscripts/Wcarter edits to trophic paper/GH Trophic Project Ecology report References v2.docx
+++ b/Manuscripts/Wcarter edits to trophic paper/GH Trophic Project Ecology report References v2.docx
@@ -18,41 +18,51 @@
         </w:rPr>
         <w:t>References</w:t>
       </w:r>
-      <w:r>
+    </w:p>
+    <w:p>
+      <w:pPr>
         <w:rPr>
           <w:rFonts w:ascii="Times New Roman" w:hAnsi="Times New Roman" w:cs="Times New Roman"/>
           <w:sz w:val="24"/>
           <w:szCs w:val="24"/>
         </w:rPr>
-        <w:t xml:space="preserve"> (Ecology journal formatting)</w:t>
-      </w:r>
-    </w:p>
-    <w:p>
-      <w:pPr>
-        <w:rPr>
-          <w:rFonts w:ascii="Times New Roman" w:hAnsi="Times New Roman" w:cs="Times New Roman"/>
-          <w:sz w:val="24"/>
-          <w:szCs w:val="24"/>
-        </w:rPr>
-      </w:pPr>
-    </w:p>
-    <w:p>
-      <w:pPr>
-        <w:spacing w:after="0" w:line="480" w:lineRule="auto"/>
-        <w:ind w:hanging="480"/>
-        <w:rPr>
-          <w:rFonts w:ascii="Times New Roman" w:eastAsia="Times New Roman" w:hAnsi="Times New Roman" w:cs="Times New Roman"/>
-          <w:sz w:val="24"/>
-          <w:szCs w:val="24"/>
-        </w:rPr>
-      </w:pPr>
-      <w:r>
-        <w:rPr>
-          <w:rFonts w:ascii="Times New Roman" w:eastAsia="Times New Roman" w:hAnsi="Times New Roman" w:cs="Times New Roman"/>
-          <w:sz w:val="24"/>
-          <w:szCs w:val="24"/>
-        </w:rPr>
-        <w:t>Abbas, M., A.-M. Klein, A. Ebeling, Y. Oelmann, R. Ptacnik, W. W. Weisser, and H. Hillebrand. 2014. Plant diversity effects on pollinating and herbivorous insects can be linked to plant stoichiometry. Basic and Applied Ecology 15:169–178.</w:t>
+      </w:pPr>
+    </w:p>
+    <w:p>
+      <w:pPr>
+        <w:spacing w:after="0" w:line="480" w:lineRule="auto"/>
+        <w:ind w:hanging="480"/>
+        <w:rPr>
+          <w:rFonts w:ascii="Times New Roman" w:eastAsia="Times New Roman" w:hAnsi="Times New Roman" w:cs="Times New Roman"/>
+          <w:sz w:val="24"/>
+          <w:szCs w:val="24"/>
+        </w:rPr>
+      </w:pPr>
+      <w:r>
+        <w:rPr>
+          <w:rFonts w:ascii="Times New Roman" w:eastAsia="Times New Roman" w:hAnsi="Times New Roman" w:cs="Times New Roman"/>
+          <w:sz w:val="24"/>
+          <w:szCs w:val="24"/>
+        </w:rPr>
+        <w:t xml:space="preserve">Abbas, M., A.-M. Klein, A. Ebeling, Y. Oelmann, R. </w:t>
+      </w:r>
+      <w:proofErr w:type="spellStart"/>
+      <w:r>
+        <w:rPr>
+          <w:rFonts w:ascii="Times New Roman" w:eastAsia="Times New Roman" w:hAnsi="Times New Roman" w:cs="Times New Roman"/>
+          <w:sz w:val="24"/>
+          <w:szCs w:val="24"/>
+        </w:rPr>
+        <w:t>Ptacnik</w:t>
+      </w:r>
+      <w:proofErr w:type="spellEnd"/>
+      <w:r>
+        <w:rPr>
+          <w:rFonts w:ascii="Times New Roman" w:eastAsia="Times New Roman" w:hAnsi="Times New Roman" w:cs="Times New Roman"/>
+          <w:sz w:val="24"/>
+          <w:szCs w:val="24"/>
+        </w:rPr>
+        <w:t>, W. W. Weisser, and H. Hillebrand. 2014. Plant diversity effects on pollinating and herbivorous insects can be linked to plant stoichiometry. Basic and Applied Ecology 15:169–178.</w:t>
       </w:r>
     </w:p>
     <w:p>
@@ -84,13 +94,41 @@
           <w:szCs w:val="24"/>
         </w:rPr>
       </w:pPr>
-      <w:r>
-        <w:rPr>
-          <w:rFonts w:ascii="Times New Roman" w:eastAsia="Times New Roman" w:hAnsi="Times New Roman" w:cs="Times New Roman"/>
-          <w:sz w:val="24"/>
-          <w:szCs w:val="24"/>
-        </w:rPr>
-        <w:t xml:space="preserve">Bairlein, F. 1998. The Effect of Diet Composition on Migratory Fuelling in Garden Warblers </w:t>
+      <w:proofErr w:type="spellStart"/>
+      <w:r>
+        <w:rPr>
+          <w:rFonts w:ascii="Times New Roman" w:eastAsia="Times New Roman" w:hAnsi="Times New Roman" w:cs="Times New Roman"/>
+          <w:sz w:val="24"/>
+          <w:szCs w:val="24"/>
+        </w:rPr>
+        <w:t>Bairlein</w:t>
+      </w:r>
+      <w:proofErr w:type="spellEnd"/>
+      <w:r>
+        <w:rPr>
+          <w:rFonts w:ascii="Times New Roman" w:eastAsia="Times New Roman" w:hAnsi="Times New Roman" w:cs="Times New Roman"/>
+          <w:sz w:val="24"/>
+          <w:szCs w:val="24"/>
+        </w:rPr>
+        <w:t xml:space="preserve">, F. 1998. The Effect of Diet Composition on Migratory </w:t>
+      </w:r>
+      <w:proofErr w:type="spellStart"/>
+      <w:r>
+        <w:rPr>
+          <w:rFonts w:ascii="Times New Roman" w:eastAsia="Times New Roman" w:hAnsi="Times New Roman" w:cs="Times New Roman"/>
+          <w:sz w:val="24"/>
+          <w:szCs w:val="24"/>
+        </w:rPr>
+        <w:t>Fuelling</w:t>
+      </w:r>
+      <w:proofErr w:type="spellEnd"/>
+      <w:r>
+        <w:rPr>
+          <w:rFonts w:ascii="Times New Roman" w:eastAsia="Times New Roman" w:hAnsi="Times New Roman" w:cs="Times New Roman"/>
+          <w:sz w:val="24"/>
+          <w:szCs w:val="24"/>
+        </w:rPr>
+        <w:t xml:space="preserve"> in Garden Warblers </w:t>
       </w:r>
       <w:r>
         <w:rPr>
@@ -100,8 +138,20 @@
           <w:sz w:val="24"/>
           <w:szCs w:val="24"/>
         </w:rPr>
-        <w:t>Sylvia borin</w:t>
-      </w:r>
+        <w:t xml:space="preserve">Sylvia </w:t>
+      </w:r>
+      <w:proofErr w:type="spellStart"/>
+      <w:r>
+        <w:rPr>
+          <w:rFonts w:ascii="Times New Roman" w:eastAsia="Times New Roman" w:hAnsi="Times New Roman" w:cs="Times New Roman"/>
+          <w:i/>
+          <w:iCs/>
+          <w:sz w:val="24"/>
+          <w:szCs w:val="24"/>
+        </w:rPr>
+        <w:t>borin</w:t>
+      </w:r>
+      <w:proofErr w:type="spellEnd"/>
       <w:r>
         <w:rPr>
           <w:rFonts w:ascii="Times New Roman" w:eastAsia="Times New Roman" w:hAnsi="Times New Roman" w:cs="Times New Roman"/>
@@ -127,26 +177,80 @@
           <w:sz w:val="24"/>
           <w:szCs w:val="24"/>
         </w:rPr>
-        <w:t>Bates, D., M. Mächler, B. Bolker, and S. Walker. 2015. Fitting Linear Mixed-Effects Models Using lme4. Journal of Statistical Software 67:1–48.</w:t>
-      </w:r>
-    </w:p>
-    <w:p>
-      <w:pPr>
-        <w:spacing w:after="0" w:line="480" w:lineRule="auto"/>
-        <w:ind w:hanging="480"/>
-        <w:rPr>
-          <w:rFonts w:ascii="Times New Roman" w:eastAsia="Times New Roman" w:hAnsi="Times New Roman" w:cs="Times New Roman"/>
-          <w:sz w:val="24"/>
-          <w:szCs w:val="24"/>
-        </w:rPr>
-      </w:pPr>
-      <w:r>
-        <w:rPr>
-          <w:rFonts w:ascii="Times New Roman" w:eastAsia="Times New Roman" w:hAnsi="Times New Roman" w:cs="Times New Roman"/>
-          <w:sz w:val="24"/>
-          <w:szCs w:val="24"/>
-        </w:rPr>
-        <w:t>Barbour, M. A., M. A. Rodriguez‐Cabal, E. T. Wu, R. Julkunen‐Tiitto, C. E. Ritland, A. E. Miscampbell, E. S. Jules, and G. M. Crutsinger. 2015. Multiple plant traits shape the genetic basis of herbivore community assembly. Functional Ecology 29:995–1006.</w:t>
+        <w:t xml:space="preserve">Bates, D., M. </w:t>
+      </w:r>
+      <w:proofErr w:type="spellStart"/>
+      <w:r>
+        <w:rPr>
+          <w:rFonts w:ascii="Times New Roman" w:eastAsia="Times New Roman" w:hAnsi="Times New Roman" w:cs="Times New Roman"/>
+          <w:sz w:val="24"/>
+          <w:szCs w:val="24"/>
+        </w:rPr>
+        <w:t>Mächler</w:t>
+      </w:r>
+      <w:proofErr w:type="spellEnd"/>
+      <w:r>
+        <w:rPr>
+          <w:rFonts w:ascii="Times New Roman" w:eastAsia="Times New Roman" w:hAnsi="Times New Roman" w:cs="Times New Roman"/>
+          <w:sz w:val="24"/>
+          <w:szCs w:val="24"/>
+        </w:rPr>
+        <w:t>, B. Bolker, and S. Walker. 2015. Fitting Linear Mixed-Effects Models Using lme4. Journal of Statistical Software 67:1–48.</w:t>
+      </w:r>
+    </w:p>
+    <w:p>
+      <w:pPr>
+        <w:spacing w:after="0" w:line="480" w:lineRule="auto"/>
+        <w:ind w:hanging="480"/>
+        <w:rPr>
+          <w:rFonts w:ascii="Times New Roman" w:eastAsia="Times New Roman" w:hAnsi="Times New Roman" w:cs="Times New Roman"/>
+          <w:sz w:val="24"/>
+          <w:szCs w:val="24"/>
+        </w:rPr>
+      </w:pPr>
+      <w:r>
+        <w:rPr>
+          <w:rFonts w:ascii="Times New Roman" w:eastAsia="Times New Roman" w:hAnsi="Times New Roman" w:cs="Times New Roman"/>
+          <w:sz w:val="24"/>
+          <w:szCs w:val="24"/>
+        </w:rPr>
+        <w:t>Barbour, M. A., M. A. Rodriguez‐Cabal, E. T. Wu, R. Julkunen‐</w:t>
+      </w:r>
+      <w:proofErr w:type="spellStart"/>
+      <w:r>
+        <w:rPr>
+          <w:rFonts w:ascii="Times New Roman" w:eastAsia="Times New Roman" w:hAnsi="Times New Roman" w:cs="Times New Roman"/>
+          <w:sz w:val="24"/>
+          <w:szCs w:val="24"/>
+        </w:rPr>
+        <w:t>Tiitto</w:t>
+      </w:r>
+      <w:proofErr w:type="spellEnd"/>
+      <w:r>
+        <w:rPr>
+          <w:rFonts w:ascii="Times New Roman" w:eastAsia="Times New Roman" w:hAnsi="Times New Roman" w:cs="Times New Roman"/>
+          <w:sz w:val="24"/>
+          <w:szCs w:val="24"/>
+        </w:rPr>
+        <w:t xml:space="preserve">, C. E. Ritland, A. E. </w:t>
+      </w:r>
+      <w:proofErr w:type="spellStart"/>
+      <w:r>
+        <w:rPr>
+          <w:rFonts w:ascii="Times New Roman" w:eastAsia="Times New Roman" w:hAnsi="Times New Roman" w:cs="Times New Roman"/>
+          <w:sz w:val="24"/>
+          <w:szCs w:val="24"/>
+        </w:rPr>
+        <w:t>Miscampbell</w:t>
+      </w:r>
+      <w:proofErr w:type="spellEnd"/>
+      <w:r>
+        <w:rPr>
+          <w:rFonts w:ascii="Times New Roman" w:eastAsia="Times New Roman" w:hAnsi="Times New Roman" w:cs="Times New Roman"/>
+          <w:sz w:val="24"/>
+          <w:szCs w:val="24"/>
+        </w:rPr>
+        <w:t>, E. S. Jules, and G. M. Crutsinger. 2015. Multiple plant traits shape the genetic basis of herbivore community assembly. Functional Ecology 29:995–1006.</w:t>
       </w:r>
     </w:p>
     <w:p>
@@ -197,13 +301,59 @@
           <w:szCs w:val="24"/>
         </w:rPr>
       </w:pPr>
-      <w:r>
-        <w:rPr>
-          <w:rFonts w:ascii="Times New Roman" w:eastAsia="Times New Roman" w:hAnsi="Times New Roman" w:cs="Times New Roman"/>
-          <w:sz w:val="24"/>
-          <w:szCs w:val="24"/>
-        </w:rPr>
-        <w:t>Chaguaceda, F., K. Scharnweber, E. Dalman, L. J. Tranvik, and P. Eklöv. 202</w:t>
+      <w:proofErr w:type="spellStart"/>
+      <w:r>
+        <w:rPr>
+          <w:rFonts w:ascii="Times New Roman" w:eastAsia="Times New Roman" w:hAnsi="Times New Roman" w:cs="Times New Roman"/>
+          <w:sz w:val="24"/>
+          <w:szCs w:val="24"/>
+        </w:rPr>
+        <w:t>Chaguaceda</w:t>
+      </w:r>
+      <w:proofErr w:type="spellEnd"/>
+      <w:r>
+        <w:rPr>
+          <w:rFonts w:ascii="Times New Roman" w:eastAsia="Times New Roman" w:hAnsi="Times New Roman" w:cs="Times New Roman"/>
+          <w:sz w:val="24"/>
+          <w:szCs w:val="24"/>
+        </w:rPr>
+        <w:t xml:space="preserve">, F., K. Scharnweber, E. Dalman, L. J. </w:t>
+      </w:r>
+      <w:proofErr w:type="spellStart"/>
+      <w:r>
+        <w:rPr>
+          <w:rFonts w:ascii="Times New Roman" w:eastAsia="Times New Roman" w:hAnsi="Times New Roman" w:cs="Times New Roman"/>
+          <w:sz w:val="24"/>
+          <w:szCs w:val="24"/>
+        </w:rPr>
+        <w:t>Tranvik</w:t>
+      </w:r>
+      <w:proofErr w:type="spellEnd"/>
+      <w:r>
+        <w:rPr>
+          <w:rFonts w:ascii="Times New Roman" w:eastAsia="Times New Roman" w:hAnsi="Times New Roman" w:cs="Times New Roman"/>
+          <w:sz w:val="24"/>
+          <w:szCs w:val="24"/>
+        </w:rPr>
+        <w:t xml:space="preserve">, and P. </w:t>
+      </w:r>
+      <w:proofErr w:type="spellStart"/>
+      <w:r>
+        <w:rPr>
+          <w:rFonts w:ascii="Times New Roman" w:eastAsia="Times New Roman" w:hAnsi="Times New Roman" w:cs="Times New Roman"/>
+          <w:sz w:val="24"/>
+          <w:szCs w:val="24"/>
+        </w:rPr>
+        <w:t>Eklöv</w:t>
+      </w:r>
+      <w:proofErr w:type="spellEnd"/>
+      <w:r>
+        <w:rPr>
+          <w:rFonts w:ascii="Times New Roman" w:eastAsia="Times New Roman" w:hAnsi="Times New Roman" w:cs="Times New Roman"/>
+          <w:sz w:val="24"/>
+          <w:szCs w:val="24"/>
+        </w:rPr>
+        <w:t>. 202</w:t>
       </w:r>
       <w:r>
         <w:rPr>
@@ -258,7 +408,43 @@
           <w:szCs w:val="24"/>
         </w:rPr>
         <w:lastRenderedPageBreak/>
-        <w:t xml:space="preserve">Clark, R. E., and C. L. Seewagen. 2019. Invasive Japanese Barberry, Berberis thunbergii (Ranunculales: Berberidaceae) Is Associated </w:t>
+        <w:t>Clark, R. E., and C. L. Seewagen. 2019. Invasive Japanese Barberry, Berberis thunbergii (</w:t>
+      </w:r>
+      <w:proofErr w:type="spellStart"/>
+      <w:r>
+        <w:rPr>
+          <w:rFonts w:ascii="Times New Roman" w:eastAsia="Times New Roman" w:hAnsi="Times New Roman" w:cs="Times New Roman"/>
+          <w:sz w:val="24"/>
+          <w:szCs w:val="24"/>
+        </w:rPr>
+        <w:t>Ranunculales</w:t>
+      </w:r>
+      <w:proofErr w:type="spellEnd"/>
+      <w:r>
+        <w:rPr>
+          <w:rFonts w:ascii="Times New Roman" w:eastAsia="Times New Roman" w:hAnsi="Times New Roman" w:cs="Times New Roman"/>
+          <w:sz w:val="24"/>
+          <w:szCs w:val="24"/>
+        </w:rPr>
+        <w:t xml:space="preserve">: </w:t>
+      </w:r>
+      <w:proofErr w:type="spellStart"/>
+      <w:r>
+        <w:rPr>
+          <w:rFonts w:ascii="Times New Roman" w:eastAsia="Times New Roman" w:hAnsi="Times New Roman" w:cs="Times New Roman"/>
+          <w:sz w:val="24"/>
+          <w:szCs w:val="24"/>
+        </w:rPr>
+        <w:t>Berberidaceae</w:t>
+      </w:r>
+      <w:proofErr w:type="spellEnd"/>
+      <w:r>
+        <w:rPr>
+          <w:rFonts w:ascii="Times New Roman" w:eastAsia="Times New Roman" w:hAnsi="Times New Roman" w:cs="Times New Roman"/>
+          <w:sz w:val="24"/>
+          <w:szCs w:val="24"/>
+        </w:rPr>
+        <w:t xml:space="preserve">) Is Associated </w:t>
       </w:r>
       <w:r>
         <w:rPr>
@@ -293,26 +479,116 @@
           <w:sz w:val="24"/>
           <w:szCs w:val="24"/>
         </w:rPr>
-        <w:t>Courtois, P., C. Figuieres, C. Mulier, and J. Weill. 2018. A Cost–Benefit Approach for Prioritizing Invasive Species. Ecological Economics 146:607–620.</w:t>
-      </w:r>
-    </w:p>
-    <w:p>
-      <w:pPr>
-        <w:spacing w:after="0" w:line="480" w:lineRule="auto"/>
-        <w:ind w:hanging="480"/>
-        <w:rPr>
-          <w:rFonts w:ascii="Times New Roman" w:eastAsia="Times New Roman" w:hAnsi="Times New Roman" w:cs="Times New Roman"/>
-          <w:sz w:val="24"/>
-          <w:szCs w:val="24"/>
-        </w:rPr>
-      </w:pPr>
-      <w:r>
-        <w:rPr>
-          <w:rFonts w:ascii="Times New Roman" w:eastAsia="Times New Roman" w:hAnsi="Times New Roman" w:cs="Times New Roman"/>
-          <w:sz w:val="24"/>
-          <w:szCs w:val="24"/>
-        </w:rPr>
-        <w:t>Crystal-Ornelas, R., E. J. Hudgins, R. N. Cuthbert, P. J. Haubrock, J. Fantle-Lepczyk, E. Angulo, A. M. Kramer, L. Ballesteros-Mejia, B. Leroy, B. Leung, E. López-López, C. Diagne, and F. Courchamp. 2021. Economic costs of biological invasions within North America. NeoBiota 67:485–510.</w:t>
+        <w:t xml:space="preserve">Courtois, P., C. </w:t>
+      </w:r>
+      <w:proofErr w:type="spellStart"/>
+      <w:r>
+        <w:rPr>
+          <w:rFonts w:ascii="Times New Roman" w:eastAsia="Times New Roman" w:hAnsi="Times New Roman" w:cs="Times New Roman"/>
+          <w:sz w:val="24"/>
+          <w:szCs w:val="24"/>
+        </w:rPr>
+        <w:t>Figuieres</w:t>
+      </w:r>
+      <w:proofErr w:type="spellEnd"/>
+      <w:r>
+        <w:rPr>
+          <w:rFonts w:ascii="Times New Roman" w:eastAsia="Times New Roman" w:hAnsi="Times New Roman" w:cs="Times New Roman"/>
+          <w:sz w:val="24"/>
+          <w:szCs w:val="24"/>
+        </w:rPr>
+        <w:t>, C. Mulier, and J. Weill. 2018. A Cost–Benefit Approach for Prioritizing Invasive Species. Ecological Economics 146:607–620.</w:t>
+      </w:r>
+    </w:p>
+    <w:p>
+      <w:pPr>
+        <w:spacing w:after="0" w:line="480" w:lineRule="auto"/>
+        <w:ind w:hanging="480"/>
+        <w:rPr>
+          <w:rFonts w:ascii="Times New Roman" w:eastAsia="Times New Roman" w:hAnsi="Times New Roman" w:cs="Times New Roman"/>
+          <w:sz w:val="24"/>
+          <w:szCs w:val="24"/>
+        </w:rPr>
+      </w:pPr>
+      <w:r>
+        <w:rPr>
+          <w:rFonts w:ascii="Times New Roman" w:eastAsia="Times New Roman" w:hAnsi="Times New Roman" w:cs="Times New Roman"/>
+          <w:sz w:val="24"/>
+          <w:szCs w:val="24"/>
+        </w:rPr>
+        <w:t xml:space="preserve">Crystal-Ornelas, R., E. J. Hudgins, R. N. Cuthbert, P. J. </w:t>
+      </w:r>
+      <w:proofErr w:type="spellStart"/>
+      <w:r>
+        <w:rPr>
+          <w:rFonts w:ascii="Times New Roman" w:eastAsia="Times New Roman" w:hAnsi="Times New Roman" w:cs="Times New Roman"/>
+          <w:sz w:val="24"/>
+          <w:szCs w:val="24"/>
+        </w:rPr>
+        <w:t>Haubrock</w:t>
+      </w:r>
+      <w:proofErr w:type="spellEnd"/>
+      <w:r>
+        <w:rPr>
+          <w:rFonts w:ascii="Times New Roman" w:eastAsia="Times New Roman" w:hAnsi="Times New Roman" w:cs="Times New Roman"/>
+          <w:sz w:val="24"/>
+          <w:szCs w:val="24"/>
+        </w:rPr>
+        <w:t xml:space="preserve">, J. </w:t>
+      </w:r>
+      <w:proofErr w:type="spellStart"/>
+      <w:r>
+        <w:rPr>
+          <w:rFonts w:ascii="Times New Roman" w:eastAsia="Times New Roman" w:hAnsi="Times New Roman" w:cs="Times New Roman"/>
+          <w:sz w:val="24"/>
+          <w:szCs w:val="24"/>
+        </w:rPr>
+        <w:t>Fantle</w:t>
+      </w:r>
+      <w:proofErr w:type="spellEnd"/>
+      <w:r>
+        <w:rPr>
+          <w:rFonts w:ascii="Times New Roman" w:eastAsia="Times New Roman" w:hAnsi="Times New Roman" w:cs="Times New Roman"/>
+          <w:sz w:val="24"/>
+          <w:szCs w:val="24"/>
+        </w:rPr>
+        <w:t xml:space="preserve">-Lepczyk, E. Angulo, A. M. Kramer, L. Ballesteros-Mejia, B. Leroy, B. Leung, E. López-López, C. Diagne, and F. </w:t>
+      </w:r>
+      <w:proofErr w:type="spellStart"/>
+      <w:r>
+        <w:rPr>
+          <w:rFonts w:ascii="Times New Roman" w:eastAsia="Times New Roman" w:hAnsi="Times New Roman" w:cs="Times New Roman"/>
+          <w:sz w:val="24"/>
+          <w:szCs w:val="24"/>
+        </w:rPr>
+        <w:t>Courchamp</w:t>
+      </w:r>
+      <w:proofErr w:type="spellEnd"/>
+      <w:r>
+        <w:rPr>
+          <w:rFonts w:ascii="Times New Roman" w:eastAsia="Times New Roman" w:hAnsi="Times New Roman" w:cs="Times New Roman"/>
+          <w:sz w:val="24"/>
+          <w:szCs w:val="24"/>
+        </w:rPr>
+        <w:t xml:space="preserve">. 2021. Economic costs of biological invasions within North America. </w:t>
+      </w:r>
+      <w:proofErr w:type="spellStart"/>
+      <w:r>
+        <w:rPr>
+          <w:rFonts w:ascii="Times New Roman" w:eastAsia="Times New Roman" w:hAnsi="Times New Roman" w:cs="Times New Roman"/>
+          <w:sz w:val="24"/>
+          <w:szCs w:val="24"/>
+        </w:rPr>
+        <w:t>NeoBiota</w:t>
+      </w:r>
+      <w:proofErr w:type="spellEnd"/>
+      <w:r>
+        <w:rPr>
+          <w:rFonts w:ascii="Times New Roman" w:eastAsia="Times New Roman" w:hAnsi="Times New Roman" w:cs="Times New Roman"/>
+          <w:sz w:val="24"/>
+          <w:szCs w:val="24"/>
+        </w:rPr>
+        <w:t xml:space="preserve"> 67:485–510.</w:t>
       </w:r>
     </w:p>
     <w:p>
@@ -369,26 +645,126 @@
           <w:sz w:val="24"/>
           <w:szCs w:val="24"/>
         </w:rPr>
-        <w:t>Eppinga, M. B., M. Baudena, E. A. Haber, M. Rietkerk, M. J. Wassen, and M. J. Santos. 2021. Spatially explicit removal strategies increase the efficiency of invasive plant species control. Ecological Applications 31:1–13.</w:t>
-      </w:r>
-    </w:p>
-    <w:p>
-      <w:pPr>
-        <w:spacing w:after="0" w:line="480" w:lineRule="auto"/>
-        <w:ind w:hanging="480"/>
-        <w:rPr>
-          <w:rFonts w:ascii="Times New Roman" w:eastAsia="Times New Roman" w:hAnsi="Times New Roman" w:cs="Times New Roman"/>
-          <w:sz w:val="24"/>
-          <w:szCs w:val="24"/>
-        </w:rPr>
-      </w:pPr>
-      <w:r>
-        <w:rPr>
-          <w:rFonts w:ascii="Times New Roman" w:eastAsia="Times New Roman" w:hAnsi="Times New Roman" w:cs="Times New Roman"/>
-          <w:sz w:val="24"/>
-          <w:szCs w:val="24"/>
-        </w:rPr>
-        <w:t>Fantle-Lepczyk, J. E., P. J. Haubrock, A. M. Kramer, R. N. Cuthbert, A. J. Turbelin, R. Crystal-Ornelas, C. Diagne, and F. Courchamp. 2022. Economic costs of biological invasions in the United States. Science of The Total Environment 806:151318.</w:t>
+        <w:t xml:space="preserve">Eppinga, M. B., M. </w:t>
+      </w:r>
+      <w:proofErr w:type="spellStart"/>
+      <w:r>
+        <w:rPr>
+          <w:rFonts w:ascii="Times New Roman" w:eastAsia="Times New Roman" w:hAnsi="Times New Roman" w:cs="Times New Roman"/>
+          <w:sz w:val="24"/>
+          <w:szCs w:val="24"/>
+        </w:rPr>
+        <w:t>Baudena</w:t>
+      </w:r>
+      <w:proofErr w:type="spellEnd"/>
+      <w:r>
+        <w:rPr>
+          <w:rFonts w:ascii="Times New Roman" w:eastAsia="Times New Roman" w:hAnsi="Times New Roman" w:cs="Times New Roman"/>
+          <w:sz w:val="24"/>
+          <w:szCs w:val="24"/>
+        </w:rPr>
+        <w:t xml:space="preserve">, E. A. Haber, M. Rietkerk, M. J. </w:t>
+      </w:r>
+      <w:proofErr w:type="spellStart"/>
+      <w:r>
+        <w:rPr>
+          <w:rFonts w:ascii="Times New Roman" w:eastAsia="Times New Roman" w:hAnsi="Times New Roman" w:cs="Times New Roman"/>
+          <w:sz w:val="24"/>
+          <w:szCs w:val="24"/>
+        </w:rPr>
+        <w:t>Wassen</w:t>
+      </w:r>
+      <w:proofErr w:type="spellEnd"/>
+      <w:r>
+        <w:rPr>
+          <w:rFonts w:ascii="Times New Roman" w:eastAsia="Times New Roman" w:hAnsi="Times New Roman" w:cs="Times New Roman"/>
+          <w:sz w:val="24"/>
+          <w:szCs w:val="24"/>
+        </w:rPr>
+        <w:t>, and M. J. Santos. 2021. Spatially explicit removal strategies increase the efficiency of invasive plant species control. Ecological Applications 31:1–13.</w:t>
+      </w:r>
+    </w:p>
+    <w:p>
+      <w:pPr>
+        <w:spacing w:after="0" w:line="480" w:lineRule="auto"/>
+        <w:ind w:hanging="480"/>
+        <w:rPr>
+          <w:rFonts w:ascii="Times New Roman" w:eastAsia="Times New Roman" w:hAnsi="Times New Roman" w:cs="Times New Roman"/>
+          <w:sz w:val="24"/>
+          <w:szCs w:val="24"/>
+        </w:rPr>
+      </w:pPr>
+      <w:proofErr w:type="spellStart"/>
+      <w:r>
+        <w:rPr>
+          <w:rFonts w:ascii="Times New Roman" w:eastAsia="Times New Roman" w:hAnsi="Times New Roman" w:cs="Times New Roman"/>
+          <w:sz w:val="24"/>
+          <w:szCs w:val="24"/>
+        </w:rPr>
+        <w:t>Fantle</w:t>
+      </w:r>
+      <w:proofErr w:type="spellEnd"/>
+      <w:r>
+        <w:rPr>
+          <w:rFonts w:ascii="Times New Roman" w:eastAsia="Times New Roman" w:hAnsi="Times New Roman" w:cs="Times New Roman"/>
+          <w:sz w:val="24"/>
+          <w:szCs w:val="24"/>
+        </w:rPr>
+        <w:t xml:space="preserve">-Lepczyk, J. E., P. J. </w:t>
+      </w:r>
+      <w:proofErr w:type="spellStart"/>
+      <w:r>
+        <w:rPr>
+          <w:rFonts w:ascii="Times New Roman" w:eastAsia="Times New Roman" w:hAnsi="Times New Roman" w:cs="Times New Roman"/>
+          <w:sz w:val="24"/>
+          <w:szCs w:val="24"/>
+        </w:rPr>
+        <w:t>Haubrock</w:t>
+      </w:r>
+      <w:proofErr w:type="spellEnd"/>
+      <w:r>
+        <w:rPr>
+          <w:rFonts w:ascii="Times New Roman" w:eastAsia="Times New Roman" w:hAnsi="Times New Roman" w:cs="Times New Roman"/>
+          <w:sz w:val="24"/>
+          <w:szCs w:val="24"/>
+        </w:rPr>
+        <w:t xml:space="preserve">, A. M. Kramer, R. N. Cuthbert, A. J. </w:t>
+      </w:r>
+      <w:proofErr w:type="spellStart"/>
+      <w:r>
+        <w:rPr>
+          <w:rFonts w:ascii="Times New Roman" w:eastAsia="Times New Roman" w:hAnsi="Times New Roman" w:cs="Times New Roman"/>
+          <w:sz w:val="24"/>
+          <w:szCs w:val="24"/>
+        </w:rPr>
+        <w:t>Turbelin</w:t>
+      </w:r>
+      <w:proofErr w:type="spellEnd"/>
+      <w:r>
+        <w:rPr>
+          <w:rFonts w:ascii="Times New Roman" w:eastAsia="Times New Roman" w:hAnsi="Times New Roman" w:cs="Times New Roman"/>
+          <w:sz w:val="24"/>
+          <w:szCs w:val="24"/>
+        </w:rPr>
+        <w:t xml:space="preserve">, R. Crystal-Ornelas, C. Diagne, and F. </w:t>
+      </w:r>
+      <w:proofErr w:type="spellStart"/>
+      <w:r>
+        <w:rPr>
+          <w:rFonts w:ascii="Times New Roman" w:eastAsia="Times New Roman" w:hAnsi="Times New Roman" w:cs="Times New Roman"/>
+          <w:sz w:val="24"/>
+          <w:szCs w:val="24"/>
+        </w:rPr>
+        <w:t>Courchamp</w:t>
+      </w:r>
+      <w:proofErr w:type="spellEnd"/>
+      <w:r>
+        <w:rPr>
+          <w:rFonts w:ascii="Times New Roman" w:eastAsia="Times New Roman" w:hAnsi="Times New Roman" w:cs="Times New Roman"/>
+          <w:sz w:val="24"/>
+          <w:szCs w:val="24"/>
+        </w:rPr>
+        <w:t>. 2022. Economic costs of biological invasions in the United States. Science of The Total Environment 806:151318.</w:t>
       </w:r>
     </w:p>
     <w:p>
@@ -465,26 +841,98 @@
           <w:sz w:val="24"/>
           <w:szCs w:val="24"/>
         </w:rPr>
-        <w:t>Fox, J., S. Weisberg, D. Adler, D. Bates, G. Baud-Bovy, S. Ellison, D. Firth, M. Friendly, G. Gorjanc, S. Graves, R. Heiberger, R. Laboissiere, G. Monette, D. Murdoch, H. Nilsson, D. Ogle, B. Ripley, W. Venables, D. Winsemius, A. Zeileis, and R-Core. 2015. car: Companion to Applied Regression.</w:t>
-      </w:r>
-    </w:p>
-    <w:p>
-      <w:pPr>
-        <w:spacing w:after="0" w:line="480" w:lineRule="auto"/>
-        <w:ind w:hanging="480"/>
-        <w:rPr>
-          <w:rFonts w:ascii="Times New Roman" w:eastAsia="Times New Roman" w:hAnsi="Times New Roman" w:cs="Times New Roman"/>
-          <w:sz w:val="24"/>
-          <w:szCs w:val="24"/>
-        </w:rPr>
-      </w:pPr>
-      <w:r>
-        <w:rPr>
-          <w:rFonts w:ascii="Times New Roman" w:eastAsia="Times New Roman" w:hAnsi="Times New Roman" w:cs="Times New Roman"/>
-          <w:sz w:val="24"/>
-          <w:szCs w:val="24"/>
-        </w:rPr>
-        <w:t>Gerber, E., C. Krebs, C. Murrell, M. Moretti, R. Rocklin, and U. Schaffner. 2008. Exotic invasive knotweeds (Fallopia spp.) negatively affect native plant and invertebrate assemblages in European riparian habitats. Biological Conservation 141:646–654.</w:t>
+        <w:t xml:space="preserve">Fox, J., S. Weisberg, D. Adler, D. Bates, G. Baud-Bovy, S. Ellison, D. Firth, M. Friendly, G. Gorjanc, S. Graves, R. Heiberger, R. </w:t>
+      </w:r>
+      <w:proofErr w:type="spellStart"/>
+      <w:r>
+        <w:rPr>
+          <w:rFonts w:ascii="Times New Roman" w:eastAsia="Times New Roman" w:hAnsi="Times New Roman" w:cs="Times New Roman"/>
+          <w:sz w:val="24"/>
+          <w:szCs w:val="24"/>
+        </w:rPr>
+        <w:t>Laboissiere</w:t>
+      </w:r>
+      <w:proofErr w:type="spellEnd"/>
+      <w:r>
+        <w:rPr>
+          <w:rFonts w:ascii="Times New Roman" w:eastAsia="Times New Roman" w:hAnsi="Times New Roman" w:cs="Times New Roman"/>
+          <w:sz w:val="24"/>
+          <w:szCs w:val="24"/>
+        </w:rPr>
+        <w:t xml:space="preserve">, G. Monette, D. Murdoch, H. Nilsson, D. Ogle, B. Ripley, W. Venables, D. </w:t>
+      </w:r>
+      <w:proofErr w:type="spellStart"/>
+      <w:r>
+        <w:rPr>
+          <w:rFonts w:ascii="Times New Roman" w:eastAsia="Times New Roman" w:hAnsi="Times New Roman" w:cs="Times New Roman"/>
+          <w:sz w:val="24"/>
+          <w:szCs w:val="24"/>
+        </w:rPr>
+        <w:t>Winsemius</w:t>
+      </w:r>
+      <w:proofErr w:type="spellEnd"/>
+      <w:r>
+        <w:rPr>
+          <w:rFonts w:ascii="Times New Roman" w:eastAsia="Times New Roman" w:hAnsi="Times New Roman" w:cs="Times New Roman"/>
+          <w:sz w:val="24"/>
+          <w:szCs w:val="24"/>
+        </w:rPr>
+        <w:t xml:space="preserve">, A. </w:t>
+      </w:r>
+      <w:proofErr w:type="spellStart"/>
+      <w:r>
+        <w:rPr>
+          <w:rFonts w:ascii="Times New Roman" w:eastAsia="Times New Roman" w:hAnsi="Times New Roman" w:cs="Times New Roman"/>
+          <w:sz w:val="24"/>
+          <w:szCs w:val="24"/>
+        </w:rPr>
+        <w:t>Zeileis</w:t>
+      </w:r>
+      <w:proofErr w:type="spellEnd"/>
+      <w:r>
+        <w:rPr>
+          <w:rFonts w:ascii="Times New Roman" w:eastAsia="Times New Roman" w:hAnsi="Times New Roman" w:cs="Times New Roman"/>
+          <w:sz w:val="24"/>
+          <w:szCs w:val="24"/>
+        </w:rPr>
+        <w:t>, and R-Core. 2015. car: Companion to Applied Regression.</w:t>
+      </w:r>
+    </w:p>
+    <w:p>
+      <w:pPr>
+        <w:spacing w:after="0" w:line="480" w:lineRule="auto"/>
+        <w:ind w:hanging="480"/>
+        <w:rPr>
+          <w:rFonts w:ascii="Times New Roman" w:eastAsia="Times New Roman" w:hAnsi="Times New Roman" w:cs="Times New Roman"/>
+          <w:sz w:val="24"/>
+          <w:szCs w:val="24"/>
+        </w:rPr>
+      </w:pPr>
+      <w:r>
+        <w:rPr>
+          <w:rFonts w:ascii="Times New Roman" w:eastAsia="Times New Roman" w:hAnsi="Times New Roman" w:cs="Times New Roman"/>
+          <w:sz w:val="24"/>
+          <w:szCs w:val="24"/>
+        </w:rPr>
+        <w:t>Gerber, E., C. Krebs, C. Murrell, M. Moretti, R. Rocklin, and U. Schaffner. 2008. Exotic invasive knotweeds (</w:t>
+      </w:r>
+      <w:proofErr w:type="spellStart"/>
+      <w:r>
+        <w:rPr>
+          <w:rFonts w:ascii="Times New Roman" w:eastAsia="Times New Roman" w:hAnsi="Times New Roman" w:cs="Times New Roman"/>
+          <w:sz w:val="24"/>
+          <w:szCs w:val="24"/>
+        </w:rPr>
+        <w:t>Fallopia</w:t>
+      </w:r>
+      <w:proofErr w:type="spellEnd"/>
+      <w:r>
+        <w:rPr>
+          <w:rFonts w:ascii="Times New Roman" w:eastAsia="Times New Roman" w:hAnsi="Times New Roman" w:cs="Times New Roman"/>
+          <w:sz w:val="24"/>
+          <w:szCs w:val="24"/>
+        </w:rPr>
+        <w:t xml:space="preserve"> spp.) negatively affect native plant and invertebrate assemblages in European riparian habitats. Biological Conservation 141:646–654.</w:t>
       </w:r>
     </w:p>
     <w:p>
@@ -541,26 +989,116 @@
           <w:sz w:val="24"/>
           <w:szCs w:val="24"/>
         </w:rPr>
-        <w:t>Hartman, K. M., and B. C. McCarthy. 2004. Restoration of a Forest Understory After the Removal of an Invasive Shrub, Amur Honeysuckle (Lonicera maackii). Restoration Ecology 12:154–165.</w:t>
-      </w:r>
-    </w:p>
-    <w:p>
-      <w:pPr>
-        <w:spacing w:after="0" w:line="480" w:lineRule="auto"/>
-        <w:ind w:hanging="480"/>
-        <w:rPr>
-          <w:rFonts w:ascii="Times New Roman" w:eastAsia="Times New Roman" w:hAnsi="Times New Roman" w:cs="Times New Roman"/>
-          <w:sz w:val="24"/>
-          <w:szCs w:val="24"/>
-        </w:rPr>
-      </w:pPr>
-      <w:r>
-        <w:rPr>
-          <w:rFonts w:ascii="Times New Roman" w:eastAsia="Times New Roman" w:hAnsi="Times New Roman" w:cs="Times New Roman"/>
-          <w:sz w:val="24"/>
-          <w:szCs w:val="24"/>
-        </w:rPr>
-        <w:t>van Hengstum, T., D. A. P. Hooftman, J. G. B. Oostermeijer, and P. H. van Tienderen. 2014. Impact of plant invasions on local arthropod communities: a meta-analysis. Journal of Ecology 102:4–11.</w:t>
+        <w:t xml:space="preserve">Hartman, K. M., and B. C. McCarthy. 2004. Restoration of a Forest Understory After the Removal of an Invasive Shrub, Amur Honeysuckle (Lonicera </w:t>
+      </w:r>
+      <w:proofErr w:type="spellStart"/>
+      <w:r>
+        <w:rPr>
+          <w:rFonts w:ascii="Times New Roman" w:eastAsia="Times New Roman" w:hAnsi="Times New Roman" w:cs="Times New Roman"/>
+          <w:sz w:val="24"/>
+          <w:szCs w:val="24"/>
+        </w:rPr>
+        <w:t>maackii</w:t>
+      </w:r>
+      <w:proofErr w:type="spellEnd"/>
+      <w:r>
+        <w:rPr>
+          <w:rFonts w:ascii="Times New Roman" w:eastAsia="Times New Roman" w:hAnsi="Times New Roman" w:cs="Times New Roman"/>
+          <w:sz w:val="24"/>
+          <w:szCs w:val="24"/>
+        </w:rPr>
+        <w:t>). Restoration Ecology 12:154–165.</w:t>
+      </w:r>
+    </w:p>
+    <w:p>
+      <w:pPr>
+        <w:spacing w:after="0" w:line="480" w:lineRule="auto"/>
+        <w:ind w:hanging="480"/>
+        <w:rPr>
+          <w:rFonts w:ascii="Times New Roman" w:eastAsia="Times New Roman" w:hAnsi="Times New Roman" w:cs="Times New Roman"/>
+          <w:sz w:val="24"/>
+          <w:szCs w:val="24"/>
+        </w:rPr>
+      </w:pPr>
+      <w:r>
+        <w:rPr>
+          <w:rFonts w:ascii="Times New Roman" w:eastAsia="Times New Roman" w:hAnsi="Times New Roman" w:cs="Times New Roman"/>
+          <w:sz w:val="24"/>
+          <w:szCs w:val="24"/>
+        </w:rPr>
+        <w:t xml:space="preserve">van </w:t>
+      </w:r>
+      <w:proofErr w:type="spellStart"/>
+      <w:r>
+        <w:rPr>
+          <w:rFonts w:ascii="Times New Roman" w:eastAsia="Times New Roman" w:hAnsi="Times New Roman" w:cs="Times New Roman"/>
+          <w:sz w:val="24"/>
+          <w:szCs w:val="24"/>
+        </w:rPr>
+        <w:t>Hengstum</w:t>
+      </w:r>
+      <w:proofErr w:type="spellEnd"/>
+      <w:r>
+        <w:rPr>
+          <w:rFonts w:ascii="Times New Roman" w:eastAsia="Times New Roman" w:hAnsi="Times New Roman" w:cs="Times New Roman"/>
+          <w:sz w:val="24"/>
+          <w:szCs w:val="24"/>
+        </w:rPr>
+        <w:t xml:space="preserve">, T., D. A. P. </w:t>
+      </w:r>
+      <w:proofErr w:type="spellStart"/>
+      <w:r>
+        <w:rPr>
+          <w:rFonts w:ascii="Times New Roman" w:eastAsia="Times New Roman" w:hAnsi="Times New Roman" w:cs="Times New Roman"/>
+          <w:sz w:val="24"/>
+          <w:szCs w:val="24"/>
+        </w:rPr>
+        <w:t>Hooftman</w:t>
+      </w:r>
+      <w:proofErr w:type="spellEnd"/>
+      <w:r>
+        <w:rPr>
+          <w:rFonts w:ascii="Times New Roman" w:eastAsia="Times New Roman" w:hAnsi="Times New Roman" w:cs="Times New Roman"/>
+          <w:sz w:val="24"/>
+          <w:szCs w:val="24"/>
+        </w:rPr>
+        <w:t xml:space="preserve">, J. G. B. </w:t>
+      </w:r>
+      <w:proofErr w:type="spellStart"/>
+      <w:r>
+        <w:rPr>
+          <w:rFonts w:ascii="Times New Roman" w:eastAsia="Times New Roman" w:hAnsi="Times New Roman" w:cs="Times New Roman"/>
+          <w:sz w:val="24"/>
+          <w:szCs w:val="24"/>
+        </w:rPr>
+        <w:t>Oostermeijer</w:t>
+      </w:r>
+      <w:proofErr w:type="spellEnd"/>
+      <w:r>
+        <w:rPr>
+          <w:rFonts w:ascii="Times New Roman" w:eastAsia="Times New Roman" w:hAnsi="Times New Roman" w:cs="Times New Roman"/>
+          <w:sz w:val="24"/>
+          <w:szCs w:val="24"/>
+        </w:rPr>
+        <w:t xml:space="preserve">, and P. H. van </w:t>
+      </w:r>
+      <w:proofErr w:type="spellStart"/>
+      <w:r>
+        <w:rPr>
+          <w:rFonts w:ascii="Times New Roman" w:eastAsia="Times New Roman" w:hAnsi="Times New Roman" w:cs="Times New Roman"/>
+          <w:sz w:val="24"/>
+          <w:szCs w:val="24"/>
+        </w:rPr>
+        <w:t>Tienderen</w:t>
+      </w:r>
+      <w:proofErr w:type="spellEnd"/>
+      <w:r>
+        <w:rPr>
+          <w:rFonts w:ascii="Times New Roman" w:eastAsia="Times New Roman" w:hAnsi="Times New Roman" w:cs="Times New Roman"/>
+          <w:sz w:val="24"/>
+          <w:szCs w:val="24"/>
+        </w:rPr>
+        <w:t>. 2014. Impact of plant invasions on local arthropod communities: a meta-analysis. Journal of Ecology 102:4–11.</w:t>
       </w:r>
     </w:p>
     <w:p>
@@ -599,26 +1137,62 @@
           <w:szCs w:val="24"/>
         </w:rPr>
         <w:lastRenderedPageBreak/>
-        <w:t>Hiatt, D., K. Serbesoff‐King, D. Lieurance, D. R. Gordon, and S. L. Flory. 2019. Allocation of invasive plant management expenditures for conservation: Lessons from Florida, USA. Conservation Science and Practice 1:1–10.</w:t>
-      </w:r>
-    </w:p>
-    <w:p>
-      <w:pPr>
-        <w:spacing w:after="0" w:line="480" w:lineRule="auto"/>
-        <w:ind w:hanging="480"/>
-        <w:rPr>
-          <w:rFonts w:ascii="Times New Roman" w:eastAsia="Times New Roman" w:hAnsi="Times New Roman" w:cs="Times New Roman"/>
-          <w:sz w:val="24"/>
-          <w:szCs w:val="24"/>
-        </w:rPr>
-      </w:pPr>
-      <w:r>
-        <w:rPr>
-          <w:rFonts w:ascii="Times New Roman" w:eastAsia="Times New Roman" w:hAnsi="Times New Roman" w:cs="Times New Roman"/>
-          <w:sz w:val="24"/>
-          <w:szCs w:val="24"/>
-        </w:rPr>
-        <w:t>Holmes, M. A., J. V. Whitacre, L. D. Bennion, J. Poteet, and S. E. Kuebbing. 2021. Land-use history and abiotic gradients drive abundance of non-native shrubs in Appalachian second-growth forests with histories of mining, agriculture, and logging. Forest Ecology and Management 494:119296.</w:t>
+        <w:t xml:space="preserve">Hiatt, D., K. </w:t>
+      </w:r>
+      <w:proofErr w:type="spellStart"/>
+      <w:r>
+        <w:rPr>
+          <w:rFonts w:ascii="Times New Roman" w:eastAsia="Times New Roman" w:hAnsi="Times New Roman" w:cs="Times New Roman"/>
+          <w:sz w:val="24"/>
+          <w:szCs w:val="24"/>
+        </w:rPr>
+        <w:t>Serbesoff</w:t>
+      </w:r>
+      <w:proofErr w:type="spellEnd"/>
+      <w:r>
+        <w:rPr>
+          <w:rFonts w:ascii="Times New Roman" w:eastAsia="Times New Roman" w:hAnsi="Times New Roman" w:cs="Times New Roman"/>
+          <w:sz w:val="24"/>
+          <w:szCs w:val="24"/>
+        </w:rPr>
+        <w:t>‐King, D. Lieurance, D. R. Gordon, and S. L. Flory. 2019. Allocation of invasive plant management expenditures for conservation: Lessons from Florida, USA. Conservation Science and Practice 1:1–10.</w:t>
+      </w:r>
+    </w:p>
+    <w:p>
+      <w:pPr>
+        <w:spacing w:after="0" w:line="480" w:lineRule="auto"/>
+        <w:ind w:hanging="480"/>
+        <w:rPr>
+          <w:rFonts w:ascii="Times New Roman" w:eastAsia="Times New Roman" w:hAnsi="Times New Roman" w:cs="Times New Roman"/>
+          <w:sz w:val="24"/>
+          <w:szCs w:val="24"/>
+        </w:rPr>
+      </w:pPr>
+      <w:r>
+        <w:rPr>
+          <w:rFonts w:ascii="Times New Roman" w:eastAsia="Times New Roman" w:hAnsi="Times New Roman" w:cs="Times New Roman"/>
+          <w:sz w:val="24"/>
+          <w:szCs w:val="24"/>
+        </w:rPr>
+        <w:t xml:space="preserve">Holmes, M. A., J. V. Whitacre, L. D. Bennion, J. Poteet, and S. E. </w:t>
+      </w:r>
+      <w:proofErr w:type="spellStart"/>
+      <w:r>
+        <w:rPr>
+          <w:rFonts w:ascii="Times New Roman" w:eastAsia="Times New Roman" w:hAnsi="Times New Roman" w:cs="Times New Roman"/>
+          <w:sz w:val="24"/>
+          <w:szCs w:val="24"/>
+        </w:rPr>
+        <w:t>Kuebbing</w:t>
+      </w:r>
+      <w:proofErr w:type="spellEnd"/>
+      <w:r>
+        <w:rPr>
+          <w:rFonts w:ascii="Times New Roman" w:eastAsia="Times New Roman" w:hAnsi="Times New Roman" w:cs="Times New Roman"/>
+          <w:sz w:val="24"/>
+          <w:szCs w:val="24"/>
+        </w:rPr>
+        <w:t>. 2021. Land-use history and abiotic gradients drive abundance of non-native shrubs in Appalachian second-growth forests with histories of mining, agriculture, and logging. Forest Ecology and Management 494:119296.</w:t>
       </w:r>
     </w:p>
     <w:p>
@@ -732,19 +1306,56 @@
           <w:sz w:val="24"/>
           <w:szCs w:val="24"/>
         </w:rPr>
-        <w:t>Landsman, A. P., K. T. Burghardt, and J. L. Bowman. 2020. Invasive grass (Microstegium vimineum) indirectly benefits spider community by subsidizing available prey. Ecology and Evolution 10:11133–11143.</w:t>
-      </w:r>
-    </w:p>
-    <w:p>
-      <w:pPr>
-        <w:spacing w:after="0" w:line="480" w:lineRule="auto"/>
-        <w:ind w:hanging="480"/>
-        <w:rPr>
-          <w:rFonts w:ascii="Times New Roman" w:eastAsia="Times New Roman" w:hAnsi="Times New Roman" w:cs="Times New Roman"/>
-          <w:sz w:val="24"/>
-          <w:szCs w:val="24"/>
-        </w:rPr>
-      </w:pPr>
+        <w:t>Landsman, A. P., K. T. Burghardt, and J. L. Bowman. 2020. Invasive grass (</w:t>
+      </w:r>
+      <w:proofErr w:type="spellStart"/>
+      <w:r>
+        <w:rPr>
+          <w:rFonts w:ascii="Times New Roman" w:eastAsia="Times New Roman" w:hAnsi="Times New Roman" w:cs="Times New Roman"/>
+          <w:sz w:val="24"/>
+          <w:szCs w:val="24"/>
+        </w:rPr>
+        <w:t>Microstegium</w:t>
+      </w:r>
+      <w:proofErr w:type="spellEnd"/>
+      <w:r>
+        <w:rPr>
+          <w:rFonts w:ascii="Times New Roman" w:eastAsia="Times New Roman" w:hAnsi="Times New Roman" w:cs="Times New Roman"/>
+          <w:sz w:val="24"/>
+          <w:szCs w:val="24"/>
+        </w:rPr>
+        <w:t xml:space="preserve"> </w:t>
+      </w:r>
+      <w:proofErr w:type="spellStart"/>
+      <w:r>
+        <w:rPr>
+          <w:rFonts w:ascii="Times New Roman" w:eastAsia="Times New Roman" w:hAnsi="Times New Roman" w:cs="Times New Roman"/>
+          <w:sz w:val="24"/>
+          <w:szCs w:val="24"/>
+        </w:rPr>
+        <w:t>vimineum</w:t>
+      </w:r>
+      <w:proofErr w:type="spellEnd"/>
+      <w:r>
+        <w:rPr>
+          <w:rFonts w:ascii="Times New Roman" w:eastAsia="Times New Roman" w:hAnsi="Times New Roman" w:cs="Times New Roman"/>
+          <w:sz w:val="24"/>
+          <w:szCs w:val="24"/>
+        </w:rPr>
+        <w:t>) indirectly benefits spider community by subsidizing available prey. Ecology and Evolution 10:11133–11143.</w:t>
+      </w:r>
+    </w:p>
+    <w:p>
+      <w:pPr>
+        <w:spacing w:after="0" w:line="480" w:lineRule="auto"/>
+        <w:ind w:hanging="480"/>
+        <w:rPr>
+          <w:rFonts w:ascii="Times New Roman" w:eastAsia="Times New Roman" w:hAnsi="Times New Roman" w:cs="Times New Roman"/>
+          <w:sz w:val="24"/>
+          <w:szCs w:val="24"/>
+        </w:rPr>
+      </w:pPr>
+      <w:proofErr w:type="spellStart"/>
       <w:r>
         <w:rPr>
           <w:rFonts w:ascii="Times New Roman" w:eastAsia="Times New Roman" w:hAnsi="Times New Roman" w:cs="Times New Roman"/>
@@ -752,26 +1363,71 @@
           <w:szCs w:val="24"/>
         </w:rPr>
         <w:lastRenderedPageBreak/>
-        <w:t>Lenth, R. V. 2016. Least-squares means: The R package lsmeans. Journal of Statistical Software 69:1–33.</w:t>
-      </w:r>
-    </w:p>
-    <w:p>
-      <w:pPr>
-        <w:spacing w:after="0" w:line="480" w:lineRule="auto"/>
-        <w:ind w:hanging="480"/>
-        <w:rPr>
-          <w:rFonts w:ascii="Times New Roman" w:eastAsia="Times New Roman" w:hAnsi="Times New Roman" w:cs="Times New Roman"/>
-          <w:sz w:val="24"/>
-          <w:szCs w:val="24"/>
-        </w:rPr>
-      </w:pPr>
-      <w:r>
-        <w:rPr>
-          <w:rFonts w:ascii="Times New Roman" w:eastAsia="Times New Roman" w:hAnsi="Times New Roman" w:cs="Times New Roman"/>
-          <w:sz w:val="24"/>
-          <w:szCs w:val="24"/>
-        </w:rPr>
-        <w:t>Leishman, M. R., T. Haslehurst, A. Ares, and Z. Baruch. 2007. Leaf trait relationships of native and invasive plants: community‐ and global‐scale comparisons. New Phytologist 176:635–643.</w:t>
+        <w:t>Lenth</w:t>
+      </w:r>
+      <w:proofErr w:type="spellEnd"/>
+      <w:r>
+        <w:rPr>
+          <w:rFonts w:ascii="Times New Roman" w:eastAsia="Times New Roman" w:hAnsi="Times New Roman" w:cs="Times New Roman"/>
+          <w:sz w:val="24"/>
+          <w:szCs w:val="24"/>
+        </w:rPr>
+        <w:t xml:space="preserve">, R. V. 2016. Least-squares means: The R package </w:t>
+      </w:r>
+      <w:proofErr w:type="spellStart"/>
+      <w:r>
+        <w:rPr>
+          <w:rFonts w:ascii="Times New Roman" w:eastAsia="Times New Roman" w:hAnsi="Times New Roman" w:cs="Times New Roman"/>
+          <w:sz w:val="24"/>
+          <w:szCs w:val="24"/>
+        </w:rPr>
+        <w:t>lsmeans</w:t>
+      </w:r>
+      <w:proofErr w:type="spellEnd"/>
+      <w:r>
+        <w:rPr>
+          <w:rFonts w:ascii="Times New Roman" w:eastAsia="Times New Roman" w:hAnsi="Times New Roman" w:cs="Times New Roman"/>
+          <w:sz w:val="24"/>
+          <w:szCs w:val="24"/>
+        </w:rPr>
+        <w:t>. Journal of Statistical Software 69:1–33.</w:t>
+      </w:r>
+    </w:p>
+    <w:p>
+      <w:pPr>
+        <w:spacing w:after="0" w:line="480" w:lineRule="auto"/>
+        <w:ind w:hanging="480"/>
+        <w:rPr>
+          <w:rFonts w:ascii="Times New Roman" w:eastAsia="Times New Roman" w:hAnsi="Times New Roman" w:cs="Times New Roman"/>
+          <w:sz w:val="24"/>
+          <w:szCs w:val="24"/>
+        </w:rPr>
+      </w:pPr>
+      <w:r>
+        <w:rPr>
+          <w:rFonts w:ascii="Times New Roman" w:eastAsia="Times New Roman" w:hAnsi="Times New Roman" w:cs="Times New Roman"/>
+          <w:sz w:val="24"/>
+          <w:szCs w:val="24"/>
+        </w:rPr>
+        <w:t xml:space="preserve">Leishman, M. R., T. </w:t>
+      </w:r>
+      <w:proofErr w:type="spellStart"/>
+      <w:r>
+        <w:rPr>
+          <w:rFonts w:ascii="Times New Roman" w:eastAsia="Times New Roman" w:hAnsi="Times New Roman" w:cs="Times New Roman"/>
+          <w:sz w:val="24"/>
+          <w:szCs w:val="24"/>
+        </w:rPr>
+        <w:t>Haslehurst</w:t>
+      </w:r>
+      <w:proofErr w:type="spellEnd"/>
+      <w:r>
+        <w:rPr>
+          <w:rFonts w:ascii="Times New Roman" w:eastAsia="Times New Roman" w:hAnsi="Times New Roman" w:cs="Times New Roman"/>
+          <w:sz w:val="24"/>
+          <w:szCs w:val="24"/>
+        </w:rPr>
+        <w:t>, A. Ares, and Z. Baruch. 2007. Leaf trait relationships of native and invasive plants: community‐ and global‐scale comparisons. New Phytologist 176:635–643.</w:t>
       </w:r>
     </w:p>
     <w:p>
@@ -809,7 +1465,25 @@
           <w:sz w:val="24"/>
           <w:szCs w:val="24"/>
         </w:rPr>
-        <w:t>Lind, E. M., and J. D. Parker. 2010. Novel Weapons Testing: Are Invasive Plants More Chemically Defended than Native Plants? PLOS ONE 5:e10429.</w:t>
+        <w:t xml:space="preserve">Lind, E. M., and J. D. Parker. 2010. Novel Weapons Testing: Are Invasive Plants More Chemically Defended than Native Plants? PLOS ONE </w:t>
+      </w:r>
+      <w:proofErr w:type="gramStart"/>
+      <w:r>
+        <w:rPr>
+          <w:rFonts w:ascii="Times New Roman" w:eastAsia="Times New Roman" w:hAnsi="Times New Roman" w:cs="Times New Roman"/>
+          <w:sz w:val="24"/>
+          <w:szCs w:val="24"/>
+        </w:rPr>
+        <w:t>5:e</w:t>
+      </w:r>
+      <w:proofErr w:type="gramEnd"/>
+      <w:r>
+        <w:rPr>
+          <w:rFonts w:ascii="Times New Roman" w:eastAsia="Times New Roman" w:hAnsi="Times New Roman" w:cs="Times New Roman"/>
+          <w:sz w:val="24"/>
+          <w:szCs w:val="24"/>
+        </w:rPr>
+        <w:t>10429.</w:t>
       </w:r>
     </w:p>
     <w:p>
@@ -866,7 +1540,43 @@
           <w:sz w:val="24"/>
           <w:szCs w:val="24"/>
         </w:rPr>
-        <w:t>Midway, S., M. Robertson, S. Flinn, and M. Kaller. 2020. Comparing multiple comparisons: practical guidance for choosing the best multiple comparisons test. PeerJ 8:e10387.</w:t>
+        <w:t xml:space="preserve">Midway, S., M. Robertson, S. Flinn, and M. Kaller. 2020. Comparing multiple comparisons: practical guidance for choosing the best multiple comparisons test. </w:t>
+      </w:r>
+      <w:proofErr w:type="spellStart"/>
+      <w:r>
+        <w:rPr>
+          <w:rFonts w:ascii="Times New Roman" w:eastAsia="Times New Roman" w:hAnsi="Times New Roman" w:cs="Times New Roman"/>
+          <w:sz w:val="24"/>
+          <w:szCs w:val="24"/>
+        </w:rPr>
+        <w:t>PeerJ</w:t>
+      </w:r>
+      <w:proofErr w:type="spellEnd"/>
+      <w:r>
+        <w:rPr>
+          <w:rFonts w:ascii="Times New Roman" w:eastAsia="Times New Roman" w:hAnsi="Times New Roman" w:cs="Times New Roman"/>
+          <w:sz w:val="24"/>
+          <w:szCs w:val="24"/>
+        </w:rPr>
+        <w:t xml:space="preserve"> </w:t>
+      </w:r>
+      <w:proofErr w:type="gramStart"/>
+      <w:r>
+        <w:rPr>
+          <w:rFonts w:ascii="Times New Roman" w:eastAsia="Times New Roman" w:hAnsi="Times New Roman" w:cs="Times New Roman"/>
+          <w:sz w:val="24"/>
+          <w:szCs w:val="24"/>
+        </w:rPr>
+        <w:t>8:e</w:t>
+      </w:r>
+      <w:proofErr w:type="gramEnd"/>
+      <w:r>
+        <w:rPr>
+          <w:rFonts w:ascii="Times New Roman" w:eastAsia="Times New Roman" w:hAnsi="Times New Roman" w:cs="Times New Roman"/>
+          <w:sz w:val="24"/>
+          <w:szCs w:val="24"/>
+        </w:rPr>
+        <w:t>10387.</w:t>
       </w:r>
     </w:p>
     <w:p>
@@ -1100,51 +1810,169 @@
           <w:szCs w:val="24"/>
         </w:rPr>
       </w:pPr>
-      <w:r>
-        <w:rPr>
-          <w:rFonts w:ascii="Times New Roman" w:eastAsia="Times New Roman" w:hAnsi="Times New Roman" w:cs="Times New Roman"/>
-          <w:sz w:val="24"/>
-          <w:szCs w:val="24"/>
-        </w:rPr>
-        <w:t>Razeng, E., and D. M. Watson. 2015. Nutritional composition of the preferred prey of insectivorous birds: Popularity reflects quality. Journal of Avian Biology 46:89–96.</w:t>
-      </w:r>
-    </w:p>
-    <w:p>
-      <w:pPr>
-        <w:spacing w:after="0" w:line="480" w:lineRule="auto"/>
-        <w:ind w:hanging="480"/>
-        <w:rPr>
-          <w:rFonts w:ascii="Times New Roman" w:eastAsia="Times New Roman" w:hAnsi="Times New Roman" w:cs="Times New Roman"/>
-          <w:sz w:val="24"/>
-          <w:szCs w:val="24"/>
-        </w:rPr>
-      </w:pPr>
-      <w:r>
-        <w:rPr>
-          <w:rFonts w:ascii="Times New Roman" w:eastAsia="Times New Roman" w:hAnsi="Times New Roman" w:cs="Times New Roman"/>
-          <w:sz w:val="24"/>
-          <w:szCs w:val="24"/>
-        </w:rPr>
-        <w:t>Reeves, J. T., S. D. Fuhlendorf, C. A. Davis, and S. M. Wilder. 2021. Arthropod prey vary among orders in their nutrient and exoskeleton content. Ecology and Evolution 11:17774–17785.</w:t>
-      </w:r>
-    </w:p>
-    <w:p>
-      <w:pPr>
-        <w:spacing w:after="0" w:line="480" w:lineRule="auto"/>
-        <w:ind w:hanging="480"/>
-        <w:rPr>
-          <w:rFonts w:ascii="Times New Roman" w:eastAsia="Times New Roman" w:hAnsi="Times New Roman" w:cs="Times New Roman"/>
-          <w:sz w:val="24"/>
-          <w:szCs w:val="24"/>
-        </w:rPr>
-      </w:pPr>
-      <w:r>
-        <w:rPr>
-          <w:rFonts w:ascii="Times New Roman" w:eastAsia="Times New Roman" w:hAnsi="Times New Roman" w:cs="Times New Roman"/>
-          <w:sz w:val="24"/>
-          <w:szCs w:val="24"/>
-        </w:rPr>
-        <w:t>Ricciardi, A., J. C. Iacarella, D. C. Aldridge, T. M. Blackburn, J. T. Carlton, J. A. Catford, J. T. A. Dick, P. E. Hulme, J. M. Jeschke, A. M. Liebhold, J. L. Lockwood, H. J. MacIsaac, L. A. Meyerson, P. Pyšek, D. M. Richardson, G. M. Ruiz, D. Simberloff, M. Vilà, and D. A. Wardle. 2021. Four priority areas to advance invasion science in the face of rapid environmental change. Environmental Reviews 29:119–141.</w:t>
+      <w:proofErr w:type="spellStart"/>
+      <w:r>
+        <w:rPr>
+          <w:rFonts w:ascii="Times New Roman" w:eastAsia="Times New Roman" w:hAnsi="Times New Roman" w:cs="Times New Roman"/>
+          <w:sz w:val="24"/>
+          <w:szCs w:val="24"/>
+        </w:rPr>
+        <w:t>Razeng</w:t>
+      </w:r>
+      <w:proofErr w:type="spellEnd"/>
+      <w:r>
+        <w:rPr>
+          <w:rFonts w:ascii="Times New Roman" w:eastAsia="Times New Roman" w:hAnsi="Times New Roman" w:cs="Times New Roman"/>
+          <w:sz w:val="24"/>
+          <w:szCs w:val="24"/>
+        </w:rPr>
+        <w:t>, E., and D. M. Watson. 2015. Nutritional composition of the preferred prey of insectivorous birds: Popularity reflects quality. Journal of Avian Biology 46:89–96.</w:t>
+      </w:r>
+    </w:p>
+    <w:p>
+      <w:pPr>
+        <w:spacing w:after="0" w:line="480" w:lineRule="auto"/>
+        <w:ind w:hanging="480"/>
+        <w:rPr>
+          <w:rFonts w:ascii="Times New Roman" w:eastAsia="Times New Roman" w:hAnsi="Times New Roman" w:cs="Times New Roman"/>
+          <w:sz w:val="24"/>
+          <w:szCs w:val="24"/>
+        </w:rPr>
+      </w:pPr>
+      <w:r>
+        <w:rPr>
+          <w:rFonts w:ascii="Times New Roman" w:eastAsia="Times New Roman" w:hAnsi="Times New Roman" w:cs="Times New Roman"/>
+          <w:sz w:val="24"/>
+          <w:szCs w:val="24"/>
+        </w:rPr>
+        <w:t xml:space="preserve">Reeves, J. T., S. D. </w:t>
+      </w:r>
+      <w:proofErr w:type="spellStart"/>
+      <w:r>
+        <w:rPr>
+          <w:rFonts w:ascii="Times New Roman" w:eastAsia="Times New Roman" w:hAnsi="Times New Roman" w:cs="Times New Roman"/>
+          <w:sz w:val="24"/>
+          <w:szCs w:val="24"/>
+        </w:rPr>
+        <w:t>Fuhlendorf</w:t>
+      </w:r>
+      <w:proofErr w:type="spellEnd"/>
+      <w:r>
+        <w:rPr>
+          <w:rFonts w:ascii="Times New Roman" w:eastAsia="Times New Roman" w:hAnsi="Times New Roman" w:cs="Times New Roman"/>
+          <w:sz w:val="24"/>
+          <w:szCs w:val="24"/>
+        </w:rPr>
+        <w:t>, C. A. Davis, and S. M. Wilder. 2021. Arthropod prey vary among orders in their nutrient and exoskeleton content. Ecology and Evolution 11:17774–17785.</w:t>
+      </w:r>
+    </w:p>
+    <w:p>
+      <w:pPr>
+        <w:spacing w:after="0" w:line="480" w:lineRule="auto"/>
+        <w:ind w:hanging="480"/>
+        <w:rPr>
+          <w:rFonts w:ascii="Times New Roman" w:eastAsia="Times New Roman" w:hAnsi="Times New Roman" w:cs="Times New Roman"/>
+          <w:sz w:val="24"/>
+          <w:szCs w:val="24"/>
+        </w:rPr>
+      </w:pPr>
+      <w:r>
+        <w:rPr>
+          <w:rFonts w:ascii="Times New Roman" w:eastAsia="Times New Roman" w:hAnsi="Times New Roman" w:cs="Times New Roman"/>
+          <w:sz w:val="24"/>
+          <w:szCs w:val="24"/>
+        </w:rPr>
+        <w:t xml:space="preserve">Ricciardi, A., J. C. </w:t>
+      </w:r>
+      <w:proofErr w:type="spellStart"/>
+      <w:r>
+        <w:rPr>
+          <w:rFonts w:ascii="Times New Roman" w:eastAsia="Times New Roman" w:hAnsi="Times New Roman" w:cs="Times New Roman"/>
+          <w:sz w:val="24"/>
+          <w:szCs w:val="24"/>
+        </w:rPr>
+        <w:t>Iacarella</w:t>
+      </w:r>
+      <w:proofErr w:type="spellEnd"/>
+      <w:r>
+        <w:rPr>
+          <w:rFonts w:ascii="Times New Roman" w:eastAsia="Times New Roman" w:hAnsi="Times New Roman" w:cs="Times New Roman"/>
+          <w:sz w:val="24"/>
+          <w:szCs w:val="24"/>
+        </w:rPr>
+        <w:t xml:space="preserve">, D. C. Aldridge, T. M. Blackburn, J. T. Carlton, J. A. Catford, J. T. A. Dick, P. E. Hulme, J. M. Jeschke, A. M. </w:t>
+      </w:r>
+      <w:proofErr w:type="spellStart"/>
+      <w:r>
+        <w:rPr>
+          <w:rFonts w:ascii="Times New Roman" w:eastAsia="Times New Roman" w:hAnsi="Times New Roman" w:cs="Times New Roman"/>
+          <w:sz w:val="24"/>
+          <w:szCs w:val="24"/>
+        </w:rPr>
+        <w:t>Liebhold</w:t>
+      </w:r>
+      <w:proofErr w:type="spellEnd"/>
+      <w:r>
+        <w:rPr>
+          <w:rFonts w:ascii="Times New Roman" w:eastAsia="Times New Roman" w:hAnsi="Times New Roman" w:cs="Times New Roman"/>
+          <w:sz w:val="24"/>
+          <w:szCs w:val="24"/>
+        </w:rPr>
+        <w:t xml:space="preserve">, J. L. Lockwood, H. J. MacIsaac, L. A. Meyerson, P. </w:t>
+      </w:r>
+      <w:proofErr w:type="spellStart"/>
+      <w:r>
+        <w:rPr>
+          <w:rFonts w:ascii="Times New Roman" w:eastAsia="Times New Roman" w:hAnsi="Times New Roman" w:cs="Times New Roman"/>
+          <w:sz w:val="24"/>
+          <w:szCs w:val="24"/>
+        </w:rPr>
+        <w:t>Pyšek</w:t>
+      </w:r>
+      <w:proofErr w:type="spellEnd"/>
+      <w:r>
+        <w:rPr>
+          <w:rFonts w:ascii="Times New Roman" w:eastAsia="Times New Roman" w:hAnsi="Times New Roman" w:cs="Times New Roman"/>
+          <w:sz w:val="24"/>
+          <w:szCs w:val="24"/>
+        </w:rPr>
+        <w:t xml:space="preserve">, D. M. Richardson, G. M. Ruiz, D. </w:t>
+      </w:r>
+      <w:proofErr w:type="spellStart"/>
+      <w:r>
+        <w:rPr>
+          <w:rFonts w:ascii="Times New Roman" w:eastAsia="Times New Roman" w:hAnsi="Times New Roman" w:cs="Times New Roman"/>
+          <w:sz w:val="24"/>
+          <w:szCs w:val="24"/>
+        </w:rPr>
+        <w:t>Simberloff</w:t>
+      </w:r>
+      <w:proofErr w:type="spellEnd"/>
+      <w:r>
+        <w:rPr>
+          <w:rFonts w:ascii="Times New Roman" w:eastAsia="Times New Roman" w:hAnsi="Times New Roman" w:cs="Times New Roman"/>
+          <w:sz w:val="24"/>
+          <w:szCs w:val="24"/>
+        </w:rPr>
+        <w:t xml:space="preserve">, M. </w:t>
+      </w:r>
+      <w:proofErr w:type="spellStart"/>
+      <w:r>
+        <w:rPr>
+          <w:rFonts w:ascii="Times New Roman" w:eastAsia="Times New Roman" w:hAnsi="Times New Roman" w:cs="Times New Roman"/>
+          <w:sz w:val="24"/>
+          <w:szCs w:val="24"/>
+        </w:rPr>
+        <w:t>Vilà</w:t>
+      </w:r>
+      <w:proofErr w:type="spellEnd"/>
+      <w:r>
+        <w:rPr>
+          <w:rFonts w:ascii="Times New Roman" w:eastAsia="Times New Roman" w:hAnsi="Times New Roman" w:cs="Times New Roman"/>
+          <w:sz w:val="24"/>
+          <w:szCs w:val="24"/>
+        </w:rPr>
+        <w:t>, and D. A. Wardle. 2021. Four priority areas to advance invasion science in the face of rapid environmental change. Environmental Reviews 29:119–141.</w:t>
       </w:r>
     </w:p>
     <w:p>
@@ -1182,7 +2010,43 @@
           <w:sz w:val="24"/>
           <w:szCs w:val="24"/>
         </w:rPr>
-        <w:t>Riedl, H. L., L. Stinson, L. Pejchar, and W. H. Clements. 2018. An introduced plant affects aquatic-derived carbon in the diets of riparian birds. PLOS ONE 13:e0207389.</w:t>
+        <w:t xml:space="preserve">Riedl, H. L., L. Stinson, L. </w:t>
+      </w:r>
+      <w:proofErr w:type="spellStart"/>
+      <w:r>
+        <w:rPr>
+          <w:rFonts w:ascii="Times New Roman" w:eastAsia="Times New Roman" w:hAnsi="Times New Roman" w:cs="Times New Roman"/>
+          <w:sz w:val="24"/>
+          <w:szCs w:val="24"/>
+        </w:rPr>
+        <w:t>Pejchar</w:t>
+      </w:r>
+      <w:proofErr w:type="spellEnd"/>
+      <w:r>
+        <w:rPr>
+          <w:rFonts w:ascii="Times New Roman" w:eastAsia="Times New Roman" w:hAnsi="Times New Roman" w:cs="Times New Roman"/>
+          <w:sz w:val="24"/>
+          <w:szCs w:val="24"/>
+        </w:rPr>
+        <w:t xml:space="preserve">, and W. H. Clements. 2018. An introduced plant affects aquatic-derived carbon in the diets of riparian birds. PLOS ONE </w:t>
+      </w:r>
+      <w:proofErr w:type="gramStart"/>
+      <w:r>
+        <w:rPr>
+          <w:rFonts w:ascii="Times New Roman" w:eastAsia="Times New Roman" w:hAnsi="Times New Roman" w:cs="Times New Roman"/>
+          <w:sz w:val="24"/>
+          <w:szCs w:val="24"/>
+        </w:rPr>
+        <w:t>13:e</w:t>
+      </w:r>
+      <w:proofErr w:type="gramEnd"/>
+      <w:r>
+        <w:rPr>
+          <w:rFonts w:ascii="Times New Roman" w:eastAsia="Times New Roman" w:hAnsi="Times New Roman" w:cs="Times New Roman"/>
+          <w:sz w:val="24"/>
+          <w:szCs w:val="24"/>
+        </w:rPr>
+        <w:t>0207389.</w:t>
       </w:r>
     </w:p>
     <w:p>
@@ -1249,7 +2113,25 @@
           <w:szCs w:val="24"/>
         </w:rPr>
         <w:lastRenderedPageBreak/>
-        <w:t xml:space="preserve">Robison, A. L., J. L. Berta, C. L. Mott, and K. J. Regester. 2021. Impacts of invasive Amur honeysuckle, </w:t>
+        <w:t xml:space="preserve">Robison, A. L., J. L. Berta, C. L. Mott, and K. J. </w:t>
+      </w:r>
+      <w:proofErr w:type="spellStart"/>
+      <w:r>
+        <w:rPr>
+          <w:rFonts w:ascii="Times New Roman" w:eastAsia="Times New Roman" w:hAnsi="Times New Roman" w:cs="Times New Roman"/>
+          <w:sz w:val="24"/>
+          <w:szCs w:val="24"/>
+        </w:rPr>
+        <w:t>Regester</w:t>
+      </w:r>
+      <w:proofErr w:type="spellEnd"/>
+      <w:r>
+        <w:rPr>
+          <w:rFonts w:ascii="Times New Roman" w:eastAsia="Times New Roman" w:hAnsi="Times New Roman" w:cs="Times New Roman"/>
+          <w:sz w:val="24"/>
+          <w:szCs w:val="24"/>
+        </w:rPr>
+        <w:t xml:space="preserve">. 2021. Impacts of invasive Amur honeysuckle, </w:t>
       </w:r>
       <w:r>
         <w:rPr>
@@ -1259,8 +2141,20 @@
           <w:sz w:val="24"/>
           <w:szCs w:val="24"/>
         </w:rPr>
-        <w:t>Lonicera maackii</w:t>
-      </w:r>
+        <w:t xml:space="preserve">Lonicera </w:t>
+      </w:r>
+      <w:proofErr w:type="spellStart"/>
+      <w:r>
+        <w:rPr>
+          <w:rFonts w:ascii="Times New Roman" w:eastAsia="Times New Roman" w:hAnsi="Times New Roman" w:cs="Times New Roman"/>
+          <w:i/>
+          <w:iCs/>
+          <w:sz w:val="24"/>
+          <w:szCs w:val="24"/>
+        </w:rPr>
+        <w:t>maackii</w:t>
+      </w:r>
+      <w:proofErr w:type="spellEnd"/>
       <w:r>
         <w:rPr>
           <w:rFonts w:ascii="Times New Roman" w:eastAsia="Times New Roman" w:hAnsi="Times New Roman" w:cs="Times New Roman"/>
@@ -1318,13 +2212,257 @@
           <w:szCs w:val="24"/>
         </w:rPr>
       </w:pPr>
-      <w:r>
-        <w:rPr>
-          <w:rFonts w:ascii="Times New Roman" w:eastAsia="Times New Roman" w:hAnsi="Times New Roman" w:cs="Times New Roman"/>
-          <w:sz w:val="24"/>
-          <w:szCs w:val="24"/>
-        </w:rPr>
-        <w:t>Seebens, H., T. M. Blackburn, E. E. Dyer, P. Genovesi, P. E. Hulme, J. M. Jeschke, S. Pagad, P. Pyšek, M. Winter, M. Arianoutsou, S. Bacher, B. Blasius, G. Brundu, C. Capinha, L. Celesti-Grapow, W. Dawson, S. Dullinger, N. Fuentes, H. Jäger, J. Kartesz, M. Kenis, H. Kreft, I. Kühn, B. Lenzner, A. Liebhold, A. Mosena, D. Moser, M. Nishino, D. Pearman, J. Pergl, W. Rabitsch, J. Rojas-Sandoval, A. Roques, S. Rorke, S. Rossinelli, H. E. Roy, R. Scalera, S. Schindler, K. Štajerová, B. Tokarska-Guzik, M. van Kleunen, K. Walker, P. Weigelt, T. Yamanaka, and F. Essl. 2017. No saturation in the accumulation of alien species worldwide. Nature Communications 8:14435.</w:t>
+      <w:proofErr w:type="spellStart"/>
+      <w:r>
+        <w:rPr>
+          <w:rFonts w:ascii="Times New Roman" w:eastAsia="Times New Roman" w:hAnsi="Times New Roman" w:cs="Times New Roman"/>
+          <w:sz w:val="24"/>
+          <w:szCs w:val="24"/>
+        </w:rPr>
+        <w:t>Seebens</w:t>
+      </w:r>
+      <w:proofErr w:type="spellEnd"/>
+      <w:r>
+        <w:rPr>
+          <w:rFonts w:ascii="Times New Roman" w:eastAsia="Times New Roman" w:hAnsi="Times New Roman" w:cs="Times New Roman"/>
+          <w:sz w:val="24"/>
+          <w:szCs w:val="24"/>
+        </w:rPr>
+        <w:t xml:space="preserve">, H., T. M. Blackburn, E. E. Dyer, P. Genovesi, P. E. Hulme, J. M. Jeschke, S. </w:t>
+      </w:r>
+      <w:proofErr w:type="spellStart"/>
+      <w:r>
+        <w:rPr>
+          <w:rFonts w:ascii="Times New Roman" w:eastAsia="Times New Roman" w:hAnsi="Times New Roman" w:cs="Times New Roman"/>
+          <w:sz w:val="24"/>
+          <w:szCs w:val="24"/>
+        </w:rPr>
+        <w:t>Pagad</w:t>
+      </w:r>
+      <w:proofErr w:type="spellEnd"/>
+      <w:r>
+        <w:rPr>
+          <w:rFonts w:ascii="Times New Roman" w:eastAsia="Times New Roman" w:hAnsi="Times New Roman" w:cs="Times New Roman"/>
+          <w:sz w:val="24"/>
+          <w:szCs w:val="24"/>
+        </w:rPr>
+        <w:t xml:space="preserve">, P. </w:t>
+      </w:r>
+      <w:proofErr w:type="spellStart"/>
+      <w:r>
+        <w:rPr>
+          <w:rFonts w:ascii="Times New Roman" w:eastAsia="Times New Roman" w:hAnsi="Times New Roman" w:cs="Times New Roman"/>
+          <w:sz w:val="24"/>
+          <w:szCs w:val="24"/>
+        </w:rPr>
+        <w:t>Pyšek</w:t>
+      </w:r>
+      <w:proofErr w:type="spellEnd"/>
+      <w:r>
+        <w:rPr>
+          <w:rFonts w:ascii="Times New Roman" w:eastAsia="Times New Roman" w:hAnsi="Times New Roman" w:cs="Times New Roman"/>
+          <w:sz w:val="24"/>
+          <w:szCs w:val="24"/>
+        </w:rPr>
+        <w:t xml:space="preserve">, M. Winter, M. </w:t>
+      </w:r>
+      <w:proofErr w:type="spellStart"/>
+      <w:r>
+        <w:rPr>
+          <w:rFonts w:ascii="Times New Roman" w:eastAsia="Times New Roman" w:hAnsi="Times New Roman" w:cs="Times New Roman"/>
+          <w:sz w:val="24"/>
+          <w:szCs w:val="24"/>
+        </w:rPr>
+        <w:t>Arianoutsou</w:t>
+      </w:r>
+      <w:proofErr w:type="spellEnd"/>
+      <w:r>
+        <w:rPr>
+          <w:rFonts w:ascii="Times New Roman" w:eastAsia="Times New Roman" w:hAnsi="Times New Roman" w:cs="Times New Roman"/>
+          <w:sz w:val="24"/>
+          <w:szCs w:val="24"/>
+        </w:rPr>
+        <w:t xml:space="preserve">, S. Bacher, B. Blasius, G. </w:t>
+      </w:r>
+      <w:proofErr w:type="spellStart"/>
+      <w:r>
+        <w:rPr>
+          <w:rFonts w:ascii="Times New Roman" w:eastAsia="Times New Roman" w:hAnsi="Times New Roman" w:cs="Times New Roman"/>
+          <w:sz w:val="24"/>
+          <w:szCs w:val="24"/>
+        </w:rPr>
+        <w:t>Brundu</w:t>
+      </w:r>
+      <w:proofErr w:type="spellEnd"/>
+      <w:r>
+        <w:rPr>
+          <w:rFonts w:ascii="Times New Roman" w:eastAsia="Times New Roman" w:hAnsi="Times New Roman" w:cs="Times New Roman"/>
+          <w:sz w:val="24"/>
+          <w:szCs w:val="24"/>
+        </w:rPr>
+        <w:t xml:space="preserve">, C. </w:t>
+      </w:r>
+      <w:proofErr w:type="spellStart"/>
+      <w:r>
+        <w:rPr>
+          <w:rFonts w:ascii="Times New Roman" w:eastAsia="Times New Roman" w:hAnsi="Times New Roman" w:cs="Times New Roman"/>
+          <w:sz w:val="24"/>
+          <w:szCs w:val="24"/>
+        </w:rPr>
+        <w:t>Capinha</w:t>
+      </w:r>
+      <w:proofErr w:type="spellEnd"/>
+      <w:r>
+        <w:rPr>
+          <w:rFonts w:ascii="Times New Roman" w:eastAsia="Times New Roman" w:hAnsi="Times New Roman" w:cs="Times New Roman"/>
+          <w:sz w:val="24"/>
+          <w:szCs w:val="24"/>
+        </w:rPr>
+        <w:t xml:space="preserve">, L. </w:t>
+      </w:r>
+      <w:proofErr w:type="spellStart"/>
+      <w:r>
+        <w:rPr>
+          <w:rFonts w:ascii="Times New Roman" w:eastAsia="Times New Roman" w:hAnsi="Times New Roman" w:cs="Times New Roman"/>
+          <w:sz w:val="24"/>
+          <w:szCs w:val="24"/>
+        </w:rPr>
+        <w:t>Celesti-Grapow</w:t>
+      </w:r>
+      <w:proofErr w:type="spellEnd"/>
+      <w:r>
+        <w:rPr>
+          <w:rFonts w:ascii="Times New Roman" w:eastAsia="Times New Roman" w:hAnsi="Times New Roman" w:cs="Times New Roman"/>
+          <w:sz w:val="24"/>
+          <w:szCs w:val="24"/>
+        </w:rPr>
+        <w:t xml:space="preserve">, W. Dawson, S. Dullinger, N. Fuentes, H. Jäger, J. </w:t>
+      </w:r>
+      <w:proofErr w:type="spellStart"/>
+      <w:r>
+        <w:rPr>
+          <w:rFonts w:ascii="Times New Roman" w:eastAsia="Times New Roman" w:hAnsi="Times New Roman" w:cs="Times New Roman"/>
+          <w:sz w:val="24"/>
+          <w:szCs w:val="24"/>
+        </w:rPr>
+        <w:t>Kartesz</w:t>
+      </w:r>
+      <w:proofErr w:type="spellEnd"/>
+      <w:r>
+        <w:rPr>
+          <w:rFonts w:ascii="Times New Roman" w:eastAsia="Times New Roman" w:hAnsi="Times New Roman" w:cs="Times New Roman"/>
+          <w:sz w:val="24"/>
+          <w:szCs w:val="24"/>
+        </w:rPr>
+        <w:t xml:space="preserve">, M. Kenis, H. Kreft, I. Kühn, B. Lenzner, A. </w:t>
+      </w:r>
+      <w:proofErr w:type="spellStart"/>
+      <w:r>
+        <w:rPr>
+          <w:rFonts w:ascii="Times New Roman" w:eastAsia="Times New Roman" w:hAnsi="Times New Roman" w:cs="Times New Roman"/>
+          <w:sz w:val="24"/>
+          <w:szCs w:val="24"/>
+        </w:rPr>
+        <w:t>Liebhold</w:t>
+      </w:r>
+      <w:proofErr w:type="spellEnd"/>
+      <w:r>
+        <w:rPr>
+          <w:rFonts w:ascii="Times New Roman" w:eastAsia="Times New Roman" w:hAnsi="Times New Roman" w:cs="Times New Roman"/>
+          <w:sz w:val="24"/>
+          <w:szCs w:val="24"/>
+        </w:rPr>
+        <w:t xml:space="preserve">, A. Mosena, D. Moser, M. Nishino, D. Pearman, J. </w:t>
+      </w:r>
+      <w:proofErr w:type="spellStart"/>
+      <w:r>
+        <w:rPr>
+          <w:rFonts w:ascii="Times New Roman" w:eastAsia="Times New Roman" w:hAnsi="Times New Roman" w:cs="Times New Roman"/>
+          <w:sz w:val="24"/>
+          <w:szCs w:val="24"/>
+        </w:rPr>
+        <w:t>Pergl</w:t>
+      </w:r>
+      <w:proofErr w:type="spellEnd"/>
+      <w:r>
+        <w:rPr>
+          <w:rFonts w:ascii="Times New Roman" w:eastAsia="Times New Roman" w:hAnsi="Times New Roman" w:cs="Times New Roman"/>
+          <w:sz w:val="24"/>
+          <w:szCs w:val="24"/>
+        </w:rPr>
+        <w:t xml:space="preserve">, W. </w:t>
+      </w:r>
+      <w:proofErr w:type="spellStart"/>
+      <w:r>
+        <w:rPr>
+          <w:rFonts w:ascii="Times New Roman" w:eastAsia="Times New Roman" w:hAnsi="Times New Roman" w:cs="Times New Roman"/>
+          <w:sz w:val="24"/>
+          <w:szCs w:val="24"/>
+        </w:rPr>
+        <w:t>Rabitsch</w:t>
+      </w:r>
+      <w:proofErr w:type="spellEnd"/>
+      <w:r>
+        <w:rPr>
+          <w:rFonts w:ascii="Times New Roman" w:eastAsia="Times New Roman" w:hAnsi="Times New Roman" w:cs="Times New Roman"/>
+          <w:sz w:val="24"/>
+          <w:szCs w:val="24"/>
+        </w:rPr>
+        <w:t xml:space="preserve">, J. Rojas-Sandoval, A. Roques, S. Rorke, S. </w:t>
+      </w:r>
+      <w:proofErr w:type="spellStart"/>
+      <w:r>
+        <w:rPr>
+          <w:rFonts w:ascii="Times New Roman" w:eastAsia="Times New Roman" w:hAnsi="Times New Roman" w:cs="Times New Roman"/>
+          <w:sz w:val="24"/>
+          <w:szCs w:val="24"/>
+        </w:rPr>
+        <w:t>Rossinelli</w:t>
+      </w:r>
+      <w:proofErr w:type="spellEnd"/>
+      <w:r>
+        <w:rPr>
+          <w:rFonts w:ascii="Times New Roman" w:eastAsia="Times New Roman" w:hAnsi="Times New Roman" w:cs="Times New Roman"/>
+          <w:sz w:val="24"/>
+          <w:szCs w:val="24"/>
+        </w:rPr>
+        <w:t xml:space="preserve">, H. E. Roy, R. Scalera, S. Schindler, K. </w:t>
+      </w:r>
+      <w:proofErr w:type="spellStart"/>
+      <w:r>
+        <w:rPr>
+          <w:rFonts w:ascii="Times New Roman" w:eastAsia="Times New Roman" w:hAnsi="Times New Roman" w:cs="Times New Roman"/>
+          <w:sz w:val="24"/>
+          <w:szCs w:val="24"/>
+        </w:rPr>
+        <w:t>Štajerová</w:t>
+      </w:r>
+      <w:proofErr w:type="spellEnd"/>
+      <w:r>
+        <w:rPr>
+          <w:rFonts w:ascii="Times New Roman" w:eastAsia="Times New Roman" w:hAnsi="Times New Roman" w:cs="Times New Roman"/>
+          <w:sz w:val="24"/>
+          <w:szCs w:val="24"/>
+        </w:rPr>
+        <w:t xml:space="preserve">, B. Tokarska-Guzik, M. van </w:t>
+      </w:r>
+      <w:proofErr w:type="spellStart"/>
+      <w:r>
+        <w:rPr>
+          <w:rFonts w:ascii="Times New Roman" w:eastAsia="Times New Roman" w:hAnsi="Times New Roman" w:cs="Times New Roman"/>
+          <w:sz w:val="24"/>
+          <w:szCs w:val="24"/>
+        </w:rPr>
+        <w:t>Kleunen</w:t>
+      </w:r>
+      <w:proofErr w:type="spellEnd"/>
+      <w:r>
+        <w:rPr>
+          <w:rFonts w:ascii="Times New Roman" w:eastAsia="Times New Roman" w:hAnsi="Times New Roman" w:cs="Times New Roman"/>
+          <w:sz w:val="24"/>
+          <w:szCs w:val="24"/>
+        </w:rPr>
+        <w:t>, K. Walker, P. Weigelt, T. Yamanaka, and F. Essl. 2017. No saturation in the accumulation of alien species worldwide. Nature Communications 8:14435.</w:t>
       </w:r>
     </w:p>
     <w:p>
@@ -1362,7 +2500,25 @@
           <w:sz w:val="24"/>
           <w:szCs w:val="24"/>
         </w:rPr>
-        <w:t xml:space="preserve">Singer, M. S., T. E. Farkas, Skorik Christian M., and K. A. Mooney. 2012. Tritrophic </w:t>
+        <w:t xml:space="preserve">Singer, M. S., T. E. Farkas, Skorik Christian M., and K. A. Mooney. 2012. </w:t>
+      </w:r>
+      <w:proofErr w:type="spellStart"/>
+      <w:r>
+        <w:rPr>
+          <w:rFonts w:ascii="Times New Roman" w:eastAsia="Times New Roman" w:hAnsi="Times New Roman" w:cs="Times New Roman"/>
+          <w:sz w:val="24"/>
+          <w:szCs w:val="24"/>
+        </w:rPr>
+        <w:t>Tritrophic</w:t>
+      </w:r>
+      <w:proofErr w:type="spellEnd"/>
+      <w:r>
+        <w:rPr>
+          <w:rFonts w:ascii="Times New Roman" w:eastAsia="Times New Roman" w:hAnsi="Times New Roman" w:cs="Times New Roman"/>
+          <w:sz w:val="24"/>
+          <w:szCs w:val="24"/>
+        </w:rPr>
+        <w:t xml:space="preserve"> </w:t>
       </w:r>
       <w:r>
         <w:rPr>
@@ -1558,7 +2714,79 @@
           <w:szCs w:val="24"/>
         </w:rPr>
         <w:lastRenderedPageBreak/>
-        <w:t>Smets, R., J. Claes, and M. Van Der Borght. 2021. On the nitrogen content and a robust nitrogen-to-protein conversion factor of black soldier fly larvae (Hermetia illucens). Analytical and Bioanalytical Chemistry 413:6365–6377.</w:t>
+        <w:t xml:space="preserve">Smets, R., J. Claes, and M. </w:t>
+      </w:r>
+      <w:proofErr w:type="gramStart"/>
+      <w:r>
+        <w:rPr>
+          <w:rFonts w:ascii="Times New Roman" w:eastAsia="Times New Roman" w:hAnsi="Times New Roman" w:cs="Times New Roman"/>
+          <w:sz w:val="24"/>
+          <w:szCs w:val="24"/>
+        </w:rPr>
+        <w:t>Van</w:t>
+      </w:r>
+      <w:proofErr w:type="gramEnd"/>
+      <w:r>
+        <w:rPr>
+          <w:rFonts w:ascii="Times New Roman" w:eastAsia="Times New Roman" w:hAnsi="Times New Roman" w:cs="Times New Roman"/>
+          <w:sz w:val="24"/>
+          <w:szCs w:val="24"/>
+        </w:rPr>
+        <w:t xml:space="preserve"> Der </w:t>
+      </w:r>
+      <w:proofErr w:type="spellStart"/>
+      <w:r>
+        <w:rPr>
+          <w:rFonts w:ascii="Times New Roman" w:eastAsia="Times New Roman" w:hAnsi="Times New Roman" w:cs="Times New Roman"/>
+          <w:sz w:val="24"/>
+          <w:szCs w:val="24"/>
+        </w:rPr>
+        <w:t>Borght</w:t>
+      </w:r>
+      <w:proofErr w:type="spellEnd"/>
+      <w:r>
+        <w:rPr>
+          <w:rFonts w:ascii="Times New Roman" w:eastAsia="Times New Roman" w:hAnsi="Times New Roman" w:cs="Times New Roman"/>
+          <w:sz w:val="24"/>
+          <w:szCs w:val="24"/>
+        </w:rPr>
+        <w:t>. 2021. On the nitrogen content and a robust nitrogen-to-protein conversion factor of black soldier fly larvae (</w:t>
+      </w:r>
+      <w:proofErr w:type="spellStart"/>
+      <w:r>
+        <w:rPr>
+          <w:rFonts w:ascii="Times New Roman" w:eastAsia="Times New Roman" w:hAnsi="Times New Roman" w:cs="Times New Roman"/>
+          <w:sz w:val="24"/>
+          <w:szCs w:val="24"/>
+        </w:rPr>
+        <w:t>Hermetia</w:t>
+      </w:r>
+      <w:proofErr w:type="spellEnd"/>
+      <w:r>
+        <w:rPr>
+          <w:rFonts w:ascii="Times New Roman" w:eastAsia="Times New Roman" w:hAnsi="Times New Roman" w:cs="Times New Roman"/>
+          <w:sz w:val="24"/>
+          <w:szCs w:val="24"/>
+        </w:rPr>
+        <w:t xml:space="preserve"> </w:t>
+      </w:r>
+      <w:proofErr w:type="spellStart"/>
+      <w:r>
+        <w:rPr>
+          <w:rFonts w:ascii="Times New Roman" w:eastAsia="Times New Roman" w:hAnsi="Times New Roman" w:cs="Times New Roman"/>
+          <w:sz w:val="24"/>
+          <w:szCs w:val="24"/>
+        </w:rPr>
+        <w:t>illucens</w:t>
+      </w:r>
+      <w:proofErr w:type="spellEnd"/>
+      <w:r>
+        <w:rPr>
+          <w:rFonts w:ascii="Times New Roman" w:eastAsia="Times New Roman" w:hAnsi="Times New Roman" w:cs="Times New Roman"/>
+          <w:sz w:val="24"/>
+          <w:szCs w:val="24"/>
+        </w:rPr>
+        <w:t>). Analytical and Bioanalytical Chemistry 413:6365–6377.</w:t>
       </w:r>
     </w:p>
     <w:p>
@@ -1615,7 +2843,43 @@
           <w:sz w:val="24"/>
           <w:szCs w:val="24"/>
         </w:rPr>
-        <w:t>Traylor, C., M. Ulyshen, D. Wallace, L. Loudermilk, C. Ross, C. Hawley, R. A. Atchison, J. L. Williams, and J. McHugh. 2022. Compositional Attributes of Invaded Forests Drive the Diversity of Insect Functional Groups. Global Ecology and Conservation 35:e02092.</w:t>
+        <w:t xml:space="preserve">Traylor, C., M. </w:t>
+      </w:r>
+      <w:proofErr w:type="spellStart"/>
+      <w:r>
+        <w:rPr>
+          <w:rFonts w:ascii="Times New Roman" w:eastAsia="Times New Roman" w:hAnsi="Times New Roman" w:cs="Times New Roman"/>
+          <w:sz w:val="24"/>
+          <w:szCs w:val="24"/>
+        </w:rPr>
+        <w:t>Ulyshen</w:t>
+      </w:r>
+      <w:proofErr w:type="spellEnd"/>
+      <w:r>
+        <w:rPr>
+          <w:rFonts w:ascii="Times New Roman" w:eastAsia="Times New Roman" w:hAnsi="Times New Roman" w:cs="Times New Roman"/>
+          <w:sz w:val="24"/>
+          <w:szCs w:val="24"/>
+        </w:rPr>
+        <w:t xml:space="preserve">, D. Wallace, L. Loudermilk, C. Ross, C. Hawley, R. A. Atchison, J. L. Williams, and J. McHugh. 2022. Compositional Attributes of Invaded Forests Drive the Diversity of Insect Functional Groups. Global Ecology and Conservation </w:t>
+      </w:r>
+      <w:proofErr w:type="gramStart"/>
+      <w:r>
+        <w:rPr>
+          <w:rFonts w:ascii="Times New Roman" w:eastAsia="Times New Roman" w:hAnsi="Times New Roman" w:cs="Times New Roman"/>
+          <w:sz w:val="24"/>
+          <w:szCs w:val="24"/>
+        </w:rPr>
+        <w:t>35:e</w:t>
+      </w:r>
+      <w:proofErr w:type="gramEnd"/>
+      <w:r>
+        <w:rPr>
+          <w:rFonts w:ascii="Times New Roman" w:eastAsia="Times New Roman" w:hAnsi="Times New Roman" w:cs="Times New Roman"/>
+          <w:sz w:val="24"/>
+          <w:szCs w:val="24"/>
+        </w:rPr>
+        <w:t>02092.</w:t>
       </w:r>
     </w:p>
     <w:p>
@@ -1653,7 +2917,25 @@
           <w:sz w:val="24"/>
           <w:szCs w:val="24"/>
         </w:rPr>
-        <w:t>Wagner, D. L., E. M. Grames, M. L. Forister, M. R. Berenbaum, and D. Stopak. 2021. Insect decline in the Anthropocene: Death by a thousand cuts. Proceedings of the National Academy of Sciences 118:e2023989118.</w:t>
+        <w:t xml:space="preserve">Wagner, D. L., E. M. Grames, M. L. Forister, M. R. Berenbaum, and D. Stopak. 2021. Insect decline in the Anthropocene: Death by a thousand cuts. Proceedings of the National Academy of Sciences </w:t>
+      </w:r>
+      <w:proofErr w:type="gramStart"/>
+      <w:r>
+        <w:rPr>
+          <w:rFonts w:ascii="Times New Roman" w:eastAsia="Times New Roman" w:hAnsi="Times New Roman" w:cs="Times New Roman"/>
+          <w:sz w:val="24"/>
+          <w:szCs w:val="24"/>
+        </w:rPr>
+        <w:t>118:e</w:t>
+      </w:r>
+      <w:proofErr w:type="gramEnd"/>
+      <w:r>
+        <w:rPr>
+          <w:rFonts w:ascii="Times New Roman" w:eastAsia="Times New Roman" w:hAnsi="Times New Roman" w:cs="Times New Roman"/>
+          <w:sz w:val="24"/>
+          <w:szCs w:val="24"/>
+        </w:rPr>
+        <w:t>2023989118.</w:t>
       </w:r>
     </w:p>
     <w:p>
@@ -1691,7 +2973,61 @@
           <w:sz w:val="24"/>
           <w:szCs w:val="24"/>
         </w:rPr>
-        <w:t>Weidlich, E. W. A., F. G. Flórido, T. B. Sorrini, and P. H. S. Brancalion. 2020. Controlling invasive plant species in ecological restoration: A global review. Journal of Applied Ecology 57:1806–1817.</w:t>
+        <w:t xml:space="preserve">Weidlich, E. W. A., F. G. </w:t>
+      </w:r>
+      <w:proofErr w:type="spellStart"/>
+      <w:r>
+        <w:rPr>
+          <w:rFonts w:ascii="Times New Roman" w:eastAsia="Times New Roman" w:hAnsi="Times New Roman" w:cs="Times New Roman"/>
+          <w:sz w:val="24"/>
+          <w:szCs w:val="24"/>
+        </w:rPr>
+        <w:t>Flórido</w:t>
+      </w:r>
+      <w:proofErr w:type="spellEnd"/>
+      <w:r>
+        <w:rPr>
+          <w:rFonts w:ascii="Times New Roman" w:eastAsia="Times New Roman" w:hAnsi="Times New Roman" w:cs="Times New Roman"/>
+          <w:sz w:val="24"/>
+          <w:szCs w:val="24"/>
+        </w:rPr>
+        <w:t xml:space="preserve">, T. B. </w:t>
+      </w:r>
+      <w:proofErr w:type="spellStart"/>
+      <w:r>
+        <w:rPr>
+          <w:rFonts w:ascii="Times New Roman" w:eastAsia="Times New Roman" w:hAnsi="Times New Roman" w:cs="Times New Roman"/>
+          <w:sz w:val="24"/>
+          <w:szCs w:val="24"/>
+        </w:rPr>
+        <w:t>Sorrini</w:t>
+      </w:r>
+      <w:proofErr w:type="spellEnd"/>
+      <w:r>
+        <w:rPr>
+          <w:rFonts w:ascii="Times New Roman" w:eastAsia="Times New Roman" w:hAnsi="Times New Roman" w:cs="Times New Roman"/>
+          <w:sz w:val="24"/>
+          <w:szCs w:val="24"/>
+        </w:rPr>
+        <w:t xml:space="preserve">, and P. H. S. </w:t>
+      </w:r>
+      <w:proofErr w:type="spellStart"/>
+      <w:r>
+        <w:rPr>
+          <w:rFonts w:ascii="Times New Roman" w:eastAsia="Times New Roman" w:hAnsi="Times New Roman" w:cs="Times New Roman"/>
+          <w:sz w:val="24"/>
+          <w:szCs w:val="24"/>
+        </w:rPr>
+        <w:t>Brancalion</w:t>
+      </w:r>
+      <w:proofErr w:type="spellEnd"/>
+      <w:r>
+        <w:rPr>
+          <w:rFonts w:ascii="Times New Roman" w:eastAsia="Times New Roman" w:hAnsi="Times New Roman" w:cs="Times New Roman"/>
+          <w:sz w:val="24"/>
+          <w:szCs w:val="24"/>
+        </w:rPr>
+        <w:t>. 2020. Controlling invasive plant species in ecological restoration: A global review. Journal of Applied Ecology 57:1806–1817.</w:t>
       </w:r>
     </w:p>
     <w:p>

</xml_diff>